<commit_message>
Criado AGGH e atualizado ARB
</commit_message>
<xml_diff>
--- a/--programacao/Ruby/ARB.docx
+++ b/--programacao/Ruby/ARB.docx
@@ -428,6 +428,168 @@
     </w:p>
     <w:p>
       <w:pPr>
+        <w:pStyle w:val="Ttulo2"/>
+      </w:pPr>
+      <w:r>
+        <w:lastRenderedPageBreak/>
+        <w:t>Atribuição Condicional</w:t>
+      </w:r>
+    </w:p>
+    <w:p>
+      <w:r>
+        <w:t xml:space="preserve">O operador </w:t>
+      </w:r>
+      <w:r>
+        <w:rPr>
+          <w:rFonts w:ascii="Consolas" w:hAnsi="Consolas"/>
+          <w:b/>
+          <w:bCs/>
+        </w:rPr>
+        <w:t>‘||=’</w:t>
+      </w:r>
+      <w:r>
+        <w:t xml:space="preserve"> é a</w:t>
+      </w:r>
+      <w:r>
+        <w:t xml:space="preserve"> junção do</w:t>
+      </w:r>
+      <w:r>
+        <w:t>s</w:t>
+      </w:r>
+      <w:r>
+        <w:t xml:space="preserve"> operador</w:t>
+      </w:r>
+      <w:r>
+        <w:t>es</w:t>
+      </w:r>
+      <w:r>
+        <w:t xml:space="preserve"> </w:t>
+      </w:r>
+      <w:r>
+        <w:rPr>
+          <w:b/>
+          <w:bCs/>
+        </w:rPr>
+        <w:t>‘</w:t>
+      </w:r>
+      <w:r>
+        <w:rPr>
+          <w:b/>
+          <w:bCs/>
+        </w:rPr>
+        <w:t>ou</w:t>
+      </w:r>
+      <w:r>
+        <w:rPr>
+          <w:b/>
+          <w:bCs/>
+        </w:rPr>
+        <w:t>’</w:t>
+      </w:r>
+      <w:r>
+        <w:t xml:space="preserve"> (</w:t>
+      </w:r>
+      <w:r>
+        <w:rPr>
+          <w:rFonts w:ascii="Consolas" w:hAnsi="Consolas"/>
+          <w:b/>
+          <w:bCs/>
+        </w:rPr>
+        <w:t>‘||’</w:t>
+      </w:r>
+      <w:r>
+        <w:t xml:space="preserve">) e o operador de </w:t>
+      </w:r>
+      <w:r>
+        <w:rPr>
+          <w:b/>
+          <w:bCs/>
+        </w:rPr>
+        <w:t>atribuição</w:t>
+      </w:r>
+      <w:r>
+        <w:t xml:space="preserve"> (</w:t>
+      </w:r>
+      <w:r>
+        <w:rPr>
+          <w:rFonts w:ascii="Consolas" w:hAnsi="Consolas"/>
+          <w:b/>
+          <w:bCs/>
+        </w:rPr>
+        <w:t>‘=’</w:t>
+      </w:r>
+      <w:r>
+        <w:t xml:space="preserve">) são usados para atribuir o algum valor a uma variável apenas se essa variável ainda não possui algum valor – ou seja, se a mesma for igual a </w:t>
+      </w:r>
+      <w:r>
+        <w:rPr>
+          <w:rFonts w:ascii="Consolas" w:hAnsi="Consolas"/>
+          <w:b/>
+          <w:bCs/>
+        </w:rPr>
+        <w:t>‘nil’</w:t>
+      </w:r>
+      <w:r>
+        <w:t>.</w:t>
+      </w:r>
+    </w:p>
+    <w:p>
+      <w:r>
+        <w:rPr>
+          <w:noProof/>
+        </w:rPr>
+        <w:drawing>
+          <wp:inline distT="0" distB="0" distL="0" distR="0" wp14:anchorId="6A29E23B" wp14:editId="04343A5E">
+            <wp:extent cx="4773553" cy="4552950"/>
+            <wp:effectExtent l="0" t="0" r="8255" b="0"/>
+            <wp:docPr id="1798211531" name="Imagem 7"/>
+            <wp:cNvGraphicFramePr>
+              <a:graphicFrameLocks xmlns:a="http://schemas.openxmlformats.org/drawingml/2006/main" noChangeAspect="1"/>
+            </wp:cNvGraphicFramePr>
+            <a:graphic xmlns:a="http://schemas.openxmlformats.org/drawingml/2006/main">
+              <a:graphicData uri="http://schemas.openxmlformats.org/drawingml/2006/picture">
+                <pic:pic xmlns:pic="http://schemas.openxmlformats.org/drawingml/2006/picture">
+                  <pic:nvPicPr>
+                    <pic:cNvPr id="0" name="Picture 24"/>
+                    <pic:cNvPicPr>
+                      <a:picLocks noChangeAspect="1" noChangeArrowheads="1"/>
+                    </pic:cNvPicPr>
+                  </pic:nvPicPr>
+                  <pic:blipFill>
+                    <a:blip r:embed="rId10">
+                      <a:extLst>
+                        <a:ext uri="{28A0092B-C50C-407E-A947-70E740481C1C}">
+                          <a14:useLocalDpi xmlns:a14="http://schemas.microsoft.com/office/drawing/2010/main" val="0"/>
+                        </a:ext>
+                      </a:extLst>
+                    </a:blip>
+                    <a:srcRect/>
+                    <a:stretch>
+                      <a:fillRect/>
+                    </a:stretch>
+                  </pic:blipFill>
+                  <pic:spPr bwMode="auto">
+                    <a:xfrm>
+                      <a:off x="0" y="0"/>
+                      <a:ext cx="4776907" cy="4556149"/>
+                    </a:xfrm>
+                    <a:prstGeom prst="rect">
+                      <a:avLst/>
+                    </a:prstGeom>
+                    <a:noFill/>
+                    <a:ln>
+                      <a:noFill/>
+                    </a:ln>
+                  </pic:spPr>
+                </pic:pic>
+              </a:graphicData>
+            </a:graphic>
+          </wp:inline>
+        </w:drawing>
+      </w:r>
+    </w:p>
+    <w:p>
+      <w:pPr>
         <w:rPr>
           <w:b/>
           <w:bCs/>
@@ -446,7 +608,6 @@
           <w:sz w:val="28"/>
           <w:szCs w:val="28"/>
         </w:rPr>
-        <w:lastRenderedPageBreak/>
         <w:pict w14:anchorId="231D1262">
           <v:rect id="_x0000_i1026" style="width:0;height:1.5pt" o:hralign="center" o:hrstd="t" o:hr="t" fillcolor="#a0a0a0" stroked="f"/>
         </w:pict>
@@ -495,6 +656,7 @@
           <w:b/>
           <w:bCs/>
         </w:rPr>
+        <w:lastRenderedPageBreak/>
         <w:t>‘upcase’:</w:t>
       </w:r>
       <w:r>
@@ -525,7 +687,7 @@
                     </pic:cNvPicPr>
                   </pic:nvPicPr>
                   <pic:blipFill>
-                    <a:blip r:embed="rId10">
+                    <a:blip r:embed="rId11">
                       <a:extLst>
                         <a:ext uri="{28A0092B-C50C-407E-A947-70E740481C1C}">
                           <a14:useLocalDpi xmlns:a14="http://schemas.microsoft.com/office/drawing/2010/main" val="0"/>
@@ -601,7 +763,7 @@
                     </pic:cNvPicPr>
                   </pic:nvPicPr>
                   <pic:blipFill>
-                    <a:blip r:embed="rId11">
+                    <a:blip r:embed="rId12">
                       <a:extLst>
                         <a:ext uri="{28A0092B-C50C-407E-A947-70E740481C1C}">
                           <a14:useLocalDpi xmlns:a14="http://schemas.microsoft.com/office/drawing/2010/main" val="0"/>
@@ -680,7 +842,7 @@
                     </pic:cNvPicPr>
                   </pic:nvPicPr>
                   <pic:blipFill>
-                    <a:blip r:embed="rId12">
+                    <a:blip r:embed="rId13">
                       <a:extLst>
                         <a:ext uri="{28A0092B-C50C-407E-A947-70E740481C1C}">
                           <a14:useLocalDpi xmlns:a14="http://schemas.microsoft.com/office/drawing/2010/main" val="0"/>
@@ -726,7 +888,6 @@
           <w:b/>
           <w:bCs/>
         </w:rPr>
-        <w:lastRenderedPageBreak/>
         <w:t>‘reverse’:</w:t>
       </w:r>
       <w:r>
@@ -757,7 +918,7 @@
                     </pic:cNvPicPr>
                   </pic:nvPicPr>
                   <pic:blipFill>
-                    <a:blip r:embed="rId13">
+                    <a:blip r:embed="rId14">
                       <a:extLst>
                         <a:ext uri="{28A0092B-C50C-407E-A947-70E740481C1C}">
                           <a14:useLocalDpi xmlns:a14="http://schemas.microsoft.com/office/drawing/2010/main" val="0"/>
@@ -803,10 +964,19 @@
           <w:b/>
           <w:bCs/>
         </w:rPr>
+        <w:lastRenderedPageBreak/>
         <w:t>‘length’:</w:t>
       </w:r>
       <w:r>
-        <w:t xml:space="preserve"> Retorna a quantidade de caracteres que a string possui.</w:t>
+        <w:t xml:space="preserve"> Retorna </w:t>
+      </w:r>
+      <w:proofErr w:type="gramStart"/>
+      <w:r>
+        <w:t>a</w:t>
+      </w:r>
+      <w:proofErr w:type="gramEnd"/>
+      <w:r>
+        <w:t xml:space="preserve"> quantidade de caracteres que a string possui.</w:t>
       </w:r>
       <w:r>
         <w:br/>
@@ -833,7 +1003,7 @@
                     </pic:cNvPicPr>
                   </pic:nvPicPr>
                   <pic:blipFill>
-                    <a:blip r:embed="rId14">
+                    <a:blip r:embed="rId15">
                       <a:extLst>
                         <a:ext uri="{28A0092B-C50C-407E-A947-70E740481C1C}">
                           <a14:useLocalDpi xmlns:a14="http://schemas.microsoft.com/office/drawing/2010/main" val="0"/>
@@ -909,7 +1079,7 @@
                     </pic:cNvPicPr>
                   </pic:nvPicPr>
                   <pic:blipFill>
-                    <a:blip r:embed="rId15">
+                    <a:blip r:embed="rId16">
                       <a:extLst>
                         <a:ext uri="{28A0092B-C50C-407E-A947-70E740481C1C}">
                           <a14:useLocalDpi xmlns:a14="http://schemas.microsoft.com/office/drawing/2010/main" val="0"/>
@@ -951,31 +1121,31 @@
     </w:p>
     <w:p>
       <w:r>
+        <w:t>A interpolação de string permite adicionar variáveis ou expressões dentro da string.</w:t>
+      </w:r>
+    </w:p>
+    <w:p>
+      <w:r>
+        <w:t>Em Ruby, é feita por meio de chaves após o caractere hash (</w:t>
+      </w:r>
+      <w:r>
+        <w:rPr>
+          <w:rFonts w:ascii="Consolas" w:hAnsi="Consolas"/>
+          <w:b/>
+          <w:bCs/>
+        </w:rPr>
+        <w:t>‘#’</w:t>
+      </w:r>
+      <w:r>
+        <w:t>). A interpolação é feita somente com o uso entre aspas duplas.</w:t>
+      </w:r>
+    </w:p>
+    <w:p>
+      <w:r>
+        <w:rPr>
+          <w:noProof/>
+        </w:rPr>
         <w:lastRenderedPageBreak/>
-        <w:t>A interpolação de string permite adicionar variáveis ou expressões dentro da string.</w:t>
-      </w:r>
-    </w:p>
-    <w:p>
-      <w:r>
-        <w:t>Em Ruby, é feita por meio de chaves após o caractere hash (</w:t>
-      </w:r>
-      <w:r>
-        <w:rPr>
-          <w:rFonts w:ascii="Consolas" w:hAnsi="Consolas"/>
-          <w:b/>
-          <w:bCs/>
-        </w:rPr>
-        <w:t>‘#’</w:t>
-      </w:r>
-      <w:r>
-        <w:t>). A interpolação é feita somente com o uso entre aspas duplas.</w:t>
-      </w:r>
-    </w:p>
-    <w:p>
-      <w:r>
-        <w:rPr>
-          <w:noProof/>
-        </w:rPr>
         <w:drawing>
           <wp:inline distT="0" distB="0" distL="0" distR="0" wp14:anchorId="248102BF" wp14:editId="7AB62B12">
             <wp:extent cx="5925044" cy="1504950"/>
@@ -994,7 +1164,7 @@
                     </pic:cNvPicPr>
                   </pic:nvPicPr>
                   <pic:blipFill>
-                    <a:blip r:embed="rId16">
+                    <a:blip r:embed="rId17">
                       <a:extLst>
                         <a:ext uri="{28A0092B-C50C-407E-A947-70E740481C1C}">
                           <a14:useLocalDpi xmlns:a14="http://schemas.microsoft.com/office/drawing/2010/main" val="0"/>
@@ -1089,7 +1259,7 @@
                     </pic:cNvPicPr>
                   </pic:nvPicPr>
                   <pic:blipFill>
-                    <a:blip r:embed="rId17">
+                    <a:blip r:embed="rId18">
                       <a:extLst>
                         <a:ext uri="{28A0092B-C50C-407E-A947-70E740481C1C}">
                           <a14:useLocalDpi xmlns:a14="http://schemas.microsoft.com/office/drawing/2010/main" val="0"/>
@@ -1143,7 +1313,6 @@
           <w:b/>
           <w:bCs/>
         </w:rPr>
-        <w:lastRenderedPageBreak/>
         <w:t>‘</w:t>
       </w:r>
       <w:r>
@@ -1251,7 +1420,25 @@
           <w:b/>
           <w:bCs/>
         </w:rPr>
-        <w:t>‘.to_sym’ / ‘.intern’:</w:t>
+        <w:t xml:space="preserve">‘.to_sym’ / </w:t>
+      </w:r>
+      <w:proofErr w:type="gramStart"/>
+      <w:r>
+        <w:rPr>
+          <w:rFonts w:ascii="Consolas" w:hAnsi="Consolas"/>
+          <w:b/>
+          <w:bCs/>
+        </w:rPr>
+        <w:t>‘.intern</w:t>
+      </w:r>
+      <w:proofErr w:type="gramEnd"/>
+      <w:r>
+        <w:rPr>
+          <w:rFonts w:ascii="Consolas" w:hAnsi="Consolas"/>
+          <w:b/>
+          <w:bCs/>
+        </w:rPr>
+        <w:t>’:</w:t>
       </w:r>
       <w:r>
         <w:t xml:space="preserve"> Converte para Símbolo.</w:t>
@@ -1291,6 +1478,7 @@
           <w:b/>
           <w:bCs/>
         </w:rPr>
+        <w:lastRenderedPageBreak/>
         <w:t>‘.to_enum’:</w:t>
       </w:r>
       <w:r>
@@ -1371,7 +1559,7 @@
                     </pic:cNvPicPr>
                   </pic:nvPicPr>
                   <pic:blipFill>
-                    <a:blip r:embed="rId18">
+                    <a:blip r:embed="rId19">
                       <a:extLst>
                         <a:ext uri="{28A0092B-C50C-407E-A947-70E740481C1C}">
                           <a14:useLocalDpi xmlns:a14="http://schemas.microsoft.com/office/drawing/2010/main" val="0"/>
@@ -1413,7 +1601,25 @@
           <w:b/>
           <w:bCs/>
         </w:rPr>
-        <w:t>‘gets.chomp’</w:t>
+        <w:t>‘</w:t>
+      </w:r>
+      <w:proofErr w:type="gramStart"/>
+      <w:r>
+        <w:rPr>
+          <w:rFonts w:ascii="Consolas" w:hAnsi="Consolas" w:cstheme="majorHAnsi"/>
+          <w:b/>
+          <w:bCs/>
+        </w:rPr>
+        <w:t>gets.chomp</w:t>
+      </w:r>
+      <w:proofErr w:type="gramEnd"/>
+      <w:r>
+        <w:rPr>
+          <w:rFonts w:ascii="Consolas" w:hAnsi="Consolas" w:cstheme="majorHAnsi"/>
+          <w:b/>
+          <w:bCs/>
+        </w:rPr>
+        <w:t>’</w:t>
       </w:r>
       <w:r>
         <w:t>.</w:t>
@@ -1442,7 +1648,7 @@
                     </pic:cNvPicPr>
                   </pic:nvPicPr>
                   <pic:blipFill>
-                    <a:blip r:embed="rId19">
+                    <a:blip r:embed="rId20">
                       <a:extLst>
                         <a:ext uri="{28A0092B-C50C-407E-A947-70E740481C1C}">
                           <a14:useLocalDpi xmlns:a14="http://schemas.microsoft.com/office/drawing/2010/main" val="0"/>
@@ -1505,7 +1711,6 @@
           <w:highlight w:val="lightGray"/>
           <w:shd w:val="clear" w:color="auto" w:fill="FFFFFF"/>
         </w:rPr>
-        <w:lastRenderedPageBreak/>
         <w:t>Lembre-se</w:t>
       </w:r>
       <w:r>
@@ -1574,6 +1779,7 @@
     </w:p>
     <w:p>
       <w:r>
+        <w:lastRenderedPageBreak/>
         <w:t>Caso o valor a ser passado pelo usuário deva ser uma</w:t>
       </w:r>
       <w:r>
@@ -1612,7 +1818,7 @@
                     </pic:cNvPicPr>
                   </pic:nvPicPr>
                   <pic:blipFill>
-                    <a:blip r:embed="rId20">
+                    <a:blip r:embed="rId21">
                       <a:extLst>
                         <a:ext uri="{28A0092B-C50C-407E-A947-70E740481C1C}">
                           <a14:useLocalDpi xmlns:a14="http://schemas.microsoft.com/office/drawing/2010/main" val="0"/>
@@ -1690,6 +1896,7 @@
         </w:rPr>
         <w:t>‘if’</w:t>
       </w:r>
+      <w:proofErr w:type="gramStart"/>
       <w:r>
         <w:rPr>
           <w:b/>
@@ -1705,6 +1912,7 @@
         </w:rPr>
         <w:t>‘</w:t>
       </w:r>
+      <w:proofErr w:type="gramEnd"/>
       <w:r>
         <w:rPr>
           <w:rFonts w:ascii="Consolas" w:hAnsi="Consolas"/>
@@ -1762,7 +1970,7 @@
                     </pic:cNvPicPr>
                   </pic:nvPicPr>
                   <pic:blipFill>
-                    <a:blip r:embed="rId21">
+                    <a:blip r:embed="rId22">
                       <a:extLst>
                         <a:ext uri="{28A0092B-C50C-407E-A947-70E740481C1C}">
                           <a14:useLocalDpi xmlns:a14="http://schemas.microsoft.com/office/drawing/2010/main" val="0"/>
@@ -1805,40 +2013,40 @@
         <w:rPr>
           <w:rFonts w:ascii="Consolas" w:hAnsi="Consolas"/>
         </w:rPr>
+        <w:t>‘unless’</w:t>
+      </w:r>
+    </w:p>
+    <w:p>
+      <w:r>
+        <w:t xml:space="preserve">O </w:t>
+      </w:r>
+      <w:r>
+        <w:rPr>
+          <w:rFonts w:ascii="Consolas" w:hAnsi="Consolas"/>
+          <w:b/>
+          <w:bCs/>
+        </w:rPr>
+        <w:t>‘unless’</w:t>
+      </w:r>
+      <w:r>
+        <w:t xml:space="preserve"> é o oposto do </w:t>
+      </w:r>
+      <w:r>
+        <w:rPr>
+          <w:rFonts w:ascii="Consolas" w:hAnsi="Consolas"/>
+        </w:rPr>
+        <w:t>‘if’</w:t>
+      </w:r>
+      <w:r>
+        <w:t>, ou seja, ele executa o bloco abaixo caso sua condição seja falsa.</w:t>
+      </w:r>
+    </w:p>
+    <w:p>
+      <w:r>
+        <w:rPr>
+          <w:noProof/>
+        </w:rPr>
         <w:lastRenderedPageBreak/>
-        <w:t>‘unless’</w:t>
-      </w:r>
-    </w:p>
-    <w:p>
-      <w:r>
-        <w:t xml:space="preserve">O </w:t>
-      </w:r>
-      <w:r>
-        <w:rPr>
-          <w:rFonts w:ascii="Consolas" w:hAnsi="Consolas"/>
-          <w:b/>
-          <w:bCs/>
-        </w:rPr>
-        <w:t>‘unless’</w:t>
-      </w:r>
-      <w:r>
-        <w:t xml:space="preserve"> é o oposto do </w:t>
-      </w:r>
-      <w:r>
-        <w:rPr>
-          <w:rFonts w:ascii="Consolas" w:hAnsi="Consolas"/>
-        </w:rPr>
-        <w:t>‘if’</w:t>
-      </w:r>
-      <w:r>
-        <w:t>, ou seja, ele executa o bloco abaixo caso sua condição seja falsa.</w:t>
-      </w:r>
-    </w:p>
-    <w:p>
-      <w:r>
-        <w:rPr>
-          <w:noProof/>
-        </w:rPr>
         <w:drawing>
           <wp:inline distT="0" distB="0" distL="0" distR="0" wp14:anchorId="169FF769" wp14:editId="40DF5645">
             <wp:extent cx="5291035" cy="2743200"/>
@@ -1857,7 +2065,7 @@
                     </pic:cNvPicPr>
                   </pic:nvPicPr>
                   <pic:blipFill>
-                    <a:blip r:embed="rId22">
+                    <a:blip r:embed="rId23">
                       <a:extLst>
                         <a:ext uri="{28A0092B-C50C-407E-A947-70E740481C1C}">
                           <a14:useLocalDpi xmlns:a14="http://schemas.microsoft.com/office/drawing/2010/main" val="0"/>
@@ -2093,6 +2301,7 @@
       <w:r>
         <w:t xml:space="preserve"> </w:t>
       </w:r>
+      <w:proofErr w:type="spellStart"/>
       <w:r>
         <w:rPr>
           <w:b/>
@@ -2100,6 +2309,7 @@
         </w:rPr>
         <w:t>not</w:t>
       </w:r>
+      <w:proofErr w:type="spellEnd"/>
       <w:r>
         <w:t>. Se a expressão for verdadeira, ela se torna false, e vice-versa.</w:t>
       </w:r>
@@ -2128,7 +2338,7 @@
                     </pic:cNvPicPr>
                   </pic:nvPicPr>
                   <pic:blipFill>
-                    <a:blip r:embed="rId23">
+                    <a:blip r:embed="rId24">
                       <a:extLst>
                         <a:ext uri="{28A0092B-C50C-407E-A947-70E740481C1C}">
                           <a14:useLocalDpi xmlns:a14="http://schemas.microsoft.com/office/drawing/2010/main" val="0"/>
@@ -2165,7 +2375,6 @@
         <w:pStyle w:val="Ttulo2"/>
       </w:pPr>
       <w:r>
-        <w:lastRenderedPageBreak/>
         <w:t>Comparadores</w:t>
       </w:r>
     </w:p>
@@ -2243,6 +2452,7 @@
           <w:b/>
           <w:bCs/>
         </w:rPr>
+        <w:lastRenderedPageBreak/>
         <w:t>‘&gt;=’:</w:t>
       </w:r>
       <w:r>
@@ -2277,13 +2487,23 @@
           <w:numId w:val="3"/>
         </w:numPr>
       </w:pPr>
-      <w:r>
-        <w:rPr>
-          <w:rFonts w:ascii="Consolas" w:hAnsi="Consolas"/>
-          <w:b/>
-          <w:bCs/>
-        </w:rPr>
-        <w:t>‘!=’:</w:t>
+      <w:proofErr w:type="gramStart"/>
+      <w:r>
+        <w:rPr>
+          <w:rFonts w:ascii="Consolas" w:hAnsi="Consolas"/>
+          <w:b/>
+          <w:bCs/>
+        </w:rPr>
+        <w:t>‘!=</w:t>
+      </w:r>
+      <w:proofErr w:type="gramEnd"/>
+      <w:r>
+        <w:rPr>
+          <w:rFonts w:ascii="Consolas" w:hAnsi="Consolas"/>
+          <w:b/>
+          <w:bCs/>
+        </w:rPr>
+        <w:t>’:</w:t>
       </w:r>
       <w:r>
         <w:t xml:space="preserve"> Diferente.</w:t>
@@ -2341,6 +2561,133 @@
           <w:bCs/>
         </w:rPr>
         <w:t>0</w:t>
+      </w:r>
+      <w:r>
+        <w:t>.</w:t>
+      </w:r>
+    </w:p>
+    <w:p>
+      <w:pPr>
+        <w:pStyle w:val="Ttulo2"/>
+      </w:pPr>
+      <w:r>
+        <w:t>Condicional Ternária</w:t>
+      </w:r>
+    </w:p>
+    <w:p>
+      <w:r>
+        <w:t>A Expressão Condicional Ternária é uma forma de usar ‘if’ e ‘else’ de forma mais simples e compacta. A declaração pode é feita em apenas uma linha.</w:t>
+      </w:r>
+    </w:p>
+    <w:p>
+      <w:r>
+        <w:rPr>
+          <w:noProof/>
+        </w:rPr>
+        <w:drawing>
+          <wp:inline distT="0" distB="0" distL="0" distR="0" wp14:anchorId="3275C772" wp14:editId="7D9844F1">
+            <wp:extent cx="5400040" cy="1648460"/>
+            <wp:effectExtent l="0" t="0" r="0" b="8890"/>
+            <wp:docPr id="857059409" name="Imagem 5"/>
+            <wp:cNvGraphicFramePr>
+              <a:graphicFrameLocks xmlns:a="http://schemas.openxmlformats.org/drawingml/2006/main" noChangeAspect="1"/>
+            </wp:cNvGraphicFramePr>
+            <a:graphic xmlns:a="http://schemas.openxmlformats.org/drawingml/2006/main">
+              <a:graphicData uri="http://schemas.openxmlformats.org/drawingml/2006/picture">
+                <pic:pic xmlns:pic="http://schemas.openxmlformats.org/drawingml/2006/picture">
+                  <pic:nvPicPr>
+                    <pic:cNvPr id="0" name="Picture 19"/>
+                    <pic:cNvPicPr>
+                      <a:picLocks noChangeAspect="1" noChangeArrowheads="1"/>
+                    </pic:cNvPicPr>
+                  </pic:nvPicPr>
+                  <pic:blipFill>
+                    <a:blip r:embed="rId25">
+                      <a:extLst>
+                        <a:ext uri="{28A0092B-C50C-407E-A947-70E740481C1C}">
+                          <a14:useLocalDpi xmlns:a14="http://schemas.microsoft.com/office/drawing/2010/main" val="0"/>
+                        </a:ext>
+                      </a:extLst>
+                    </a:blip>
+                    <a:srcRect/>
+                    <a:stretch>
+                      <a:fillRect/>
+                    </a:stretch>
+                  </pic:blipFill>
+                  <pic:spPr bwMode="auto">
+                    <a:xfrm>
+                      <a:off x="0" y="0"/>
+                      <a:ext cx="5400040" cy="1648460"/>
+                    </a:xfrm>
+                    <a:prstGeom prst="rect">
+                      <a:avLst/>
+                    </a:prstGeom>
+                    <a:noFill/>
+                    <a:ln>
+                      <a:noFill/>
+                    </a:ln>
+                  </pic:spPr>
+                </pic:pic>
+              </a:graphicData>
+            </a:graphic>
+          </wp:inline>
+        </w:drawing>
+      </w:r>
+    </w:p>
+    <w:p>
+      <w:r>
+        <w:t xml:space="preserve">Primeiro o valor </w:t>
+      </w:r>
+      <w:r>
+        <w:rPr>
+          <w:b/>
+          <w:bCs/>
+        </w:rPr>
+        <w:t>booleano</w:t>
+      </w:r>
+      <w:r>
+        <w:t xml:space="preserve">, depois considere </w:t>
+      </w:r>
+      <w:r>
+        <w:rPr>
+          <w:rFonts w:ascii="Consolas" w:hAnsi="Consolas"/>
+          <w:b/>
+          <w:bCs/>
+        </w:rPr>
+        <w:t>‘?’</w:t>
+      </w:r>
+      <w:r>
+        <w:t xml:space="preserve"> para </w:t>
+      </w:r>
+      <w:r>
+        <w:rPr>
+          <w:rFonts w:ascii="Consolas" w:hAnsi="Consolas"/>
+          <w:b/>
+          <w:bCs/>
+        </w:rPr>
+        <w:t>‘if’</w:t>
+      </w:r>
+      <w:r>
+        <w:t xml:space="preserve"> e </w:t>
+      </w:r>
+      <w:r>
+        <w:rPr>
+          <w:rFonts w:ascii="Consolas" w:hAnsi="Consolas"/>
+          <w:b/>
+          <w:bCs/>
+        </w:rPr>
+        <w:t>‘:’</w:t>
+      </w:r>
+      <w:r>
+        <w:t xml:space="preserve"> para </w:t>
+      </w:r>
+      <w:r>
+        <w:rPr>
+          <w:rFonts w:ascii="Consolas" w:hAnsi="Consolas"/>
+          <w:b/>
+          <w:bCs/>
+        </w:rPr>
+        <w:t>‘else’</w:t>
       </w:r>
       <w:r>
         <w:t>.</w:t>
@@ -2401,6 +2748,7 @@
           <w:b/>
           <w:bCs/>
         </w:rPr>
+        <w:lastRenderedPageBreak/>
         <w:t>Declaração literal:</w:t>
       </w:r>
       <w:r>
@@ -2432,7 +2780,7 @@
                     </pic:cNvPicPr>
                   </pic:nvPicPr>
                   <pic:blipFill>
-                    <a:blip r:embed="rId24">
+                    <a:blip r:embed="rId26">
                       <a:extLst>
                         <a:ext uri="{28A0092B-C50C-407E-A947-70E740481C1C}">
                           <a14:useLocalDpi xmlns:a14="http://schemas.microsoft.com/office/drawing/2010/main" val="0"/>
@@ -2483,7 +2831,25 @@
           <w:b/>
           <w:bCs/>
         </w:rPr>
-        <w:t>‘Array.new’:</w:t>
+        <w:t>‘</w:t>
+      </w:r>
+      <w:proofErr w:type="spellStart"/>
+      <w:r>
+        <w:rPr>
+          <w:rFonts w:ascii="Consolas" w:hAnsi="Consolas"/>
+          <w:b/>
+          <w:bCs/>
+        </w:rPr>
+        <w:t>Array.new</w:t>
+      </w:r>
+      <w:proofErr w:type="spellEnd"/>
+      <w:r>
+        <w:rPr>
+          <w:rFonts w:ascii="Consolas" w:hAnsi="Consolas"/>
+          <w:b/>
+          <w:bCs/>
+        </w:rPr>
+        <w:t>’:</w:t>
       </w:r>
       <w:r>
         <w:rPr>
@@ -2515,7 +2881,7 @@
                     </pic:cNvPicPr>
                   </pic:nvPicPr>
                   <pic:blipFill>
-                    <a:blip r:embed="rId25">
+                    <a:blip r:embed="rId27">
                       <a:extLst>
                         <a:ext uri="{28A0092B-C50C-407E-A947-70E740481C1C}">
                           <a14:useLocalDpi xmlns:a14="http://schemas.microsoft.com/office/drawing/2010/main" val="0"/>
@@ -2557,7 +2923,6 @@
         <w:rPr>
           <w:noProof/>
         </w:rPr>
-        <w:lastRenderedPageBreak/>
         <w:drawing>
           <wp:inline distT="0" distB="0" distL="0" distR="0" wp14:anchorId="4EC98A66" wp14:editId="73322B1A">
             <wp:extent cx="5257800" cy="692467"/>
@@ -2576,7 +2941,7 @@
                     </pic:cNvPicPr>
                   </pic:nvPicPr>
                   <pic:blipFill>
-                    <a:blip r:embed="rId26">
+                    <a:blip r:embed="rId28">
                       <a:extLst>
                         <a:ext uri="{28A0092B-C50C-407E-A947-70E740481C1C}">
                           <a14:useLocalDpi xmlns:a14="http://schemas.microsoft.com/office/drawing/2010/main" val="0"/>
@@ -2644,7 +3009,7 @@
                     </pic:cNvPicPr>
                   </pic:nvPicPr>
                   <pic:blipFill>
-                    <a:blip r:embed="rId27">
+                    <a:blip r:embed="rId29">
                       <a:extLst>
                         <a:ext uri="{28A0092B-C50C-407E-A947-70E740481C1C}">
                           <a14:useLocalDpi xmlns:a14="http://schemas.microsoft.com/office/drawing/2010/main" val="0"/>
@@ -2694,6 +3059,7 @@
         <w:rPr>
           <w:noProof/>
         </w:rPr>
+        <w:lastRenderedPageBreak/>
         <w:drawing>
           <wp:inline distT="0" distB="0" distL="0" distR="0" wp14:anchorId="3A91C0DA" wp14:editId="4B7CF277">
             <wp:extent cx="3087737" cy="2619375"/>
@@ -2712,7 +3078,7 @@
                     </pic:cNvPicPr>
                   </pic:nvPicPr>
                   <pic:blipFill>
-                    <a:blip r:embed="rId28">
+                    <a:blip r:embed="rId30">
                       <a:extLst>
                         <a:ext uri="{28A0092B-C50C-407E-A947-70E740481C1C}">
                           <a14:useLocalDpi xmlns:a14="http://schemas.microsoft.com/office/drawing/2010/main" val="0"/>
@@ -2754,7 +3120,6 @@
     </w:p>
     <w:p>
       <w:r>
-        <w:lastRenderedPageBreak/>
         <w:t xml:space="preserve">Com o método </w:t>
       </w:r>
       <w:r>
@@ -2792,7 +3157,7 @@
                     </pic:cNvPicPr>
                   </pic:nvPicPr>
                   <pic:blipFill>
-                    <a:blip r:embed="rId29">
+                    <a:blip r:embed="rId31">
                       <a:extLst>
                         <a:ext uri="{28A0092B-C50C-407E-A947-70E740481C1C}">
                           <a14:useLocalDpi xmlns:a14="http://schemas.microsoft.com/office/drawing/2010/main" val="0"/>
@@ -2835,10 +3200,7 @@
         <w:t>denando</w:t>
       </w:r>
       <w:r>
-        <w:t xml:space="preserve"> uma</w:t>
-      </w:r>
-      <w:r>
-        <w:t xml:space="preserve"> Array</w:t>
+        <w:t xml:space="preserve"> uma Array</w:t>
       </w:r>
     </w:p>
     <w:p>
@@ -2891,7 +3253,7 @@
                     </pic:cNvPicPr>
                   </pic:nvPicPr>
                   <pic:blipFill>
-                    <a:blip r:embed="rId30">
+                    <a:blip r:embed="rId32">
                       <a:extLst>
                         <a:ext uri="{28A0092B-C50C-407E-A947-70E740481C1C}">
                           <a14:useLocalDpi xmlns:a14="http://schemas.microsoft.com/office/drawing/2010/main" val="0"/>
@@ -2933,6 +3295,7 @@
         <w:rPr>
           <w:noProof/>
         </w:rPr>
+        <w:lastRenderedPageBreak/>
         <w:drawing>
           <wp:inline distT="0" distB="0" distL="0" distR="0" wp14:anchorId="2BC7CC9E" wp14:editId="19223ADE">
             <wp:extent cx="5400040" cy="1027430"/>
@@ -2951,7 +3314,7 @@
                     </pic:cNvPicPr>
                   </pic:nvPicPr>
                   <pic:blipFill>
-                    <a:blip r:embed="rId31">
+                    <a:blip r:embed="rId33">
                       <a:extLst>
                         <a:ext uri="{28A0092B-C50C-407E-A947-70E740481C1C}">
                           <a14:useLocalDpi xmlns:a14="http://schemas.microsoft.com/office/drawing/2010/main" val="0"/>
@@ -3131,7 +3494,6 @@
         <w:rPr>
           <w:noProof/>
         </w:rPr>
-        <w:lastRenderedPageBreak/>
         <w:drawing>
           <wp:inline distT="0" distB="0" distL="0" distR="0" wp14:anchorId="4023BA0D" wp14:editId="693CC938">
             <wp:extent cx="3674117" cy="2009775"/>
@@ -3150,7 +3512,7 @@
                     </pic:cNvPicPr>
                   </pic:nvPicPr>
                   <pic:blipFill>
-                    <a:blip r:embed="rId32">
+                    <a:blip r:embed="rId34">
                       <a:extLst>
                         <a:ext uri="{28A0092B-C50C-407E-A947-70E740481C1C}">
                           <a14:useLocalDpi xmlns:a14="http://schemas.microsoft.com/office/drawing/2010/main" val="0"/>
@@ -3219,6 +3581,7 @@
         <w:rPr>
           <w:noProof/>
         </w:rPr>
+        <w:lastRenderedPageBreak/>
         <w:drawing>
           <wp:inline distT="0" distB="0" distL="0" distR="0" wp14:anchorId="5E80A2DD" wp14:editId="2BA31189">
             <wp:extent cx="3848100" cy="2035359"/>
@@ -3237,7 +3600,7 @@
                     </pic:cNvPicPr>
                   </pic:nvPicPr>
                   <pic:blipFill>
-                    <a:blip r:embed="rId33">
+                    <a:blip r:embed="rId35">
                       <a:extLst>
                         <a:ext uri="{28A0092B-C50C-407E-A947-70E740481C1C}">
                           <a14:useLocalDpi xmlns:a14="http://schemas.microsoft.com/office/drawing/2010/main" val="0"/>
@@ -3293,7 +3656,6 @@
         <w:rPr>
           <w:noProof/>
         </w:rPr>
-        <w:lastRenderedPageBreak/>
         <w:drawing>
           <wp:inline distT="0" distB="0" distL="0" distR="0" wp14:anchorId="3DD661CF" wp14:editId="7A99B98D">
             <wp:extent cx="3838575" cy="2629575"/>
@@ -3312,7 +3674,7 @@
                     </pic:cNvPicPr>
                   </pic:nvPicPr>
                   <pic:blipFill>
-                    <a:blip r:embed="rId34">
+                    <a:blip r:embed="rId36">
                       <a:extLst>
                         <a:ext uri="{28A0092B-C50C-407E-A947-70E740481C1C}">
                           <a14:useLocalDpi xmlns:a14="http://schemas.microsoft.com/office/drawing/2010/main" val="0"/>
@@ -3394,6 +3756,7 @@
         <w:rPr>
           <w:noProof/>
         </w:rPr>
+        <w:lastRenderedPageBreak/>
         <w:drawing>
           <wp:inline distT="0" distB="0" distL="0" distR="0" wp14:anchorId="50720E3C" wp14:editId="3A2371B8">
             <wp:extent cx="4133850" cy="2888714"/>
@@ -3412,7 +3775,7 @@
                     </pic:cNvPicPr>
                   </pic:nvPicPr>
                   <pic:blipFill>
-                    <a:blip r:embed="rId35">
+                    <a:blip r:embed="rId37">
                       <a:extLst>
                         <a:ext uri="{28A0092B-C50C-407E-A947-70E740481C1C}">
                           <a14:useLocalDpi xmlns:a14="http://schemas.microsoft.com/office/drawing/2010/main" val="0"/>
@@ -3479,7 +3842,6 @@
         <w:rPr>
           <w:noProof/>
         </w:rPr>
-        <w:lastRenderedPageBreak/>
         <w:drawing>
           <wp:inline distT="0" distB="0" distL="0" distR="0" wp14:anchorId="348B2A9B" wp14:editId="70D31A99">
             <wp:extent cx="4044512" cy="2686050"/>
@@ -3498,7 +3860,7 @@
                     </pic:cNvPicPr>
                   </pic:nvPicPr>
                   <pic:blipFill>
-                    <a:blip r:embed="rId36">
+                    <a:blip r:embed="rId38">
                       <a:extLst>
                         <a:ext uri="{28A0092B-C50C-407E-A947-70E740481C1C}">
                           <a14:useLocalDpi xmlns:a14="http://schemas.microsoft.com/office/drawing/2010/main" val="0"/>
@@ -3597,6 +3959,7 @@
         <w:rPr>
           <w:noProof/>
         </w:rPr>
+        <w:lastRenderedPageBreak/>
         <w:drawing>
           <wp:inline distT="0" distB="0" distL="0" distR="0" wp14:anchorId="6780638F" wp14:editId="722AFA24">
             <wp:extent cx="3819525" cy="2746270"/>
@@ -3615,7 +3978,7 @@
                     </pic:cNvPicPr>
                   </pic:nvPicPr>
                   <pic:blipFill>
-                    <a:blip r:embed="rId37">
+                    <a:blip r:embed="rId39">
                       <a:extLst>
                         <a:ext uri="{28A0092B-C50C-407E-A947-70E740481C1C}">
                           <a14:useLocalDpi xmlns:a14="http://schemas.microsoft.com/office/drawing/2010/main" val="0"/>
@@ -3731,7 +4094,6 @@
         <w:rPr>
           <w:noProof/>
         </w:rPr>
-        <w:lastRenderedPageBreak/>
         <w:drawing>
           <wp:inline distT="0" distB="0" distL="0" distR="0" wp14:anchorId="7F1CA663" wp14:editId="019DD7DF">
             <wp:extent cx="4981575" cy="1380126"/>
@@ -3750,7 +4112,7 @@
                     </pic:cNvPicPr>
                   </pic:nvPicPr>
                   <pic:blipFill>
-                    <a:blip r:embed="rId38">
+                    <a:blip r:embed="rId40">
                       <a:extLst>
                         <a:ext uri="{28A0092B-C50C-407E-A947-70E740481C1C}">
                           <a14:useLocalDpi xmlns:a14="http://schemas.microsoft.com/office/drawing/2010/main" val="0"/>
@@ -3801,6 +4163,7 @@
         <w:rPr>
           <w:noProof/>
         </w:rPr>
+        <w:lastRenderedPageBreak/>
         <w:drawing>
           <wp:inline distT="0" distB="0" distL="0" distR="0" wp14:anchorId="50000F32" wp14:editId="30DF45E4">
             <wp:extent cx="4333875" cy="3283744"/>
@@ -3819,7 +4182,7 @@
                     </pic:cNvPicPr>
                   </pic:nvPicPr>
                   <pic:blipFill>
-                    <a:blip r:embed="rId39">
+                    <a:blip r:embed="rId41">
                       <a:extLst>
                         <a:ext uri="{28A0092B-C50C-407E-A947-70E740481C1C}">
                           <a14:useLocalDpi xmlns:a14="http://schemas.microsoft.com/office/drawing/2010/main" val="0"/>
@@ -3983,7 +4346,6 @@
         <w:rPr>
           <w:noProof/>
         </w:rPr>
-        <w:lastRenderedPageBreak/>
         <w:drawing>
           <wp:inline distT="0" distB="0" distL="0" distR="0" wp14:anchorId="3084F0B7" wp14:editId="63B144BF">
             <wp:extent cx="3876335" cy="2914650"/>
@@ -4002,7 +4364,7 @@
                     </pic:cNvPicPr>
                   </pic:nvPicPr>
                   <pic:blipFill>
-                    <a:blip r:embed="rId40">
+                    <a:blip r:embed="rId42">
                       <a:extLst>
                         <a:ext uri="{28A0092B-C50C-407E-A947-70E740481C1C}">
                           <a14:useLocalDpi xmlns:a14="http://schemas.microsoft.com/office/drawing/2010/main" val="0"/>
@@ -4036,6 +4398,7 @@
     </w:p>
     <w:p>
       <w:r>
+        <w:lastRenderedPageBreak/>
         <w:t xml:space="preserve">Já a declaração </w:t>
       </w:r>
       <w:r>
@@ -4073,7 +4436,7 @@
                     </pic:cNvPicPr>
                   </pic:nvPicPr>
                   <pic:blipFill>
-                    <a:blip r:embed="rId41">
+                    <a:blip r:embed="rId43">
                       <a:extLst>
                         <a:ext uri="{28A0092B-C50C-407E-A947-70E740481C1C}">
                           <a14:useLocalDpi xmlns:a14="http://schemas.microsoft.com/office/drawing/2010/main" val="0"/>
@@ -4148,7 +4511,7 @@
                     </pic:cNvPicPr>
                   </pic:nvPicPr>
                   <pic:blipFill>
-                    <a:blip r:embed="rId42">
+                    <a:blip r:embed="rId44">
                       <a:extLst>
                         <a:ext uri="{28A0092B-C50C-407E-A947-70E740481C1C}">
                           <a14:useLocalDpi xmlns:a14="http://schemas.microsoft.com/office/drawing/2010/main" val="0"/>
@@ -4182,7 +4545,6 @@
     </w:p>
     <w:p>
       <w:r>
-        <w:lastRenderedPageBreak/>
         <w:t>O mesmo seria:</w:t>
       </w:r>
     </w:p>
@@ -4209,7 +4571,7 @@
                     </pic:cNvPicPr>
                   </pic:nvPicPr>
                   <pic:blipFill>
-                    <a:blip r:embed="rId43">
+                    <a:blip r:embed="rId45">
                       <a:extLst>
                         <a:ext uri="{28A0092B-C50C-407E-A947-70E740481C1C}">
                           <a14:useLocalDpi xmlns:a14="http://schemas.microsoft.com/office/drawing/2010/main" val="0"/>
@@ -4260,6 +4622,7 @@
     </w:p>
     <w:p>
       <w:r>
+        <w:lastRenderedPageBreak/>
         <w:t xml:space="preserve">Executa um bloco em uma quantidade específica de vezes. É como um </w:t>
       </w:r>
       <w:r>
@@ -4297,7 +4660,7 @@
                     </pic:cNvPicPr>
                   </pic:nvPicPr>
                   <pic:blipFill>
-                    <a:blip r:embed="rId44">
+                    <a:blip r:embed="rId46">
                       <a:extLst>
                         <a:ext uri="{28A0092B-C50C-407E-A947-70E740481C1C}">
                           <a14:useLocalDpi xmlns:a14="http://schemas.microsoft.com/office/drawing/2010/main" val="0"/>
@@ -4357,7 +4720,7 @@
                     </pic:cNvPicPr>
                   </pic:nvPicPr>
                   <pic:blipFill>
-                    <a:blip r:embed="rId45">
+                    <a:blip r:embed="rId47">
                       <a:extLst>
                         <a:ext uri="{28A0092B-C50C-407E-A947-70E740481C1C}">
                           <a14:useLocalDpi xmlns:a14="http://schemas.microsoft.com/office/drawing/2010/main" val="0"/>
@@ -4391,6 +4754,175 @@
     </w:p>
     <w:p>
       <w:pPr>
+        <w:pStyle w:val="Ttulo2"/>
+        <w:rPr>
+          <w:rFonts w:ascii="Consolas" w:hAnsi="Consolas"/>
+        </w:rPr>
+      </w:pPr>
+      <w:r>
+        <w:t xml:space="preserve">Iteradores </w:t>
+      </w:r>
+      <w:r>
+        <w:rPr>
+          <w:rFonts w:ascii="Consolas" w:hAnsi="Consolas"/>
+        </w:rPr>
+        <w:t>‘upto’</w:t>
+      </w:r>
+      <w:r>
+        <w:t xml:space="preserve"> e </w:t>
+      </w:r>
+      <w:r>
+        <w:rPr>
+          <w:rFonts w:ascii="Consolas" w:hAnsi="Consolas"/>
+        </w:rPr>
+        <w:t>‘downto’</w:t>
+      </w:r>
+    </w:p>
+    <w:p>
+      <w:r>
+        <w:t xml:space="preserve">Permitem iterar sobre valores específicos em uma sequência, sendo </w:t>
+      </w:r>
+      <w:r>
+        <w:rPr>
+          <w:rFonts w:ascii="Consolas" w:hAnsi="Consolas"/>
+          <w:b/>
+          <w:bCs/>
+        </w:rPr>
+        <w:t>‘upto’</w:t>
+      </w:r>
+      <w:r>
+        <w:t xml:space="preserve"> para iterar de forma crescente e </w:t>
+      </w:r>
+      <w:r>
+        <w:rPr>
+          <w:rFonts w:ascii="Consolas" w:hAnsi="Consolas"/>
+          <w:b/>
+          <w:bCs/>
+        </w:rPr>
+        <w:t>‘downto’</w:t>
+      </w:r>
+      <w:r>
+        <w:t xml:space="preserve"> para decrescente.</w:t>
+      </w:r>
+    </w:p>
+    <w:p>
+      <w:r>
+        <w:rPr>
+          <w:noProof/>
+        </w:rPr>
+        <w:drawing>
+          <wp:inline distT="0" distB="0" distL="0" distR="0" wp14:anchorId="417B2389" wp14:editId="3F68BE1B">
+            <wp:extent cx="5267325" cy="2454658"/>
+            <wp:effectExtent l="0" t="0" r="0" b="3175"/>
+            <wp:docPr id="769136582" name="Imagem 9"/>
+            <wp:cNvGraphicFramePr>
+              <a:graphicFrameLocks xmlns:a="http://schemas.openxmlformats.org/drawingml/2006/main" noChangeAspect="1"/>
+            </wp:cNvGraphicFramePr>
+            <a:graphic xmlns:a="http://schemas.openxmlformats.org/drawingml/2006/main">
+              <a:graphicData uri="http://schemas.openxmlformats.org/drawingml/2006/picture">
+                <pic:pic xmlns:pic="http://schemas.openxmlformats.org/drawingml/2006/picture">
+                  <pic:nvPicPr>
+                    <pic:cNvPr id="0" name="Picture 28"/>
+                    <pic:cNvPicPr>
+                      <a:picLocks noChangeAspect="1" noChangeArrowheads="1"/>
+                    </pic:cNvPicPr>
+                  </pic:nvPicPr>
+                  <pic:blipFill>
+                    <a:blip r:embed="rId48">
+                      <a:extLst>
+                        <a:ext uri="{28A0092B-C50C-407E-A947-70E740481C1C}">
+                          <a14:useLocalDpi xmlns:a14="http://schemas.microsoft.com/office/drawing/2010/main" val="0"/>
+                        </a:ext>
+                      </a:extLst>
+                    </a:blip>
+                    <a:srcRect/>
+                    <a:stretch>
+                      <a:fillRect/>
+                    </a:stretch>
+                  </pic:blipFill>
+                  <pic:spPr bwMode="auto">
+                    <a:xfrm>
+                      <a:off x="0" y="0"/>
+                      <a:ext cx="5269731" cy="2455779"/>
+                    </a:xfrm>
+                    <a:prstGeom prst="rect">
+                      <a:avLst/>
+                    </a:prstGeom>
+                    <a:noFill/>
+                    <a:ln>
+                      <a:noFill/>
+                    </a:ln>
+                  </pic:spPr>
+                </pic:pic>
+              </a:graphicData>
+            </a:graphic>
+          </wp:inline>
+        </w:drawing>
+      </w:r>
+    </w:p>
+    <w:p>
+      <w:r>
+        <w:lastRenderedPageBreak/>
+        <w:t>Dessa forma, é possível iterar até mesmo sobre letras específicas.</w:t>
+      </w:r>
+    </w:p>
+    <w:p>
+      <w:r>
+        <w:rPr>
+          <w:noProof/>
+        </w:rPr>
+        <w:drawing>
+          <wp:inline distT="0" distB="0" distL="0" distR="0" wp14:anchorId="6E0412CD" wp14:editId="5D84881C">
+            <wp:extent cx="5229225" cy="1099465"/>
+            <wp:effectExtent l="0" t="0" r="0" b="5715"/>
+            <wp:docPr id="245988530" name="Imagem 10"/>
+            <wp:cNvGraphicFramePr>
+              <a:graphicFrameLocks xmlns:a="http://schemas.openxmlformats.org/drawingml/2006/main" noChangeAspect="1"/>
+            </wp:cNvGraphicFramePr>
+            <a:graphic xmlns:a="http://schemas.openxmlformats.org/drawingml/2006/main">
+              <a:graphicData uri="http://schemas.openxmlformats.org/drawingml/2006/picture">
+                <pic:pic xmlns:pic="http://schemas.openxmlformats.org/drawingml/2006/picture">
+                  <pic:nvPicPr>
+                    <pic:cNvPr id="0" name="Picture 30"/>
+                    <pic:cNvPicPr>
+                      <a:picLocks noChangeAspect="1" noChangeArrowheads="1"/>
+                    </pic:cNvPicPr>
+                  </pic:nvPicPr>
+                  <pic:blipFill>
+                    <a:blip r:embed="rId49">
+                      <a:extLst>
+                        <a:ext uri="{28A0092B-C50C-407E-A947-70E740481C1C}">
+                          <a14:useLocalDpi xmlns:a14="http://schemas.microsoft.com/office/drawing/2010/main" val="0"/>
+                        </a:ext>
+                      </a:extLst>
+                    </a:blip>
+                    <a:srcRect/>
+                    <a:stretch>
+                      <a:fillRect/>
+                    </a:stretch>
+                  </pic:blipFill>
+                  <pic:spPr bwMode="auto">
+                    <a:xfrm>
+                      <a:off x="0" y="0"/>
+                      <a:ext cx="5232351" cy="1100122"/>
+                    </a:xfrm>
+                    <a:prstGeom prst="rect">
+                      <a:avLst/>
+                    </a:prstGeom>
+                    <a:noFill/>
+                    <a:ln>
+                      <a:noFill/>
+                    </a:ln>
+                  </pic:spPr>
+                </pic:pic>
+              </a:graphicData>
+            </a:graphic>
+          </wp:inline>
+        </w:drawing>
+      </w:r>
+    </w:p>
+    <w:p>
+      <w:pPr>
         <w:rPr>
           <w:b/>
           <w:bCs/>
@@ -4410,7 +4942,7 @@
           <w:szCs w:val="28"/>
         </w:rPr>
         <w:pict w14:anchorId="52C4823F">
-          <v:rect id="_x0000_i1032" style="width:0;height:1.5pt" o:hralign="center" o:hrstd="t" o:hr="t" fillcolor="#a0a0a0" stroked="f"/>
+          <v:rect id="_x0000_i1031" style="width:0;height:1.5pt" o:hralign="center" o:hrstd="t" o:hr="t" fillcolor="#a0a0a0" stroked="f"/>
         </w:pict>
       </w:r>
     </w:p>
@@ -4424,7 +4956,6 @@
     </w:p>
     <w:p>
       <w:r>
-        <w:lastRenderedPageBreak/>
         <w:t xml:space="preserve">Em Ruby, as funções são criadas a partir da palavra-chave </w:t>
       </w:r>
       <w:r>
@@ -4462,7 +4993,7 @@
                     </pic:cNvPicPr>
                   </pic:nvPicPr>
                   <pic:blipFill>
-                    <a:blip r:embed="rId46">
+                    <a:blip r:embed="rId50">
                       <a:extLst>
                         <a:ext uri="{28A0092B-C50C-407E-A947-70E740481C1C}">
                           <a14:useLocalDpi xmlns:a14="http://schemas.microsoft.com/office/drawing/2010/main" val="0"/>
@@ -4546,7 +5077,7 @@
                     </pic:cNvPicPr>
                   </pic:nvPicPr>
                   <pic:blipFill>
-                    <a:blip r:embed="rId47">
+                    <a:blip r:embed="rId51">
                       <a:extLst>
                         <a:ext uri="{28A0092B-C50C-407E-A947-70E740481C1C}">
                           <a14:useLocalDpi xmlns:a14="http://schemas.microsoft.com/office/drawing/2010/main" val="0"/>
@@ -4580,6 +5111,7 @@
     </w:p>
     <w:p>
       <w:r>
+        <w:lastRenderedPageBreak/>
         <w:t>Não há a necessidade do uso de parênteses caso a função não possua parâmetros.</w:t>
       </w:r>
     </w:p>
@@ -4612,7 +5144,6 @@
         <w:rPr>
           <w:noProof/>
         </w:rPr>
-        <w:lastRenderedPageBreak/>
         <w:drawing>
           <wp:inline distT="0" distB="0" distL="0" distR="0" wp14:anchorId="3FADAAF3" wp14:editId="236FAC4B">
             <wp:extent cx="5400040" cy="2402840"/>
@@ -4631,7 +5162,7 @@
                     </pic:cNvPicPr>
                   </pic:nvPicPr>
                   <pic:blipFill>
-                    <a:blip r:embed="rId48">
+                    <a:blip r:embed="rId52">
                       <a:extLst>
                         <a:ext uri="{28A0092B-C50C-407E-A947-70E740481C1C}">
                           <a14:useLocalDpi xmlns:a14="http://schemas.microsoft.com/office/drawing/2010/main" val="0"/>
@@ -4692,6 +5223,7 @@
         <w:rPr>
           <w:noProof/>
         </w:rPr>
+        <w:lastRenderedPageBreak/>
         <w:drawing>
           <wp:inline distT="0" distB="0" distL="0" distR="0" wp14:anchorId="5C8F1929" wp14:editId="09F7BE6F">
             <wp:extent cx="4650677" cy="2809875"/>
@@ -4710,7 +5242,7 @@
                     </pic:cNvPicPr>
                   </pic:nvPicPr>
                   <pic:blipFill>
-                    <a:blip r:embed="rId49">
+                    <a:blip r:embed="rId53">
                       <a:extLst>
                         <a:ext uri="{28A0092B-C50C-407E-A947-70E740481C1C}">
                           <a14:useLocalDpi xmlns:a14="http://schemas.microsoft.com/office/drawing/2010/main" val="0"/>
@@ -4744,6 +5276,74 @@
     </w:p>
     <w:p>
       <w:pPr>
+        <w:pStyle w:val="Ttulo3"/>
+      </w:pPr>
+      <w:r>
+        <w:t>Retorno Implícito</w:t>
+      </w:r>
+    </w:p>
+    <w:p>
+      <w:r>
+        <w:t>Em Ruby, é retornado automaticamente a última expressão calculada dentro da função.</w:t>
+      </w:r>
+    </w:p>
+    <w:p>
+      <w:r>
+        <w:rPr>
+          <w:noProof/>
+        </w:rPr>
+        <w:drawing>
+          <wp:inline distT="0" distB="0" distL="0" distR="0" wp14:anchorId="52B59273" wp14:editId="50DF6E9E">
+            <wp:extent cx="4976885" cy="3286125"/>
+            <wp:effectExtent l="0" t="0" r="0" b="0"/>
+            <wp:docPr id="1160377068" name="Imagem 8"/>
+            <wp:cNvGraphicFramePr>
+              <a:graphicFrameLocks xmlns:a="http://schemas.openxmlformats.org/drawingml/2006/main" noChangeAspect="1"/>
+            </wp:cNvGraphicFramePr>
+            <a:graphic xmlns:a="http://schemas.openxmlformats.org/drawingml/2006/main">
+              <a:graphicData uri="http://schemas.openxmlformats.org/drawingml/2006/picture">
+                <pic:pic xmlns:pic="http://schemas.openxmlformats.org/drawingml/2006/picture">
+                  <pic:nvPicPr>
+                    <pic:cNvPr id="0" name="Picture 26"/>
+                    <pic:cNvPicPr>
+                      <a:picLocks noChangeAspect="1" noChangeArrowheads="1"/>
+                    </pic:cNvPicPr>
+                  </pic:nvPicPr>
+                  <pic:blipFill>
+                    <a:blip r:embed="rId54">
+                      <a:extLst>
+                        <a:ext uri="{28A0092B-C50C-407E-A947-70E740481C1C}">
+                          <a14:useLocalDpi xmlns:a14="http://schemas.microsoft.com/office/drawing/2010/main" val="0"/>
+                        </a:ext>
+                      </a:extLst>
+                    </a:blip>
+                    <a:srcRect/>
+                    <a:stretch>
+                      <a:fillRect/>
+                    </a:stretch>
+                  </pic:blipFill>
+                  <pic:spPr bwMode="auto">
+                    <a:xfrm>
+                      <a:off x="0" y="0"/>
+                      <a:ext cx="4989533" cy="3294476"/>
+                    </a:xfrm>
+                    <a:prstGeom prst="rect">
+                      <a:avLst/>
+                    </a:prstGeom>
+                    <a:noFill/>
+                    <a:ln>
+                      <a:noFill/>
+                    </a:ln>
+                  </pic:spPr>
+                </pic:pic>
+              </a:graphicData>
+            </a:graphic>
+          </wp:inline>
+        </w:drawing>
+      </w:r>
+    </w:p>
+    <w:p>
+      <w:pPr>
         <w:rPr>
           <w:b/>
           <w:bCs/>
@@ -4763,7 +5363,7 @@
           <w:szCs w:val="28"/>
         </w:rPr>
         <w:pict w14:anchorId="05EBB533">
-          <v:rect id="_x0000_i1033" style="width:0;height:1.5pt" o:hralign="center" o:hrstd="t" o:hr="t" fillcolor="#a0a0a0" stroked="f"/>
+          <v:rect id="_x0000_i1032" style="width:0;height:1.5pt" o:hralign="center" o:hrstd="t" o:hr="t" fillcolor="#a0a0a0" stroked="f"/>
         </w:pict>
       </w:r>
     </w:p>
@@ -4824,7 +5424,7 @@
                     </pic:cNvPicPr>
                   </pic:nvPicPr>
                   <pic:blipFill>
-                    <a:blip r:embed="rId50">
+                    <a:blip r:embed="rId55">
                       <a:extLst>
                         <a:ext uri="{28A0092B-C50C-407E-A947-70E740481C1C}">
                           <a14:useLocalDpi xmlns:a14="http://schemas.microsoft.com/office/drawing/2010/main" val="0"/>
@@ -4902,7 +5502,7 @@
                     </pic:cNvPicPr>
                   </pic:nvPicPr>
                   <pic:blipFill>
-                    <a:blip r:embed="rId51">
+                    <a:blip r:embed="rId56">
                       <a:extLst>
                         <a:ext uri="{28A0092B-C50C-407E-A947-70E740481C1C}">
                           <a14:useLocalDpi xmlns:a14="http://schemas.microsoft.com/office/drawing/2010/main" val="0"/>
@@ -4962,7 +5562,7 @@
                     </pic:cNvPicPr>
                   </pic:nvPicPr>
                   <pic:blipFill>
-                    <a:blip r:embed="rId52">
+                    <a:blip r:embed="rId57">
                       <a:extLst>
                         <a:ext uri="{28A0092B-C50C-407E-A947-70E740481C1C}">
                           <a14:useLocalDpi xmlns:a14="http://schemas.microsoft.com/office/drawing/2010/main" val="0"/>
@@ -5032,6 +5632,7 @@
       <w:r>
         <w:t xml:space="preserve"> (</w:t>
       </w:r>
+      <w:proofErr w:type="spellStart"/>
       <w:r>
         <w:rPr>
           <w:rFonts w:ascii="Consolas" w:hAnsi="Consolas"/>
@@ -5040,6 +5641,7 @@
         </w:rPr>
         <w:t>keys</w:t>
       </w:r>
+      <w:proofErr w:type="spellEnd"/>
       <w:r>
         <w:t xml:space="preserve">). </w:t>
       </w:r>
@@ -5080,6 +5682,7 @@
       <w:r>
         <w:t xml:space="preserve"> (</w:t>
       </w:r>
+      <w:proofErr w:type="spellStart"/>
       <w:r>
         <w:rPr>
           <w:rFonts w:ascii="Consolas" w:hAnsi="Consolas"/>
@@ -5088,6 +5691,7 @@
         </w:rPr>
         <w:t>values</w:t>
       </w:r>
+      <w:proofErr w:type="spellEnd"/>
       <w:r>
         <w:t>).</w:t>
       </w:r>
@@ -5128,7 +5732,7 @@
                     </pic:cNvPicPr>
                   </pic:nvPicPr>
                   <pic:blipFill>
-                    <a:blip r:embed="rId53">
+                    <a:blip r:embed="rId58">
                       <a:extLst>
                         <a:ext uri="{28A0092B-C50C-407E-A947-70E740481C1C}">
                           <a14:useLocalDpi xmlns:a14="http://schemas.microsoft.com/office/drawing/2010/main" val="0"/>
@@ -5217,7 +5821,7 @@
                     </pic:cNvPicPr>
                   </pic:nvPicPr>
                   <pic:blipFill>
-                    <a:blip r:embed="rId54">
+                    <a:blip r:embed="rId59">
                       <a:extLst>
                         <a:ext uri="{28A0092B-C50C-407E-A947-70E740481C1C}">
                           <a14:useLocalDpi xmlns:a14="http://schemas.microsoft.com/office/drawing/2010/main" val="0"/>
@@ -5287,7 +5891,7 @@
                     </pic:cNvPicPr>
                   </pic:nvPicPr>
                   <pic:blipFill>
-                    <a:blip r:embed="rId55">
+                    <a:blip r:embed="rId60">
                       <a:extLst>
                         <a:ext uri="{28A0092B-C50C-407E-A947-70E740481C1C}">
                           <a14:useLocalDpi xmlns:a14="http://schemas.microsoft.com/office/drawing/2010/main" val="0"/>
@@ -5367,7 +5971,7 @@
                     </pic:cNvPicPr>
                   </pic:nvPicPr>
                   <pic:blipFill>
-                    <a:blip r:embed="rId56">
+                    <a:blip r:embed="rId61">
                       <a:extLst>
                         <a:ext uri="{28A0092B-C50C-407E-A947-70E740481C1C}">
                           <a14:useLocalDpi xmlns:a14="http://schemas.microsoft.com/office/drawing/2010/main" val="0"/>
@@ -5457,7 +6061,7 @@
                     </pic:cNvPicPr>
                   </pic:nvPicPr>
                   <pic:blipFill>
-                    <a:blip r:embed="rId57">
+                    <a:blip r:embed="rId62">
                       <a:extLst>
                         <a:ext uri="{28A0092B-C50C-407E-A947-70E740481C1C}">
                           <a14:useLocalDpi xmlns:a14="http://schemas.microsoft.com/office/drawing/2010/main" val="0"/>
@@ -5512,7 +6116,7 @@
                     </pic:cNvPicPr>
                   </pic:nvPicPr>
                   <pic:blipFill>
-                    <a:blip r:embed="rId58">
+                    <a:blip r:embed="rId63">
                       <a:extLst>
                         <a:ext uri="{28A0092B-C50C-407E-A947-70E740481C1C}">
                           <a14:useLocalDpi xmlns:a14="http://schemas.microsoft.com/office/drawing/2010/main" val="0"/>
@@ -5619,7 +6223,7 @@
                     </pic:cNvPicPr>
                   </pic:nvPicPr>
                   <pic:blipFill>
-                    <a:blip r:embed="rId59">
+                    <a:blip r:embed="rId64">
                       <a:extLst>
                         <a:ext uri="{28A0092B-C50C-407E-A947-70E740481C1C}">
                           <a14:useLocalDpi xmlns:a14="http://schemas.microsoft.com/office/drawing/2010/main" val="0"/>
@@ -5672,7 +6276,7 @@
           <w:szCs w:val="28"/>
         </w:rPr>
         <w:pict w14:anchorId="3BFF54F4">
-          <v:rect id="_x0000_i1042" style="width:0;height:1.5pt" o:hralign="center" o:hrstd="t" o:hr="t" fillcolor="#a0a0a0" stroked="f"/>
+          <v:rect id="_x0000_i1033" style="width:0;height:1.5pt" o:hralign="center" o:hrstd="t" o:hr="t" fillcolor="#a0a0a0" stroked="f"/>
         </w:pict>
       </w:r>
     </w:p>
@@ -5734,7 +6338,7 @@
                     </pic:cNvPicPr>
                   </pic:nvPicPr>
                   <pic:blipFill>
-                    <a:blip r:embed="rId60">
+                    <a:blip r:embed="rId65">
                       <a:extLst>
                         <a:ext uri="{28A0092B-C50C-407E-A947-70E740481C1C}">
                           <a14:useLocalDpi xmlns:a14="http://schemas.microsoft.com/office/drawing/2010/main" val="0"/>
@@ -5803,7 +6407,7 @@
                     </pic:cNvPicPr>
                   </pic:nvPicPr>
                   <pic:blipFill>
-                    <a:blip r:embed="rId61">
+                    <a:blip r:embed="rId66">
                       <a:extLst>
                         <a:ext uri="{28A0092B-C50C-407E-A947-70E740481C1C}">
                           <a14:useLocalDpi xmlns:a14="http://schemas.microsoft.com/office/drawing/2010/main" val="0"/>
@@ -5935,11 +6539,272 @@
           <w:szCs w:val="28"/>
         </w:rPr>
         <w:pict w14:anchorId="7C9F64A5">
-          <v:rect id="_x0000_i1043" style="width:0;height:1.5pt" o:hralign="center" o:hrstd="t" o:hr="t" fillcolor="#a0a0a0" stroked="f"/>
+          <v:rect id="_x0000_i1034" style="width:0;height:1.5pt" o:hralign="center" o:hrstd="t" o:hr="t" fillcolor="#a0a0a0" stroked="f"/>
         </w:pict>
       </w:r>
     </w:p>
-    <w:p/>
+    <w:p>
+      <w:pPr>
+        <w:pStyle w:val="Ttulo1"/>
+      </w:pPr>
+      <w:r>
+        <w:t xml:space="preserve">Declaração </w:t>
+      </w:r>
+      <w:r>
+        <w:rPr>
+          <w:rFonts w:ascii="Consolas" w:hAnsi="Consolas"/>
+        </w:rPr>
+        <w:t>‘case’</w:t>
+      </w:r>
+    </w:p>
+    <w:p>
+      <w:r>
+        <w:t xml:space="preserve">A declaração </w:t>
+      </w:r>
+      <w:r>
+        <w:rPr>
+          <w:rFonts w:ascii="Consolas" w:hAnsi="Consolas"/>
+          <w:b/>
+          <w:bCs/>
+        </w:rPr>
+        <w:t>‘case’</w:t>
+      </w:r>
+      <w:r>
+        <w:t xml:space="preserve"> decide qual bloco executar de acordo com o valor de uma variável. Dentro da estrutura </w:t>
+      </w:r>
+      <w:r>
+        <w:rPr>
+          <w:rFonts w:ascii="Consolas" w:hAnsi="Consolas"/>
+        </w:rPr>
+        <w:t>‘case’</w:t>
+      </w:r>
+      <w:r>
+        <w:t xml:space="preserve">, podem ser escritos um ou mais </w:t>
+      </w:r>
+      <w:r>
+        <w:rPr>
+          <w:rFonts w:ascii="Consolas" w:hAnsi="Consolas"/>
+          <w:b/>
+          <w:bCs/>
+        </w:rPr>
+        <w:t>‘when’</w:t>
+      </w:r>
+      <w:r>
+        <w:t>.</w:t>
+      </w:r>
+    </w:p>
+    <w:p>
+      <w:r>
+        <w:rPr>
+          <w:noProof/>
+        </w:rPr>
+        <w:drawing>
+          <wp:inline distT="0" distB="0" distL="0" distR="0" wp14:anchorId="17E21A0A" wp14:editId="4B2A6BD3">
+            <wp:extent cx="4798480" cy="3267075"/>
+            <wp:effectExtent l="0" t="0" r="2540" b="0"/>
+            <wp:docPr id="1927498027" name="Imagem 4"/>
+            <wp:cNvGraphicFramePr>
+              <a:graphicFrameLocks xmlns:a="http://schemas.openxmlformats.org/drawingml/2006/main" noChangeAspect="1"/>
+            </wp:cNvGraphicFramePr>
+            <a:graphic xmlns:a="http://schemas.openxmlformats.org/drawingml/2006/main">
+              <a:graphicData uri="http://schemas.openxmlformats.org/drawingml/2006/picture">
+                <pic:pic xmlns:pic="http://schemas.openxmlformats.org/drawingml/2006/picture">
+                  <pic:nvPicPr>
+                    <pic:cNvPr id="0" name="Picture 17"/>
+                    <pic:cNvPicPr>
+                      <a:picLocks noChangeAspect="1" noChangeArrowheads="1"/>
+                    </pic:cNvPicPr>
+                  </pic:nvPicPr>
+                  <pic:blipFill>
+                    <a:blip r:embed="rId67">
+                      <a:extLst>
+                        <a:ext uri="{28A0092B-C50C-407E-A947-70E740481C1C}">
+                          <a14:useLocalDpi xmlns:a14="http://schemas.microsoft.com/office/drawing/2010/main" val="0"/>
+                        </a:ext>
+                      </a:extLst>
+                    </a:blip>
+                    <a:srcRect/>
+                    <a:stretch>
+                      <a:fillRect/>
+                    </a:stretch>
+                  </pic:blipFill>
+                  <pic:spPr bwMode="auto">
+                    <a:xfrm>
+                      <a:off x="0" y="0"/>
+                      <a:ext cx="4817852" cy="3280264"/>
+                    </a:xfrm>
+                    <a:prstGeom prst="rect">
+                      <a:avLst/>
+                    </a:prstGeom>
+                    <a:noFill/>
+                    <a:ln>
+                      <a:noFill/>
+                    </a:ln>
+                  </pic:spPr>
+                </pic:pic>
+              </a:graphicData>
+            </a:graphic>
+          </wp:inline>
+        </w:drawing>
+      </w:r>
+    </w:p>
+    <w:p>
+      <w:r>
+        <w:lastRenderedPageBreak/>
+        <w:t xml:space="preserve">O bloco de </w:t>
+      </w:r>
+      <w:r>
+        <w:rPr>
+          <w:rFonts w:ascii="Consolas" w:hAnsi="Consolas"/>
+          <w:b/>
+          <w:bCs/>
+        </w:rPr>
+        <w:t>‘else’</w:t>
+      </w:r>
+      <w:r>
+        <w:t xml:space="preserve"> será executado caso nenhum </w:t>
+      </w:r>
+      <w:r>
+        <w:rPr>
+          <w:rFonts w:ascii="Consolas" w:hAnsi="Consolas"/>
+        </w:rPr>
+        <w:t>‘when’</w:t>
+      </w:r>
+      <w:r>
+        <w:t xml:space="preserve"> acima possua o valor igual à variável </w:t>
+      </w:r>
+      <w:r>
+        <w:rPr>
+          <w:rFonts w:ascii="Consolas" w:hAnsi="Consolas"/>
+        </w:rPr>
+        <w:t>‘escolha’</w:t>
+      </w:r>
+      <w:r>
+        <w:t>.</w:t>
+      </w:r>
+    </w:p>
+    <w:p>
+      <w:pPr>
+        <w:pStyle w:val="Ttulo2"/>
+        <w:rPr>
+          <w:rFonts w:ascii="Consolas" w:hAnsi="Consolas"/>
+        </w:rPr>
+      </w:pPr>
+      <w:r>
+        <w:rPr>
+          <w:rFonts w:ascii="Consolas" w:hAnsi="Consolas"/>
+        </w:rPr>
+        <w:t>‘</w:t>
+      </w:r>
+      <w:r>
+        <w:rPr>
+          <w:rFonts w:ascii="Consolas" w:hAnsi="Consolas"/>
+        </w:rPr>
+        <w:t>t</w:t>
+      </w:r>
+      <w:r>
+        <w:rPr>
+          <w:rFonts w:ascii="Consolas" w:hAnsi="Consolas"/>
+        </w:rPr>
+        <w:t>hen’</w:t>
+      </w:r>
+    </w:p>
+    <w:p>
+      <w:r>
+        <w:t xml:space="preserve">Permite escrever uma declaração </w:t>
+      </w:r>
+      <w:r>
+        <w:rPr>
+          <w:rFonts w:ascii="Consolas" w:hAnsi="Consolas"/>
+          <w:b/>
+          <w:bCs/>
+        </w:rPr>
+        <w:t>‘when’</w:t>
+      </w:r>
+      <w:r>
+        <w:t xml:space="preserve"> em apenas uma linha.</w:t>
+      </w:r>
+    </w:p>
+    <w:p>
+      <w:r>
+        <w:rPr>
+          <w:noProof/>
+        </w:rPr>
+        <w:drawing>
+          <wp:inline distT="0" distB="0" distL="0" distR="0" wp14:anchorId="09B81427" wp14:editId="0ECD1C2D">
+            <wp:extent cx="5486400" cy="2749652"/>
+            <wp:effectExtent l="0" t="0" r="0" b="0"/>
+            <wp:docPr id="1492075755" name="Imagem 6"/>
+            <wp:cNvGraphicFramePr>
+              <a:graphicFrameLocks xmlns:a="http://schemas.openxmlformats.org/drawingml/2006/main" noChangeAspect="1"/>
+            </wp:cNvGraphicFramePr>
+            <a:graphic xmlns:a="http://schemas.openxmlformats.org/drawingml/2006/main">
+              <a:graphicData uri="http://schemas.openxmlformats.org/drawingml/2006/picture">
+                <pic:pic xmlns:pic="http://schemas.openxmlformats.org/drawingml/2006/picture">
+                  <pic:nvPicPr>
+                    <pic:cNvPr id="0" name="Picture 21"/>
+                    <pic:cNvPicPr>
+                      <a:picLocks noChangeAspect="1" noChangeArrowheads="1"/>
+                    </pic:cNvPicPr>
+                  </pic:nvPicPr>
+                  <pic:blipFill>
+                    <a:blip r:embed="rId68">
+                      <a:extLst>
+                        <a:ext uri="{28A0092B-C50C-407E-A947-70E740481C1C}">
+                          <a14:useLocalDpi xmlns:a14="http://schemas.microsoft.com/office/drawing/2010/main" val="0"/>
+                        </a:ext>
+                      </a:extLst>
+                    </a:blip>
+                    <a:srcRect/>
+                    <a:stretch>
+                      <a:fillRect/>
+                    </a:stretch>
+                  </pic:blipFill>
+                  <pic:spPr bwMode="auto">
+                    <a:xfrm>
+                      <a:off x="0" y="0"/>
+                      <a:ext cx="5486761" cy="2749833"/>
+                    </a:xfrm>
+                    <a:prstGeom prst="rect">
+                      <a:avLst/>
+                    </a:prstGeom>
+                    <a:noFill/>
+                    <a:ln>
+                      <a:noFill/>
+                    </a:ln>
+                  </pic:spPr>
+                </pic:pic>
+              </a:graphicData>
+            </a:graphic>
+          </wp:inline>
+        </w:drawing>
+      </w:r>
+    </w:p>
+    <w:p>
+      <w:pPr>
+        <w:rPr>
+          <w:b/>
+          <w:bCs/>
+          <w:sz w:val="24"/>
+          <w:szCs w:val="24"/>
+        </w:rPr>
+      </w:pPr>
+      <w:r>
+        <w:rPr>
+          <w:rFonts w:ascii="Calibri" w:hAnsi="Calibri" w:cs="Calibri"/>
+          <w:b/>
+          <w:bCs/>
+          <w:i/>
+          <w:iCs/>
+          <w:color w:val="004DBB"/>
+          <w:sz w:val="28"/>
+          <w:szCs w:val="28"/>
+        </w:rPr>
+        <w:pict w14:anchorId="77BB1F23">
+          <v:rect id="_x0000_i1047" style="width:0;height:1.5pt" o:hralign="center" o:hrstd="t" o:hr="t" fillcolor="#a0a0a0" stroked="f"/>
+        </w:pict>
+      </w:r>
+    </w:p>
     <w:sectPr>
       <w:pgSz w:w="11906" w:h="16838"/>
       <w:pgMar w:top="1417" w:right="1701" w:bottom="1417" w:left="1701" w:header="708" w:footer="708" w:gutter="0"/>
@@ -7386,6 +8251,82 @@
       <w:contextualSpacing/>
     </w:pPr>
   </w:style>
+  <w:style w:type="character" w:styleId="Refdecomentrio">
+    <w:name w:val="annotation reference"/>
+    <w:basedOn w:val="Fontepargpadro"/>
+    <w:uiPriority w:val="99"/>
+    <w:semiHidden/>
+    <w:unhideWhenUsed/>
+    <w:rsid w:val="00F62188"/>
+    <w:rPr>
+      <w:sz w:val="16"/>
+      <w:szCs w:val="16"/>
+    </w:rPr>
+  </w:style>
+  <w:style w:type="paragraph" w:styleId="Textodecomentrio">
+    <w:name w:val="annotation text"/>
+    <w:basedOn w:val="Normal"/>
+    <w:link w:val="TextodecomentrioChar"/>
+    <w:uiPriority w:val="99"/>
+    <w:semiHidden/>
+    <w:unhideWhenUsed/>
+    <w:rsid w:val="00F62188"/>
+    <w:pPr>
+      <w:spacing w:line="240" w:lineRule="auto"/>
+    </w:pPr>
+    <w:rPr>
+      <w:sz w:val="20"/>
+      <w:szCs w:val="20"/>
+    </w:rPr>
+  </w:style>
+  <w:style w:type="character" w:customStyle="1" w:styleId="TextodecomentrioChar">
+    <w:name w:val="Texto de comentário Char"/>
+    <w:basedOn w:val="Fontepargpadro"/>
+    <w:link w:val="Textodecomentrio"/>
+    <w:uiPriority w:val="99"/>
+    <w:semiHidden/>
+    <w:rsid w:val="00F62188"/>
+    <w:rPr>
+      <w:rFonts w:ascii="Gill Sans MT" w:hAnsi="Gill Sans MT"/>
+      <w:kern w:val="0"/>
+      <w:sz w:val="20"/>
+      <w:szCs w:val="20"/>
+      <w:lang w:val="pt"/>
+      <w14:ligatures w14:val="none"/>
+    </w:rPr>
+  </w:style>
+  <w:style w:type="paragraph" w:styleId="Assuntodocomentrio">
+    <w:name w:val="annotation subject"/>
+    <w:basedOn w:val="Textodecomentrio"/>
+    <w:next w:val="Textodecomentrio"/>
+    <w:link w:val="AssuntodocomentrioChar"/>
+    <w:uiPriority w:val="99"/>
+    <w:semiHidden/>
+    <w:unhideWhenUsed/>
+    <w:rsid w:val="00F62188"/>
+    <w:rPr>
+      <w:b/>
+      <w:bCs/>
+    </w:rPr>
+  </w:style>
+  <w:style w:type="character" w:customStyle="1" w:styleId="AssuntodocomentrioChar">
+    <w:name w:val="Assunto do comentário Char"/>
+    <w:basedOn w:val="TextodecomentrioChar"/>
+    <w:link w:val="Assuntodocomentrio"/>
+    <w:uiPriority w:val="99"/>
+    <w:semiHidden/>
+    <w:rsid w:val="00F62188"/>
+    <w:rPr>
+      <w:rFonts w:ascii="Gill Sans MT" w:hAnsi="Gill Sans MT"/>
+      <w:b/>
+      <w:bCs/>
+      <w:kern w:val="0"/>
+      <w:sz w:val="20"/>
+      <w:szCs w:val="20"/>
+      <w:lang w:val="pt"/>
+      <w14:ligatures w14:val="none"/>
+    </w:rPr>
+  </w:style>
 </w:styles>
 </file>
 

</xml_diff>

<commit_message>
Atualizado ARB e adicionado AP (Python)
</commit_message>
<xml_diff>
--- a/--programacao/Ruby/ARB.docx
+++ b/--programacao/Ruby/ARB.docx
@@ -641,6 +641,7 @@
           <w:numId w:val="1"/>
         </w:numPr>
       </w:pPr>
+      <w:proofErr w:type="gramStart"/>
       <w:r>
         <w:rPr>
           <w:rFonts w:ascii="Consolas" w:hAnsi="Consolas"/>
@@ -648,7 +649,32 @@
           <w:bCs/>
         </w:rPr>
         <w:lastRenderedPageBreak/>
-        <w:t>‘upcase’:</w:t>
+        <w:t>‘</w:t>
+      </w:r>
+      <w:r>
+        <w:rPr>
+          <w:rFonts w:ascii="Consolas" w:hAnsi="Consolas"/>
+          <w:b/>
+          <w:bCs/>
+        </w:rPr>
+        <w:t>.</w:t>
+      </w:r>
+      <w:r>
+        <w:rPr>
+          <w:rFonts w:ascii="Consolas" w:hAnsi="Consolas"/>
+          <w:b/>
+          <w:bCs/>
+        </w:rPr>
+        <w:t>upcase</w:t>
+      </w:r>
+      <w:proofErr w:type="gramEnd"/>
+      <w:r>
+        <w:rPr>
+          <w:rFonts w:ascii="Consolas" w:hAnsi="Consolas"/>
+          <w:b/>
+          <w:bCs/>
+        </w:rPr>
+        <w:t>’:</w:t>
       </w:r>
       <w:r>
         <w:t xml:space="preserve"> Transforma todas as letras da string em maiúsculas.</w:t>
@@ -718,13 +744,39 @@
           <w:numId w:val="1"/>
         </w:numPr>
       </w:pPr>
-      <w:r>
-        <w:rPr>
-          <w:rFonts w:ascii="Consolas" w:hAnsi="Consolas"/>
-          <w:b/>
-          <w:bCs/>
-        </w:rPr>
-        <w:t>‘downcase’:</w:t>
+      <w:proofErr w:type="gramStart"/>
+      <w:r>
+        <w:rPr>
+          <w:rFonts w:ascii="Consolas" w:hAnsi="Consolas"/>
+          <w:b/>
+          <w:bCs/>
+        </w:rPr>
+        <w:t>‘</w:t>
+      </w:r>
+      <w:r>
+        <w:rPr>
+          <w:rFonts w:ascii="Consolas" w:hAnsi="Consolas"/>
+          <w:b/>
+          <w:bCs/>
+        </w:rPr>
+        <w:t>.</w:t>
+      </w:r>
+      <w:r>
+        <w:rPr>
+          <w:rFonts w:ascii="Consolas" w:hAnsi="Consolas"/>
+          <w:b/>
+          <w:bCs/>
+        </w:rPr>
+        <w:t>downcase</w:t>
+      </w:r>
+      <w:proofErr w:type="gramEnd"/>
+      <w:r>
+        <w:rPr>
+          <w:rFonts w:ascii="Consolas" w:hAnsi="Consolas"/>
+          <w:b/>
+          <w:bCs/>
+        </w:rPr>
+        <w:t>’:</w:t>
       </w:r>
       <w:r>
         <w:t xml:space="preserve"> Transforma todas as letras da string em minúsculas.</w:t>
@@ -794,13 +846,39 @@
           <w:numId w:val="1"/>
         </w:numPr>
       </w:pPr>
-      <w:r>
-        <w:rPr>
-          <w:rFonts w:ascii="Consolas" w:hAnsi="Consolas"/>
-          <w:b/>
-          <w:bCs/>
-        </w:rPr>
-        <w:t>‘capitalize’:</w:t>
+      <w:proofErr w:type="gramStart"/>
+      <w:r>
+        <w:rPr>
+          <w:rFonts w:ascii="Consolas" w:hAnsi="Consolas"/>
+          <w:b/>
+          <w:bCs/>
+        </w:rPr>
+        <w:t>‘</w:t>
+      </w:r>
+      <w:r>
+        <w:rPr>
+          <w:rFonts w:ascii="Consolas" w:hAnsi="Consolas"/>
+          <w:b/>
+          <w:bCs/>
+        </w:rPr>
+        <w:t>.</w:t>
+      </w:r>
+      <w:r>
+        <w:rPr>
+          <w:rFonts w:ascii="Consolas" w:hAnsi="Consolas"/>
+          <w:b/>
+          <w:bCs/>
+        </w:rPr>
+        <w:t>capitalize</w:t>
+      </w:r>
+      <w:proofErr w:type="gramEnd"/>
+      <w:r>
+        <w:rPr>
+          <w:rFonts w:ascii="Consolas" w:hAnsi="Consolas"/>
+          <w:b/>
+          <w:bCs/>
+        </w:rPr>
+        <w:t>’:</w:t>
       </w:r>
       <w:r>
         <w:t xml:space="preserve"> Transforma primeira letra da string em maiúscula</w:t>
@@ -873,13 +951,39 @@
           <w:numId w:val="1"/>
         </w:numPr>
       </w:pPr>
-      <w:r>
-        <w:rPr>
-          <w:rFonts w:ascii="Consolas" w:hAnsi="Consolas"/>
-          <w:b/>
-          <w:bCs/>
-        </w:rPr>
-        <w:t>‘reverse’:</w:t>
+      <w:proofErr w:type="gramStart"/>
+      <w:r>
+        <w:rPr>
+          <w:rFonts w:ascii="Consolas" w:hAnsi="Consolas"/>
+          <w:b/>
+          <w:bCs/>
+        </w:rPr>
+        <w:t>‘</w:t>
+      </w:r>
+      <w:r>
+        <w:rPr>
+          <w:rFonts w:ascii="Consolas" w:hAnsi="Consolas"/>
+          <w:b/>
+          <w:bCs/>
+        </w:rPr>
+        <w:t>.</w:t>
+      </w:r>
+      <w:r>
+        <w:rPr>
+          <w:rFonts w:ascii="Consolas" w:hAnsi="Consolas"/>
+          <w:b/>
+          <w:bCs/>
+        </w:rPr>
+        <w:t>reverse</w:t>
+      </w:r>
+      <w:proofErr w:type="gramEnd"/>
+      <w:r>
+        <w:rPr>
+          <w:rFonts w:ascii="Consolas" w:hAnsi="Consolas"/>
+          <w:b/>
+          <w:bCs/>
+        </w:rPr>
+        <w:t>’:</w:t>
       </w:r>
       <w:r>
         <w:t xml:space="preserve"> Inverte o texto da string.</w:t>
@@ -949,6 +1053,7 @@
           <w:numId w:val="1"/>
         </w:numPr>
       </w:pPr>
+      <w:proofErr w:type="gramStart"/>
       <w:r>
         <w:rPr>
           <w:rFonts w:ascii="Consolas" w:hAnsi="Consolas"/>
@@ -956,18 +1061,35 @@
           <w:bCs/>
         </w:rPr>
         <w:lastRenderedPageBreak/>
-        <w:t>‘length’:</w:t>
-      </w:r>
-      <w:r>
-        <w:t xml:space="preserve"> Retorna </w:t>
-      </w:r>
-      <w:proofErr w:type="gramStart"/>
-      <w:r>
-        <w:t>a</w:t>
+        <w:t>‘</w:t>
+      </w:r>
+      <w:r>
+        <w:rPr>
+          <w:rFonts w:ascii="Consolas" w:hAnsi="Consolas"/>
+          <w:b/>
+          <w:bCs/>
+        </w:rPr>
+        <w:t>.</w:t>
+      </w:r>
+      <w:r>
+        <w:rPr>
+          <w:rFonts w:ascii="Consolas" w:hAnsi="Consolas"/>
+          <w:b/>
+          <w:bCs/>
+        </w:rPr>
+        <w:t>length</w:t>
       </w:r>
       <w:proofErr w:type="gramEnd"/>
       <w:r>
-        <w:t xml:space="preserve"> quantidade de caracteres que a string possui.</w:t>
+        <w:rPr>
+          <w:rFonts w:ascii="Consolas" w:hAnsi="Consolas"/>
+          <w:b/>
+          <w:bCs/>
+        </w:rPr>
+        <w:t>’:</w:t>
+      </w:r>
+      <w:r>
+        <w:t xml:space="preserve"> Retorna a quantidade de caracteres que a string possui.</w:t>
       </w:r>
       <w:r>
         <w:br/>
@@ -1034,13 +1156,39 @@
           <w:numId w:val="1"/>
         </w:numPr>
       </w:pPr>
-      <w:r>
-        <w:rPr>
-          <w:rFonts w:ascii="Consolas" w:hAnsi="Consolas"/>
-          <w:b/>
-          <w:bCs/>
-        </w:rPr>
-        <w:t>‘strip’:</w:t>
+      <w:proofErr w:type="gramStart"/>
+      <w:r>
+        <w:rPr>
+          <w:rFonts w:ascii="Consolas" w:hAnsi="Consolas"/>
+          <w:b/>
+          <w:bCs/>
+        </w:rPr>
+        <w:t>‘</w:t>
+      </w:r>
+      <w:r>
+        <w:rPr>
+          <w:rFonts w:ascii="Consolas" w:hAnsi="Consolas"/>
+          <w:b/>
+          <w:bCs/>
+        </w:rPr>
+        <w:t>.</w:t>
+      </w:r>
+      <w:r>
+        <w:rPr>
+          <w:rFonts w:ascii="Consolas" w:hAnsi="Consolas"/>
+          <w:b/>
+          <w:bCs/>
+        </w:rPr>
+        <w:t>strip</w:t>
+      </w:r>
+      <w:proofErr w:type="gramEnd"/>
+      <w:r>
+        <w:rPr>
+          <w:rFonts w:ascii="Consolas" w:hAnsi="Consolas"/>
+          <w:b/>
+          <w:bCs/>
+        </w:rPr>
+        <w:t>’:</w:t>
       </w:r>
       <w:r>
         <w:t xml:space="preserve"> Remove os espaços em branco no começo e no fim da string.</w:t>
@@ -1476,8 +1624,26 @@
         <w:t xml:space="preserve"> Converte para Enumerador.</w:t>
       </w:r>
     </w:p>
-    <w:p/>
-    <w:p/>
+    <w:p>
+      <w:pPr>
+        <w:pStyle w:val="PargrafodaLista"/>
+        <w:numPr>
+          <w:ilvl w:val="0"/>
+          <w:numId w:val="6"/>
+        </w:numPr>
+      </w:pPr>
+      <w:r>
+        <w:rPr>
+          <w:rFonts w:ascii="Consolas" w:hAnsi="Consolas"/>
+          <w:b/>
+          <w:bCs/>
+        </w:rPr>
+        <w:t>‘.to_a’:</w:t>
+      </w:r>
+      <w:r>
+        <w:t xml:space="preserve"> Converte para um array.</w:t>
+      </w:r>
+    </w:p>
     <w:p>
       <w:pPr>
         <w:rPr>
@@ -1770,27 +1936,27 @@
     </w:p>
     <w:p>
       <w:r>
+        <w:t>Caso o valor a ser passado pelo usuário deva ser uma</w:t>
+      </w:r>
+      <w:r>
+        <w:t xml:space="preserve"> string, número inteiro ou número flutuante, podemos definir ao início da declaração antes do </w:t>
+      </w:r>
+      <w:r>
+        <w:rPr>
+          <w:rFonts w:ascii="Consolas" w:hAnsi="Consolas"/>
+        </w:rPr>
+        <w:t>‘gets’</w:t>
+      </w:r>
+      <w:r>
+        <w:t>.</w:t>
+      </w:r>
+    </w:p>
+    <w:p>
+      <w:r>
+        <w:rPr>
+          <w:noProof/>
+        </w:rPr>
         <w:lastRenderedPageBreak/>
-        <w:t>Caso o valor a ser passado pelo usuário deva ser uma</w:t>
-      </w:r>
-      <w:r>
-        <w:t xml:space="preserve"> string, número inteiro ou número flutuante, podemos definir ao início da declaração antes do </w:t>
-      </w:r>
-      <w:r>
-        <w:rPr>
-          <w:rFonts w:ascii="Consolas" w:hAnsi="Consolas"/>
-        </w:rPr>
-        <w:t>‘gets’</w:t>
-      </w:r>
-      <w:r>
-        <w:t>.</w:t>
-      </w:r>
-    </w:p>
-    <w:p>
-      <w:r>
-        <w:rPr>
-          <w:noProof/>
-        </w:rPr>
         <w:drawing>
           <wp:inline distT="0" distB="0" distL="0" distR="0" wp14:anchorId="00DFDB5E" wp14:editId="24855254">
             <wp:extent cx="5191125" cy="1828858"/>
@@ -3491,13 +3657,23 @@
           <w:numId w:val="9"/>
         </w:numPr>
       </w:pPr>
-      <w:r>
-        <w:rPr>
-          <w:rFonts w:ascii="Consolas" w:hAnsi="Consolas"/>
-          <w:b/>
-          <w:bCs/>
-        </w:rPr>
-        <w:t>‘.push’:</w:t>
+      <w:proofErr w:type="gramStart"/>
+      <w:r>
+        <w:rPr>
+          <w:rFonts w:ascii="Consolas" w:hAnsi="Consolas"/>
+          <w:b/>
+          <w:bCs/>
+        </w:rPr>
+        <w:t>‘.push</w:t>
+      </w:r>
+      <w:proofErr w:type="gramEnd"/>
+      <w:r>
+        <w:rPr>
+          <w:rFonts w:ascii="Consolas" w:hAnsi="Consolas"/>
+          <w:b/>
+          <w:bCs/>
+        </w:rPr>
+        <w:t>’:</w:t>
       </w:r>
       <w:r>
         <w:t xml:space="preserve"> Adiciona um ou mais elementos ao final d</w:t>
@@ -3573,13 +3749,23 @@
           <w:numId w:val="9"/>
         </w:numPr>
       </w:pPr>
-      <w:r>
-        <w:rPr>
-          <w:rFonts w:ascii="Consolas" w:hAnsi="Consolas"/>
-          <w:b/>
-          <w:bCs/>
-        </w:rPr>
-        <w:t>‘.unshift’:</w:t>
+      <w:proofErr w:type="gramStart"/>
+      <w:r>
+        <w:rPr>
+          <w:rFonts w:ascii="Consolas" w:hAnsi="Consolas"/>
+          <w:b/>
+          <w:bCs/>
+        </w:rPr>
+        <w:t>‘.unshift</w:t>
+      </w:r>
+      <w:proofErr w:type="gramEnd"/>
+      <w:r>
+        <w:rPr>
+          <w:rFonts w:ascii="Consolas" w:hAnsi="Consolas"/>
+          <w:b/>
+          <w:bCs/>
+        </w:rPr>
+        <w:t>’:</w:t>
       </w:r>
       <w:r>
         <w:t xml:space="preserve"> Adiciona um ou mais elementos ao início d</w:t>
@@ -3655,13 +3841,23 @@
           <w:numId w:val="9"/>
         </w:numPr>
       </w:pPr>
-      <w:r>
-        <w:rPr>
-          <w:rFonts w:ascii="Consolas" w:hAnsi="Consolas"/>
-          <w:b/>
-          <w:bCs/>
-        </w:rPr>
-        <w:t>‘.pop’:</w:t>
+      <w:proofErr w:type="gramStart"/>
+      <w:r>
+        <w:rPr>
+          <w:rFonts w:ascii="Consolas" w:hAnsi="Consolas"/>
+          <w:b/>
+          <w:bCs/>
+        </w:rPr>
+        <w:t>‘.pop</w:t>
+      </w:r>
+      <w:proofErr w:type="gramEnd"/>
+      <w:r>
+        <w:rPr>
+          <w:rFonts w:ascii="Consolas" w:hAnsi="Consolas"/>
+          <w:b/>
+          <w:bCs/>
+        </w:rPr>
+        <w:t>’:</w:t>
       </w:r>
       <w:r>
         <w:t xml:space="preserve"> Exclui o último elemento d</w:t>
@@ -3737,6 +3933,7 @@
           <w:numId w:val="9"/>
         </w:numPr>
       </w:pPr>
+      <w:proofErr w:type="gramStart"/>
       <w:r>
         <w:rPr>
           <w:rFonts w:ascii="Consolas" w:hAnsi="Consolas"/>
@@ -3760,7 +3957,16 @@
           <w:b/>
           <w:bCs/>
         </w:rPr>
-        <w:t>shift’:</w:t>
+        <w:t>shift</w:t>
+      </w:r>
+      <w:proofErr w:type="gramEnd"/>
+      <w:r>
+        <w:rPr>
+          <w:rFonts w:ascii="Consolas" w:hAnsi="Consolas"/>
+          <w:b/>
+          <w:bCs/>
+        </w:rPr>
+        <w:t>’:</w:t>
       </w:r>
       <w:r>
         <w:t xml:space="preserve"> Exclui o primeiro elemento d</w:t>
@@ -3836,13 +4042,23 @@
           <w:numId w:val="9"/>
         </w:numPr>
       </w:pPr>
-      <w:r>
-        <w:rPr>
-          <w:rFonts w:ascii="Consolas" w:hAnsi="Consolas"/>
-          <w:b/>
-          <w:bCs/>
-        </w:rPr>
-        <w:t>‘.concat’:</w:t>
+      <w:proofErr w:type="gramStart"/>
+      <w:r>
+        <w:rPr>
+          <w:rFonts w:ascii="Consolas" w:hAnsi="Consolas"/>
+          <w:b/>
+          <w:bCs/>
+        </w:rPr>
+        <w:t>‘.concat</w:t>
+      </w:r>
+      <w:proofErr w:type="gramEnd"/>
+      <w:r>
+        <w:rPr>
+          <w:rFonts w:ascii="Consolas" w:hAnsi="Consolas"/>
+          <w:b/>
+          <w:bCs/>
+        </w:rPr>
+        <w:t>’:</w:t>
       </w:r>
       <w:r>
         <w:t xml:space="preserve"> Concatena um ou mais arrays a um array específico. Não altera o array original.</w:t>
@@ -3983,13 +4199,23 @@
           <w:numId w:val="9"/>
         </w:numPr>
       </w:pPr>
-      <w:r>
-        <w:rPr>
-          <w:rFonts w:ascii="Consolas" w:hAnsi="Consolas"/>
-          <w:b/>
-          <w:bCs/>
-        </w:rPr>
-        <w:t>‘.include?’:</w:t>
+      <w:proofErr w:type="gramStart"/>
+      <w:r>
+        <w:rPr>
+          <w:rFonts w:ascii="Consolas" w:hAnsi="Consolas"/>
+          <w:b/>
+          <w:bCs/>
+        </w:rPr>
+        <w:t>‘.include</w:t>
+      </w:r>
+      <w:proofErr w:type="gramEnd"/>
+      <w:r>
+        <w:rPr>
+          <w:rFonts w:ascii="Consolas" w:hAnsi="Consolas"/>
+          <w:b/>
+          <w:bCs/>
+        </w:rPr>
+        <w:t>?’:</w:t>
       </w:r>
       <w:r>
         <w:t xml:space="preserve"> Verifica se um elemento está presente dentro do array.</w:t>
@@ -4062,6 +4288,7 @@
           <w:numId w:val="9"/>
         </w:numPr>
       </w:pPr>
+      <w:proofErr w:type="gramStart"/>
       <w:r>
         <w:rPr>
           <w:rFonts w:ascii="Consolas" w:hAnsi="Consolas"/>
@@ -4069,7 +4296,16 @@
           <w:bCs/>
         </w:rPr>
         <w:lastRenderedPageBreak/>
-        <w:t>‘.index’:</w:t>
+        <w:t>‘.index</w:t>
+      </w:r>
+      <w:proofErr w:type="gramEnd"/>
+      <w:r>
+        <w:rPr>
+          <w:rFonts w:ascii="Consolas" w:hAnsi="Consolas"/>
+          <w:b/>
+          <w:bCs/>
+        </w:rPr>
+        <w:t>’:</w:t>
       </w:r>
       <w:r>
         <w:t xml:space="preserve"> Retorna o índice a qual se encontra o elemento especificado. Caso o elemento não esteja presente</w:t>
@@ -4156,24 +4392,26 @@
           <w:numId w:val="9"/>
         </w:numPr>
       </w:pPr>
-      <w:r>
-        <w:rPr>
-          <w:rFonts w:ascii="Consolas" w:hAnsi="Consolas"/>
-          <w:b/>
-          <w:bCs/>
-        </w:rPr>
-        <w:t>‘.count’:</w:t>
-      </w:r>
-      <w:r>
-        <w:t xml:space="preserve"> Retorna </w:t>
-      </w:r>
       <w:proofErr w:type="gramStart"/>
       <w:r>
-        <w:t>a</w:t>
+        <w:rPr>
+          <w:rFonts w:ascii="Consolas" w:hAnsi="Consolas"/>
+          <w:b/>
+          <w:bCs/>
+        </w:rPr>
+        <w:t>‘.count</w:t>
       </w:r>
       <w:proofErr w:type="gramEnd"/>
       <w:r>
-        <w:t xml:space="preserve"> quantidade de aparições de elementos com o mesmo valor.</w:t>
+        <w:rPr>
+          <w:rFonts w:ascii="Consolas" w:hAnsi="Consolas"/>
+          <w:b/>
+          <w:bCs/>
+        </w:rPr>
+        <w:t>’:</w:t>
+      </w:r>
+      <w:r>
+        <w:t xml:space="preserve"> Retorna a quantidade de aparições de elementos com o mesmo valor.</w:t>
       </w:r>
       <w:r>
         <w:br/>
@@ -4240,13 +4478,23 @@
           <w:numId w:val="9"/>
         </w:numPr>
       </w:pPr>
-      <w:r>
-        <w:rPr>
-          <w:rFonts w:ascii="Consolas" w:hAnsi="Consolas"/>
-          <w:b/>
-          <w:bCs/>
-        </w:rPr>
-        <w:t>‘.uniq’:</w:t>
+      <w:proofErr w:type="gramStart"/>
+      <w:r>
+        <w:rPr>
+          <w:rFonts w:ascii="Consolas" w:hAnsi="Consolas"/>
+          <w:b/>
+          <w:bCs/>
+        </w:rPr>
+        <w:t>‘.uniq</w:t>
+      </w:r>
+      <w:proofErr w:type="gramEnd"/>
+      <w:r>
+        <w:rPr>
+          <w:rFonts w:ascii="Consolas" w:hAnsi="Consolas"/>
+          <w:b/>
+          <w:bCs/>
+        </w:rPr>
+        <w:t>’:</w:t>
       </w:r>
       <w:r>
         <w:t xml:space="preserve"> Retorna um array com elementos únicos.</w:t>
@@ -4310,6 +4558,341 @@
     </w:p>
     <w:p>
       <w:pPr>
+        <w:pStyle w:val="PargrafodaLista"/>
+        <w:numPr>
+          <w:ilvl w:val="0"/>
+          <w:numId w:val="9"/>
+        </w:numPr>
+      </w:pPr>
+      <w:proofErr w:type="gramStart"/>
+      <w:r>
+        <w:rPr>
+          <w:rFonts w:ascii="Consolas" w:hAnsi="Consolas"/>
+          <w:b/>
+          <w:bCs/>
+        </w:rPr>
+        <w:t>‘.collect</w:t>
+      </w:r>
+      <w:proofErr w:type="gramEnd"/>
+      <w:r>
+        <w:rPr>
+          <w:rFonts w:ascii="Consolas" w:hAnsi="Consolas"/>
+          <w:b/>
+          <w:bCs/>
+        </w:rPr>
+        <w:t>’</w:t>
+      </w:r>
+      <w:r>
+        <w:rPr>
+          <w:b/>
+          <w:bCs/>
+        </w:rPr>
+        <w:t xml:space="preserve"> ou </w:t>
+      </w:r>
+      <w:r>
+        <w:rPr>
+          <w:rFonts w:ascii="Consolas" w:hAnsi="Consolas"/>
+          <w:b/>
+          <w:bCs/>
+        </w:rPr>
+        <w:t>‘.map’</w:t>
+      </w:r>
+      <w:r>
+        <w:rPr>
+          <w:rFonts w:ascii="Consolas" w:hAnsi="Consolas"/>
+          <w:b/>
+          <w:bCs/>
+        </w:rPr>
+        <w:t>:</w:t>
+      </w:r>
+      <w:r>
+        <w:t xml:space="preserve"> Aplica a expressão de um bloco a cada elemento de um array.</w:t>
+      </w:r>
+      <w:r>
+        <w:br/>
+      </w:r>
+      <w:r>
+        <w:rPr>
+          <w:noProof/>
+        </w:rPr>
+        <w:drawing>
+          <wp:inline distT="0" distB="0" distL="0" distR="0" wp14:anchorId="616EF160" wp14:editId="6CDC6A62">
+            <wp:extent cx="4286250" cy="1997461"/>
+            <wp:effectExtent l="0" t="0" r="0" b="3175"/>
+            <wp:docPr id="1087774092" name="Imagem 1"/>
+            <wp:cNvGraphicFramePr>
+              <a:graphicFrameLocks xmlns:a="http://schemas.openxmlformats.org/drawingml/2006/main" noChangeAspect="1"/>
+            </wp:cNvGraphicFramePr>
+            <a:graphic xmlns:a="http://schemas.openxmlformats.org/drawingml/2006/main">
+              <a:graphicData uri="http://schemas.openxmlformats.org/drawingml/2006/picture">
+                <pic:pic xmlns:pic="http://schemas.openxmlformats.org/drawingml/2006/picture">
+                  <pic:nvPicPr>
+                    <pic:cNvPr id="0" name="Picture 14"/>
+                    <pic:cNvPicPr>
+                      <a:picLocks noChangeAspect="1" noChangeArrowheads="1"/>
+                    </pic:cNvPicPr>
+                  </pic:nvPicPr>
+                  <pic:blipFill>
+                    <a:blip r:embed="rId44">
+                      <a:extLst>
+                        <a:ext uri="{28A0092B-C50C-407E-A947-70E740481C1C}">
+                          <a14:useLocalDpi xmlns:a14="http://schemas.microsoft.com/office/drawing/2010/main" val="0"/>
+                        </a:ext>
+                      </a:extLst>
+                    </a:blip>
+                    <a:srcRect/>
+                    <a:stretch>
+                      <a:fillRect/>
+                    </a:stretch>
+                  </pic:blipFill>
+                  <pic:spPr bwMode="auto">
+                    <a:xfrm>
+                      <a:off x="0" y="0"/>
+                      <a:ext cx="4293487" cy="2000834"/>
+                    </a:xfrm>
+                    <a:prstGeom prst="rect">
+                      <a:avLst/>
+                    </a:prstGeom>
+                    <a:noFill/>
+                    <a:ln>
+                      <a:noFill/>
+                    </a:ln>
+                  </pic:spPr>
+                </pic:pic>
+              </a:graphicData>
+            </a:graphic>
+          </wp:inline>
+        </w:drawing>
+      </w:r>
+    </w:p>
+    <w:p>
+      <w:pPr>
+        <w:pStyle w:val="PargrafodaLista"/>
+        <w:numPr>
+          <w:ilvl w:val="0"/>
+          <w:numId w:val="9"/>
+        </w:numPr>
+      </w:pPr>
+      <w:proofErr w:type="gramStart"/>
+      <w:r>
+        <w:rPr>
+          <w:rFonts w:ascii="Consolas" w:hAnsi="Consolas"/>
+          <w:b/>
+          <w:bCs/>
+        </w:rPr>
+        <w:t>‘.select</w:t>
+      </w:r>
+      <w:proofErr w:type="gramEnd"/>
+      <w:r>
+        <w:rPr>
+          <w:rFonts w:ascii="Consolas" w:hAnsi="Consolas"/>
+          <w:b/>
+          <w:bCs/>
+        </w:rPr>
+        <w:t>’:</w:t>
+      </w:r>
+      <w:r>
+        <w:t xml:space="preserve"> Cria um novo array apenas com os elementos que testam verdadeiro para uma condição específica.</w:t>
+      </w:r>
+      <w:r>
+        <w:br/>
+      </w:r>
+      <w:r>
+        <w:rPr>
+          <w:noProof/>
+        </w:rPr>
+        <w:lastRenderedPageBreak/>
+        <w:drawing>
+          <wp:inline distT="0" distB="0" distL="0" distR="0" wp14:anchorId="6D6CBA79" wp14:editId="0B0E5A6D">
+            <wp:extent cx="5000625" cy="1312488"/>
+            <wp:effectExtent l="0" t="0" r="0" b="2540"/>
+            <wp:docPr id="1590896601" name="Imagem 5"/>
+            <wp:cNvGraphicFramePr>
+              <a:graphicFrameLocks xmlns:a="http://schemas.openxmlformats.org/drawingml/2006/main" noChangeAspect="1"/>
+            </wp:cNvGraphicFramePr>
+            <a:graphic xmlns:a="http://schemas.openxmlformats.org/drawingml/2006/main">
+              <a:graphicData uri="http://schemas.openxmlformats.org/drawingml/2006/picture">
+                <pic:pic xmlns:pic="http://schemas.openxmlformats.org/drawingml/2006/picture">
+                  <pic:nvPicPr>
+                    <pic:cNvPr id="0" name="Picture 23"/>
+                    <pic:cNvPicPr>
+                      <a:picLocks noChangeAspect="1" noChangeArrowheads="1"/>
+                    </pic:cNvPicPr>
+                  </pic:nvPicPr>
+                  <pic:blipFill>
+                    <a:blip r:embed="rId45">
+                      <a:extLst>
+                        <a:ext uri="{28A0092B-C50C-407E-A947-70E740481C1C}">
+                          <a14:useLocalDpi xmlns:a14="http://schemas.microsoft.com/office/drawing/2010/main" val="0"/>
+                        </a:ext>
+                      </a:extLst>
+                    </a:blip>
+                    <a:srcRect/>
+                    <a:stretch>
+                      <a:fillRect/>
+                    </a:stretch>
+                  </pic:blipFill>
+                  <pic:spPr bwMode="auto">
+                    <a:xfrm>
+                      <a:off x="0" y="0"/>
+                      <a:ext cx="5015868" cy="1316489"/>
+                    </a:xfrm>
+                    <a:prstGeom prst="rect">
+                      <a:avLst/>
+                    </a:prstGeom>
+                    <a:noFill/>
+                    <a:ln>
+                      <a:noFill/>
+                    </a:ln>
+                  </pic:spPr>
+                </pic:pic>
+              </a:graphicData>
+            </a:graphic>
+          </wp:inline>
+        </w:drawing>
+      </w:r>
+      <w:r>
+        <w:br/>
+        <w:t>Seria o mesmo que:</w:t>
+      </w:r>
+      <w:r>
+        <w:br/>
+      </w:r>
+      <w:r>
+        <w:rPr>
+          <w:noProof/>
+        </w:rPr>
+        <w:drawing>
+          <wp:inline distT="0" distB="0" distL="0" distR="0" wp14:anchorId="3BDFB62F" wp14:editId="06A20FA5">
+            <wp:extent cx="4591050" cy="1426335"/>
+            <wp:effectExtent l="0" t="0" r="0" b="2540"/>
+            <wp:docPr id="476951067" name="Imagem 6"/>
+            <wp:cNvGraphicFramePr>
+              <a:graphicFrameLocks xmlns:a="http://schemas.openxmlformats.org/drawingml/2006/main" noChangeAspect="1"/>
+            </wp:cNvGraphicFramePr>
+            <a:graphic xmlns:a="http://schemas.openxmlformats.org/drawingml/2006/main">
+              <a:graphicData uri="http://schemas.openxmlformats.org/drawingml/2006/picture">
+                <pic:pic xmlns:pic="http://schemas.openxmlformats.org/drawingml/2006/picture">
+                  <pic:nvPicPr>
+                    <pic:cNvPr id="0" name="Picture 25"/>
+                    <pic:cNvPicPr>
+                      <a:picLocks noChangeAspect="1" noChangeArrowheads="1"/>
+                    </pic:cNvPicPr>
+                  </pic:nvPicPr>
+                  <pic:blipFill>
+                    <a:blip r:embed="rId46">
+                      <a:extLst>
+                        <a:ext uri="{28A0092B-C50C-407E-A947-70E740481C1C}">
+                          <a14:useLocalDpi xmlns:a14="http://schemas.microsoft.com/office/drawing/2010/main" val="0"/>
+                        </a:ext>
+                      </a:extLst>
+                    </a:blip>
+                    <a:srcRect/>
+                    <a:stretch>
+                      <a:fillRect/>
+                    </a:stretch>
+                  </pic:blipFill>
+                  <pic:spPr bwMode="auto">
+                    <a:xfrm>
+                      <a:off x="0" y="0"/>
+                      <a:ext cx="4613477" cy="1433303"/>
+                    </a:xfrm>
+                    <a:prstGeom prst="rect">
+                      <a:avLst/>
+                    </a:prstGeom>
+                    <a:noFill/>
+                    <a:ln>
+                      <a:noFill/>
+                    </a:ln>
+                  </pic:spPr>
+                </pic:pic>
+              </a:graphicData>
+            </a:graphic>
+          </wp:inline>
+        </w:drawing>
+      </w:r>
+    </w:p>
+    <w:p>
+      <w:pPr>
+        <w:pStyle w:val="Ttulo2"/>
+      </w:pPr>
+      <w:r>
+        <w:t>Conversão para Array</w:t>
+      </w:r>
+    </w:p>
+    <w:p>
+      <w:r>
+        <w:t xml:space="preserve">O método </w:t>
+      </w:r>
+      <w:r>
+        <w:rPr>
+          <w:rFonts w:ascii="Consolas" w:hAnsi="Consolas"/>
+          <w:b/>
+          <w:bCs/>
+        </w:rPr>
+        <w:t>‘to_a’</w:t>
+      </w:r>
+      <w:r>
+        <w:t xml:space="preserve"> converte um objeto para um array.</w:t>
+      </w:r>
+    </w:p>
+    <w:p>
+      <w:r>
+        <w:rPr>
+          <w:noProof/>
+        </w:rPr>
+        <w:drawing>
+          <wp:inline distT="0" distB="0" distL="0" distR="0" wp14:anchorId="71D5A184" wp14:editId="75D4A76A">
+            <wp:extent cx="5276850" cy="1163464"/>
+            <wp:effectExtent l="0" t="0" r="0" b="0"/>
+            <wp:docPr id="1764900707" name="Imagem 3"/>
+            <wp:cNvGraphicFramePr>
+              <a:graphicFrameLocks xmlns:a="http://schemas.openxmlformats.org/drawingml/2006/main" noChangeAspect="1"/>
+            </wp:cNvGraphicFramePr>
+            <a:graphic xmlns:a="http://schemas.openxmlformats.org/drawingml/2006/main">
+              <a:graphicData uri="http://schemas.openxmlformats.org/drawingml/2006/picture">
+                <pic:pic xmlns:pic="http://schemas.openxmlformats.org/drawingml/2006/picture">
+                  <pic:nvPicPr>
+                    <pic:cNvPr id="0" name="Picture 18"/>
+                    <pic:cNvPicPr>
+                      <a:picLocks noChangeAspect="1" noChangeArrowheads="1"/>
+                    </pic:cNvPicPr>
+                  </pic:nvPicPr>
+                  <pic:blipFill>
+                    <a:blip r:embed="rId47">
+                      <a:extLst>
+                        <a:ext uri="{28A0092B-C50C-407E-A947-70E740481C1C}">
+                          <a14:useLocalDpi xmlns:a14="http://schemas.microsoft.com/office/drawing/2010/main" val="0"/>
+                        </a:ext>
+                      </a:extLst>
+                    </a:blip>
+                    <a:srcRect/>
+                    <a:stretch>
+                      <a:fillRect/>
+                    </a:stretch>
+                  </pic:blipFill>
+                  <pic:spPr bwMode="auto">
+                    <a:xfrm>
+                      <a:off x="0" y="0"/>
+                      <a:ext cx="5288694" cy="1166075"/>
+                    </a:xfrm>
+                    <a:prstGeom prst="rect">
+                      <a:avLst/>
+                    </a:prstGeom>
+                    <a:noFill/>
+                    <a:ln>
+                      <a:noFill/>
+                    </a:ln>
+                  </pic:spPr>
+                </pic:pic>
+              </a:graphicData>
+            </a:graphic>
+          </wp:inline>
+        </w:drawing>
+      </w:r>
+    </w:p>
+    <w:p>
+      <w:pPr>
         <w:rPr>
           <w:b/>
           <w:bCs/>
@@ -4387,7 +4970,7 @@
                     </pic:cNvPicPr>
                   </pic:nvPicPr>
                   <pic:blipFill>
-                    <a:blip r:embed="rId44">
+                    <a:blip r:embed="rId48">
                       <a:extLst>
                         <a:ext uri="{28A0092B-C50C-407E-A947-70E740481C1C}">
                           <a14:useLocalDpi xmlns:a14="http://schemas.microsoft.com/office/drawing/2010/main" val="0"/>
@@ -4474,7 +5057,7 @@
                     </pic:cNvPicPr>
                   </pic:nvPicPr>
                   <pic:blipFill>
-                    <a:blip r:embed="rId45">
+                    <a:blip r:embed="rId49">
                       <a:extLst>
                         <a:ext uri="{28A0092B-C50C-407E-A947-70E740481C1C}">
                           <a14:useLocalDpi xmlns:a14="http://schemas.microsoft.com/office/drawing/2010/main" val="0"/>
@@ -4549,7 +5132,7 @@
                     </pic:cNvPicPr>
                   </pic:nvPicPr>
                   <pic:blipFill>
-                    <a:blip r:embed="rId46">
+                    <a:blip r:embed="rId50">
                       <a:extLst>
                         <a:ext uri="{28A0092B-C50C-407E-A947-70E740481C1C}">
                           <a14:useLocalDpi xmlns:a14="http://schemas.microsoft.com/office/drawing/2010/main" val="0"/>
@@ -4649,7 +5232,7 @@
                     </pic:cNvPicPr>
                   </pic:nvPicPr>
                   <pic:blipFill>
-                    <a:blip r:embed="rId47">
+                    <a:blip r:embed="rId51">
                       <a:extLst>
                         <a:ext uri="{28A0092B-C50C-407E-A947-70E740481C1C}">
                           <a14:useLocalDpi xmlns:a14="http://schemas.microsoft.com/office/drawing/2010/main" val="0"/>
@@ -4735,7 +5318,7 @@
                     </pic:cNvPicPr>
                   </pic:nvPicPr>
                   <pic:blipFill>
-                    <a:blip r:embed="rId48">
+                    <a:blip r:embed="rId52">
                       <a:extLst>
                         <a:ext uri="{28A0092B-C50C-407E-A947-70E740481C1C}">
                           <a14:useLocalDpi xmlns:a14="http://schemas.microsoft.com/office/drawing/2010/main" val="0"/>
@@ -4852,7 +5435,7 @@
                     </pic:cNvPicPr>
                   </pic:nvPicPr>
                   <pic:blipFill>
-                    <a:blip r:embed="rId49">
+                    <a:blip r:embed="rId53">
                       <a:extLst>
                         <a:ext uri="{28A0092B-C50C-407E-A947-70E740481C1C}">
                           <a14:useLocalDpi xmlns:a14="http://schemas.microsoft.com/office/drawing/2010/main" val="0"/>
@@ -4987,7 +5570,7 @@
                     </pic:cNvPicPr>
                   </pic:nvPicPr>
                   <pic:blipFill>
-                    <a:blip r:embed="rId50">
+                    <a:blip r:embed="rId54">
                       <a:extLst>
                         <a:ext uri="{28A0092B-C50C-407E-A947-70E740481C1C}">
                           <a14:useLocalDpi xmlns:a14="http://schemas.microsoft.com/office/drawing/2010/main" val="0"/>
@@ -5056,7 +5639,7 @@
                     </pic:cNvPicPr>
                   </pic:nvPicPr>
                   <pic:blipFill>
-                    <a:blip r:embed="rId51">
+                    <a:blip r:embed="rId55">
                       <a:extLst>
                         <a:ext uri="{28A0092B-C50C-407E-A947-70E740481C1C}">
                           <a14:useLocalDpi xmlns:a14="http://schemas.microsoft.com/office/drawing/2010/main" val="0"/>
@@ -5239,7 +5822,7 @@
                     </pic:cNvPicPr>
                   </pic:nvPicPr>
                   <pic:blipFill>
-                    <a:blip r:embed="rId52">
+                    <a:blip r:embed="rId56">
                       <a:extLst>
                         <a:ext uri="{28A0092B-C50C-407E-A947-70E740481C1C}">
                           <a14:useLocalDpi xmlns:a14="http://schemas.microsoft.com/office/drawing/2010/main" val="0"/>
@@ -5310,7 +5893,7 @@
                     </pic:cNvPicPr>
                   </pic:nvPicPr>
                   <pic:blipFill>
-                    <a:blip r:embed="rId53">
+                    <a:blip r:embed="rId57">
                       <a:extLst>
                         <a:ext uri="{28A0092B-C50C-407E-A947-70E740481C1C}">
                           <a14:useLocalDpi xmlns:a14="http://schemas.microsoft.com/office/drawing/2010/main" val="0"/>
@@ -5385,7 +5968,7 @@
                     </pic:cNvPicPr>
                   </pic:nvPicPr>
                   <pic:blipFill>
-                    <a:blip r:embed="rId54">
+                    <a:blip r:embed="rId58">
                       <a:extLst>
                         <a:ext uri="{28A0092B-C50C-407E-A947-70E740481C1C}">
                           <a14:useLocalDpi xmlns:a14="http://schemas.microsoft.com/office/drawing/2010/main" val="0"/>
@@ -5446,7 +6029,7 @@
                     </pic:cNvPicPr>
                   </pic:nvPicPr>
                   <pic:blipFill>
-                    <a:blip r:embed="rId55">
+                    <a:blip r:embed="rId59">
                       <a:extLst>
                         <a:ext uri="{28A0092B-C50C-407E-A947-70E740481C1C}">
                           <a14:useLocalDpi xmlns:a14="http://schemas.microsoft.com/office/drawing/2010/main" val="0"/>
@@ -5534,7 +6117,7 @@
                     </pic:cNvPicPr>
                   </pic:nvPicPr>
                   <pic:blipFill>
-                    <a:blip r:embed="rId56">
+                    <a:blip r:embed="rId60">
                       <a:extLst>
                         <a:ext uri="{28A0092B-C50C-407E-A947-70E740481C1C}">
                           <a14:useLocalDpi xmlns:a14="http://schemas.microsoft.com/office/drawing/2010/main" val="0"/>
@@ -5594,7 +6177,7 @@
                     </pic:cNvPicPr>
                   </pic:nvPicPr>
                   <pic:blipFill>
-                    <a:blip r:embed="rId57">
+                    <a:blip r:embed="rId61">
                       <a:extLst>
                         <a:ext uri="{28A0092B-C50C-407E-A947-70E740481C1C}">
                           <a14:useLocalDpi xmlns:a14="http://schemas.microsoft.com/office/drawing/2010/main" val="0"/>
@@ -5703,7 +6286,7 @@
                     </pic:cNvPicPr>
                   </pic:nvPicPr>
                   <pic:blipFill>
-                    <a:blip r:embed="rId58">
+                    <a:blip r:embed="rId62">
                       <a:extLst>
                         <a:ext uri="{28A0092B-C50C-407E-A947-70E740481C1C}">
                           <a14:useLocalDpi xmlns:a14="http://schemas.microsoft.com/office/drawing/2010/main" val="0"/>
@@ -5763,7 +6346,7 @@
                     </pic:cNvPicPr>
                   </pic:nvPicPr>
                   <pic:blipFill>
-                    <a:blip r:embed="rId59">
+                    <a:blip r:embed="rId63">
                       <a:extLst>
                         <a:ext uri="{28A0092B-C50C-407E-A947-70E740481C1C}">
                           <a14:useLocalDpi xmlns:a14="http://schemas.microsoft.com/office/drawing/2010/main" val="0"/>
@@ -5867,7 +6450,7 @@
                     </pic:cNvPicPr>
                   </pic:nvPicPr>
                   <pic:blipFill>
-                    <a:blip r:embed="rId60">
+                    <a:blip r:embed="rId64">
                       <a:extLst>
                         <a:ext uri="{28A0092B-C50C-407E-A947-70E740481C1C}">
                           <a14:useLocalDpi xmlns:a14="http://schemas.microsoft.com/office/drawing/2010/main" val="0"/>
@@ -5952,7 +6535,7 @@
                     </pic:cNvPicPr>
                   </pic:nvPicPr>
                   <pic:blipFill>
-                    <a:blip r:embed="rId61">
+                    <a:blip r:embed="rId65">
                       <a:extLst>
                         <a:ext uri="{28A0092B-C50C-407E-A947-70E740481C1C}">
                           <a14:useLocalDpi xmlns:a14="http://schemas.microsoft.com/office/drawing/2010/main" val="0"/>
@@ -6036,7 +6619,7 @@
                     </pic:cNvPicPr>
                   </pic:nvPicPr>
                   <pic:blipFill>
-                    <a:blip r:embed="rId62">
+                    <a:blip r:embed="rId66">
                       <a:extLst>
                         <a:ext uri="{28A0092B-C50C-407E-A947-70E740481C1C}">
                           <a14:useLocalDpi xmlns:a14="http://schemas.microsoft.com/office/drawing/2010/main" val="0"/>
@@ -6116,7 +6699,7 @@
                     </pic:cNvPicPr>
                   </pic:nvPicPr>
                   <pic:blipFill>
-                    <a:blip r:embed="rId63">
+                    <a:blip r:embed="rId67">
                       <a:extLst>
                         <a:ext uri="{28A0092B-C50C-407E-A947-70E740481C1C}">
                           <a14:useLocalDpi xmlns:a14="http://schemas.microsoft.com/office/drawing/2010/main" val="0"/>
@@ -6184,7 +6767,7 @@
                     </pic:cNvPicPr>
                   </pic:nvPicPr>
                   <pic:blipFill>
-                    <a:blip r:embed="rId64">
+                    <a:blip r:embed="rId68">
                       <a:extLst>
                         <a:ext uri="{28A0092B-C50C-407E-A947-70E740481C1C}">
                           <a14:useLocalDpi xmlns:a14="http://schemas.microsoft.com/office/drawing/2010/main" val="0"/>
@@ -6298,7 +6881,7 @@
                     </pic:cNvPicPr>
                   </pic:nvPicPr>
                   <pic:blipFill>
-                    <a:blip r:embed="rId65">
+                    <a:blip r:embed="rId69">
                       <a:extLst>
                         <a:ext uri="{28A0092B-C50C-407E-A947-70E740481C1C}">
                           <a14:useLocalDpi xmlns:a14="http://schemas.microsoft.com/office/drawing/2010/main" val="0"/>
@@ -6376,7 +6959,7 @@
                     </pic:cNvPicPr>
                   </pic:nvPicPr>
                   <pic:blipFill>
-                    <a:blip r:embed="rId66">
+                    <a:blip r:embed="rId70">
                       <a:extLst>
                         <a:ext uri="{28A0092B-C50C-407E-A947-70E740481C1C}">
                           <a14:useLocalDpi xmlns:a14="http://schemas.microsoft.com/office/drawing/2010/main" val="0"/>
@@ -6436,7 +7019,7 @@
                     </pic:cNvPicPr>
                   </pic:nvPicPr>
                   <pic:blipFill>
-                    <a:blip r:embed="rId67">
+                    <a:blip r:embed="rId71">
                       <a:extLst>
                         <a:ext uri="{28A0092B-C50C-407E-A947-70E740481C1C}">
                           <a14:useLocalDpi xmlns:a14="http://schemas.microsoft.com/office/drawing/2010/main" val="0"/>
@@ -6607,7 +7190,7 @@
                     </pic:cNvPicPr>
                   </pic:nvPicPr>
                   <pic:blipFill>
-                    <a:blip r:embed="rId68">
+                    <a:blip r:embed="rId72">
                       <a:extLst>
                         <a:ext uri="{28A0092B-C50C-407E-A947-70E740481C1C}">
                           <a14:useLocalDpi xmlns:a14="http://schemas.microsoft.com/office/drawing/2010/main" val="0"/>
@@ -6695,7 +7278,7 @@
                     </pic:cNvPicPr>
                   </pic:nvPicPr>
                   <pic:blipFill>
-                    <a:blip r:embed="rId69">
+                    <a:blip r:embed="rId73">
                       <a:extLst>
                         <a:ext uri="{28A0092B-C50C-407E-A947-70E740481C1C}">
                           <a14:useLocalDpi xmlns:a14="http://schemas.microsoft.com/office/drawing/2010/main" val="0"/>
@@ -6766,7 +7349,7 @@
                     </pic:cNvPicPr>
                   </pic:nvPicPr>
                   <pic:blipFill>
-                    <a:blip r:embed="rId70">
+                    <a:blip r:embed="rId74">
                       <a:extLst>
                         <a:ext uri="{28A0092B-C50C-407E-A947-70E740481C1C}">
                           <a14:useLocalDpi xmlns:a14="http://schemas.microsoft.com/office/drawing/2010/main" val="0"/>
@@ -6845,7 +7428,7 @@
                     </pic:cNvPicPr>
                   </pic:nvPicPr>
                   <pic:blipFill>
-                    <a:blip r:embed="rId71">
+                    <a:blip r:embed="rId75">
                       <a:extLst>
                         <a:ext uri="{28A0092B-C50C-407E-A947-70E740481C1C}">
                           <a14:useLocalDpi xmlns:a14="http://schemas.microsoft.com/office/drawing/2010/main" val="0"/>
@@ -6935,7 +7518,7 @@
                     </pic:cNvPicPr>
                   </pic:nvPicPr>
                   <pic:blipFill>
-                    <a:blip r:embed="rId72">
+                    <a:blip r:embed="rId76">
                       <a:extLst>
                         <a:ext uri="{28A0092B-C50C-407E-A947-70E740481C1C}">
                           <a14:useLocalDpi xmlns:a14="http://schemas.microsoft.com/office/drawing/2010/main" val="0"/>
@@ -6991,7 +7574,7 @@
                     </pic:cNvPicPr>
                   </pic:nvPicPr>
                   <pic:blipFill>
-                    <a:blip r:embed="rId73">
+                    <a:blip r:embed="rId77">
                       <a:extLst>
                         <a:ext uri="{28A0092B-C50C-407E-A947-70E740481C1C}">
                           <a14:useLocalDpi xmlns:a14="http://schemas.microsoft.com/office/drawing/2010/main" val="0"/>
@@ -7097,7 +7680,7 @@
                     </pic:cNvPicPr>
                   </pic:nvPicPr>
                   <pic:blipFill>
-                    <a:blip r:embed="rId74">
+                    <a:blip r:embed="rId78">
                       <a:extLst>
                         <a:ext uri="{28A0092B-C50C-407E-A947-70E740481C1C}">
                           <a14:useLocalDpi xmlns:a14="http://schemas.microsoft.com/office/drawing/2010/main" val="0"/>
@@ -7131,6 +7714,103 @@
     </w:p>
     <w:p>
       <w:pPr>
+        <w:pStyle w:val="Ttulo2"/>
+      </w:pPr>
+      <w:r>
+        <w:t>Converter para Hash</w:t>
+      </w:r>
+    </w:p>
+    <w:p>
+      <w:r>
+        <w:t xml:space="preserve">O método </w:t>
+      </w:r>
+      <w:r>
+        <w:rPr>
+          <w:rFonts w:ascii="Consolas" w:hAnsi="Consolas"/>
+          <w:b/>
+          <w:bCs/>
+        </w:rPr>
+        <w:t>‘</w:t>
+      </w:r>
+      <w:proofErr w:type="spellStart"/>
+      <w:r>
+        <w:rPr>
+          <w:rFonts w:ascii="Consolas" w:hAnsi="Consolas"/>
+          <w:b/>
+          <w:bCs/>
+        </w:rPr>
+        <w:t>to_h</w:t>
+      </w:r>
+      <w:proofErr w:type="spellEnd"/>
+      <w:r>
+        <w:rPr>
+          <w:rFonts w:ascii="Consolas" w:hAnsi="Consolas"/>
+          <w:b/>
+          <w:bCs/>
+        </w:rPr>
+        <w:t>’</w:t>
+      </w:r>
+      <w:r>
+        <w:t xml:space="preserve"> permite a conversão de certos objetos para hash.</w:t>
+      </w:r>
+    </w:p>
+    <w:p>
+      <w:r>
+        <w:rPr>
+          <w:noProof/>
+        </w:rPr>
+        <w:drawing>
+          <wp:inline distT="0" distB="0" distL="0" distR="0" wp14:anchorId="097DDC8C" wp14:editId="229638C7">
+            <wp:extent cx="5457825" cy="1093619"/>
+            <wp:effectExtent l="0" t="0" r="0" b="0"/>
+            <wp:docPr id="847279686" name="Imagem 4"/>
+            <wp:cNvGraphicFramePr>
+              <a:graphicFrameLocks xmlns:a="http://schemas.openxmlformats.org/drawingml/2006/main" noChangeAspect="1"/>
+            </wp:cNvGraphicFramePr>
+            <a:graphic xmlns:a="http://schemas.openxmlformats.org/drawingml/2006/main">
+              <a:graphicData uri="http://schemas.openxmlformats.org/drawingml/2006/picture">
+                <pic:pic xmlns:pic="http://schemas.openxmlformats.org/drawingml/2006/picture">
+                  <pic:nvPicPr>
+                    <pic:cNvPr id="0" name="Picture 20"/>
+                    <pic:cNvPicPr>
+                      <a:picLocks noChangeAspect="1" noChangeArrowheads="1"/>
+                    </pic:cNvPicPr>
+                  </pic:nvPicPr>
+                  <pic:blipFill>
+                    <a:blip r:embed="rId79">
+                      <a:extLst>
+                        <a:ext uri="{28A0092B-C50C-407E-A947-70E740481C1C}">
+                          <a14:useLocalDpi xmlns:a14="http://schemas.microsoft.com/office/drawing/2010/main" val="0"/>
+                        </a:ext>
+                      </a:extLst>
+                    </a:blip>
+                    <a:srcRect/>
+                    <a:stretch>
+                      <a:fillRect/>
+                    </a:stretch>
+                  </pic:blipFill>
+                  <pic:spPr bwMode="auto">
+                    <a:xfrm>
+                      <a:off x="0" y="0"/>
+                      <a:ext cx="5459292" cy="1093913"/>
+                    </a:xfrm>
+                    <a:prstGeom prst="rect">
+                      <a:avLst/>
+                    </a:prstGeom>
+                    <a:noFill/>
+                    <a:ln>
+                      <a:noFill/>
+                    </a:ln>
+                  </pic:spPr>
+                </pic:pic>
+              </a:graphicData>
+            </a:graphic>
+          </wp:inline>
+        </w:drawing>
+      </w:r>
+    </w:p>
+    <w:p>
+      <w:pPr>
         <w:rPr>
           <w:b/>
           <w:bCs/>
@@ -7159,6 +7839,7 @@
         <w:pStyle w:val="Ttulo1"/>
       </w:pPr>
       <w:r>
+        <w:lastRenderedPageBreak/>
         <w:t>Símbolos</w:t>
       </w:r>
     </w:p>
@@ -7194,7 +7875,6 @@
         <w:rPr>
           <w:noProof/>
         </w:rPr>
-        <w:lastRenderedPageBreak/>
         <w:drawing>
           <wp:inline distT="0" distB="0" distL="0" distR="0" wp14:anchorId="19CFA40F" wp14:editId="100F1674">
             <wp:extent cx="4067175" cy="1071265"/>
@@ -7213,7 +7893,7 @@
                     </pic:cNvPicPr>
                   </pic:nvPicPr>
                   <pic:blipFill>
-                    <a:blip r:embed="rId75">
+                    <a:blip r:embed="rId80">
                       <a:extLst>
                         <a:ext uri="{28A0092B-C50C-407E-A947-70E740481C1C}">
                           <a14:useLocalDpi xmlns:a14="http://schemas.microsoft.com/office/drawing/2010/main" val="0"/>
@@ -7281,7 +7961,7 @@
                     </pic:cNvPicPr>
                   </pic:nvPicPr>
                   <pic:blipFill>
-                    <a:blip r:embed="rId76">
+                    <a:blip r:embed="rId81">
                       <a:extLst>
                         <a:ext uri="{28A0092B-C50C-407E-A947-70E740481C1C}">
                           <a14:useLocalDpi xmlns:a14="http://schemas.microsoft.com/office/drawing/2010/main" val="0"/>
@@ -7433,6 +8113,7 @@
     </w:p>
     <w:p>
       <w:r>
+        <w:lastRenderedPageBreak/>
         <w:t xml:space="preserve">A declaração </w:t>
       </w:r>
       <w:r>
@@ -7472,7 +8153,6 @@
         <w:rPr>
           <w:noProof/>
         </w:rPr>
-        <w:lastRenderedPageBreak/>
         <w:drawing>
           <wp:inline distT="0" distB="0" distL="0" distR="0" wp14:anchorId="17E21A0A" wp14:editId="4B2A6BD3">
             <wp:extent cx="4798480" cy="3267075"/>
@@ -7491,7 +8171,7 @@
                     </pic:cNvPicPr>
                   </pic:nvPicPr>
                   <pic:blipFill>
-                    <a:blip r:embed="rId77">
+                    <a:blip r:embed="rId82">
                       <a:extLst>
                         <a:ext uri="{28A0092B-C50C-407E-A947-70E740481C1C}">
                           <a14:useLocalDpi xmlns:a14="http://schemas.microsoft.com/office/drawing/2010/main" val="0"/>
@@ -7622,7 +8302,7 @@
                     </pic:cNvPicPr>
                   </pic:nvPicPr>
                   <pic:blipFill>
-                    <a:blip r:embed="rId78">
+                    <a:blip r:embed="rId83">
                       <a:extLst>
                         <a:ext uri="{28A0092B-C50C-407E-A947-70E740481C1C}">
                           <a14:useLocalDpi xmlns:a14="http://schemas.microsoft.com/office/drawing/2010/main" val="0"/>
@@ -7679,7 +8359,7 @@
           <w:szCs w:val="28"/>
         </w:rPr>
         <w:pict w14:anchorId="77BB1F23">
-          <v:rect id="_x0000_i1039" style="width:0;height:1.5pt" o:hralign="center" o:hrstd="t" o:hr="t" fillcolor="#a0a0a0" stroked="f"/>
+          <v:rect id="_x0000_i1035" style="width:0;height:1.5pt" o:hralign="center" o:hrstd="t" o:hr="t" fillcolor="#a0a0a0" stroked="f"/>
         </w:pict>
       </w:r>
     </w:p>
@@ -7691,6 +8371,7 @@
         </w:rPr>
       </w:pPr>
       <w:r>
+        <w:lastRenderedPageBreak/>
         <w:t xml:space="preserve">Método </w:t>
       </w:r>
       <w:r>
@@ -7702,7 +8383,6 @@
     </w:p>
     <w:p>
       <w:r>
-        <w:lastRenderedPageBreak/>
         <w:t>Verifica se algum método pode ser usado com o objeto em questão, retornando verdadeiro caso possa ser usado, ou falso em caso contrário.</w:t>
       </w:r>
     </w:p>
@@ -7729,7 +8409,7 @@
                     </pic:cNvPicPr>
                   </pic:nvPicPr>
                   <pic:blipFill>
-                    <a:blip r:embed="rId79">
+                    <a:blip r:embed="rId84">
                       <a:extLst>
                         <a:ext uri="{28A0092B-C50C-407E-A947-70E740481C1C}">
                           <a14:useLocalDpi xmlns:a14="http://schemas.microsoft.com/office/drawing/2010/main" val="0"/>
@@ -7819,7 +8499,7 @@
           <w:szCs w:val="28"/>
         </w:rPr>
         <w:pict w14:anchorId="34217FA8">
-          <v:rect id="_x0000_i1042" style="width:0;height:1.5pt" o:hralign="center" o:hrstd="t" o:hr="t" fillcolor="#a0a0a0" stroked="f"/>
+          <v:rect id="_x0000_i1036" style="width:0;height:1.5pt" o:hralign="center" o:hrstd="t" o:hr="t" fillcolor="#a0a0a0" stroked="f"/>
         </w:pict>
       </w:r>
     </w:p>
@@ -7878,7 +8558,7 @@
                     </pic:cNvPicPr>
                   </pic:nvPicPr>
                   <pic:blipFill>
-                    <a:blip r:embed="rId80">
+                    <a:blip r:embed="rId85">
                       <a:extLst>
                         <a:ext uri="{28A0092B-C50C-407E-A947-70E740481C1C}">
                           <a14:useLocalDpi xmlns:a14="http://schemas.microsoft.com/office/drawing/2010/main" val="0"/>
@@ -7951,11 +8631,1332 @@
           <w:szCs w:val="28"/>
         </w:rPr>
         <w:pict w14:anchorId="58C45AE7">
-          <v:rect id="_x0000_i1046" style="width:0;height:1.5pt" o:hralign="center" o:hrstd="t" o:hr="t" fillcolor="#a0a0a0" stroked="f"/>
+          <v:rect id="_x0000_i1037" style="width:0;height:1.5pt" o:hralign="center" o:hrstd="t" o:hr="t" fillcolor="#a0a0a0" stroked="f"/>
         </w:pict>
       </w:r>
     </w:p>
-    <w:p/>
+    <w:p>
+      <w:pPr>
+        <w:pStyle w:val="Ttulo1"/>
+        <w:rPr>
+          <w:i/>
+          <w:iCs/>
+        </w:rPr>
+      </w:pPr>
+      <w:r>
+        <w:lastRenderedPageBreak/>
+        <w:t xml:space="preserve">Métodos </w:t>
+      </w:r>
+      <w:r>
+        <w:rPr>
+          <w:i/>
+          <w:iCs/>
+        </w:rPr>
+        <w:t>Yield</w:t>
+      </w:r>
+    </w:p>
+    <w:p>
+      <w:r>
+        <w:t>Assim são chamados os métodos que aceitam um bloco. Esses métodos usam esses blocos para transferir o controle de chamada para o bloco e vice-versa.</w:t>
+      </w:r>
+    </w:p>
+    <w:p>
+      <w:r>
+        <w:t xml:space="preserve">Exemplos são </w:t>
+      </w:r>
+      <w:proofErr w:type="gramStart"/>
+      <w:r>
+        <w:rPr>
+          <w:rFonts w:ascii="Consolas" w:hAnsi="Consolas"/>
+        </w:rPr>
+        <w:t>‘.each</w:t>
+      </w:r>
+      <w:proofErr w:type="gramEnd"/>
+      <w:r>
+        <w:rPr>
+          <w:rFonts w:ascii="Consolas" w:hAnsi="Consolas"/>
+        </w:rPr>
+        <w:t>’</w:t>
+      </w:r>
+      <w:r>
+        <w:t xml:space="preserve"> e </w:t>
+      </w:r>
+      <w:r>
+        <w:rPr>
+          <w:rFonts w:ascii="Consolas" w:hAnsi="Consolas"/>
+        </w:rPr>
+        <w:t>‘.collect’</w:t>
+      </w:r>
+      <w:r>
+        <w:t>, mas também é possível criar métodos desse tipo.</w:t>
+      </w:r>
+    </w:p>
+    <w:p>
+      <w:r>
+        <w:rPr>
+          <w:noProof/>
+        </w:rPr>
+        <w:drawing>
+          <wp:inline distT="0" distB="0" distL="0" distR="0" wp14:anchorId="60F8C403" wp14:editId="635B6988">
+            <wp:extent cx="5476875" cy="1968815"/>
+            <wp:effectExtent l="0" t="0" r="0" b="0"/>
+            <wp:docPr id="1103270977" name="Imagem 2"/>
+            <wp:cNvGraphicFramePr>
+              <a:graphicFrameLocks xmlns:a="http://schemas.openxmlformats.org/drawingml/2006/main" noChangeAspect="1"/>
+            </wp:cNvGraphicFramePr>
+            <a:graphic xmlns:a="http://schemas.openxmlformats.org/drawingml/2006/main">
+              <a:graphicData uri="http://schemas.openxmlformats.org/drawingml/2006/picture">
+                <pic:pic xmlns:pic="http://schemas.openxmlformats.org/drawingml/2006/picture">
+                  <pic:nvPicPr>
+                    <pic:cNvPr id="0" name="Picture 16"/>
+                    <pic:cNvPicPr>
+                      <a:picLocks noChangeAspect="1" noChangeArrowheads="1"/>
+                    </pic:cNvPicPr>
+                  </pic:nvPicPr>
+                  <pic:blipFill>
+                    <a:blip r:embed="rId86">
+                      <a:extLst>
+                        <a:ext uri="{28A0092B-C50C-407E-A947-70E740481C1C}">
+                          <a14:useLocalDpi xmlns:a14="http://schemas.microsoft.com/office/drawing/2010/main" val="0"/>
+                        </a:ext>
+                      </a:extLst>
+                    </a:blip>
+                    <a:srcRect/>
+                    <a:stretch>
+                      <a:fillRect/>
+                    </a:stretch>
+                  </pic:blipFill>
+                  <pic:spPr bwMode="auto">
+                    <a:xfrm>
+                      <a:off x="0" y="0"/>
+                      <a:ext cx="5479015" cy="1969584"/>
+                    </a:xfrm>
+                    <a:prstGeom prst="rect">
+                      <a:avLst/>
+                    </a:prstGeom>
+                    <a:noFill/>
+                    <a:ln>
+                      <a:noFill/>
+                    </a:ln>
+                  </pic:spPr>
+                </pic:pic>
+              </a:graphicData>
+            </a:graphic>
+          </wp:inline>
+        </w:drawing>
+      </w:r>
+    </w:p>
+    <w:p>
+      <w:pPr>
+        <w:rPr>
+          <w:rFonts w:ascii="Calibri" w:hAnsi="Calibri" w:cs="Calibri"/>
+          <w:b/>
+          <w:bCs/>
+          <w:i/>
+          <w:iCs/>
+          <w:color w:val="004DBB"/>
+          <w:sz w:val="28"/>
+          <w:szCs w:val="28"/>
+        </w:rPr>
+      </w:pPr>
+      <w:r>
+        <w:rPr>
+          <w:rFonts w:ascii="Calibri" w:hAnsi="Calibri" w:cs="Calibri"/>
+          <w:b/>
+          <w:bCs/>
+          <w:i/>
+          <w:iCs/>
+          <w:color w:val="004DBB"/>
+          <w:sz w:val="28"/>
+          <w:szCs w:val="28"/>
+        </w:rPr>
+        <w:pict w14:anchorId="370DD011">
+          <v:rect id="_x0000_i1038" style="width:0;height:1.5pt" o:hralign="center" o:hrstd="t" o:hr="t" fillcolor="#a0a0a0" stroked="f"/>
+        </w:pict>
+      </w:r>
+    </w:p>
+    <w:p>
+      <w:pPr>
+        <w:pStyle w:val="Ttulo1"/>
+      </w:pPr>
+      <w:r>
+        <w:t>Procs</w:t>
+      </w:r>
+      <w:r>
+        <w:t xml:space="preserve"> e Lambdas</w:t>
+      </w:r>
+    </w:p>
+    <w:p>
+      <w:pPr>
+        <w:pStyle w:val="Ttulo2"/>
+      </w:pPr>
+      <w:r>
+        <w:t>Procs</w:t>
+      </w:r>
+    </w:p>
+    <w:p>
+      <w:r>
+        <w:t>São blocos reutilizáveis salvos em uma variável.</w:t>
+      </w:r>
+    </w:p>
+    <w:p>
+      <w:r>
+        <w:rPr>
+          <w:noProof/>
+        </w:rPr>
+        <w:drawing>
+          <wp:inline distT="0" distB="0" distL="0" distR="0" wp14:anchorId="6E8CD9DC" wp14:editId="3FE66205">
+            <wp:extent cx="5476875" cy="1890887"/>
+            <wp:effectExtent l="0" t="0" r="0" b="0"/>
+            <wp:docPr id="1002701798" name="Imagem 5"/>
+            <wp:cNvGraphicFramePr>
+              <a:graphicFrameLocks xmlns:a="http://schemas.openxmlformats.org/drawingml/2006/main" noChangeAspect="1"/>
+            </wp:cNvGraphicFramePr>
+            <a:graphic xmlns:a="http://schemas.openxmlformats.org/drawingml/2006/main">
+              <a:graphicData uri="http://schemas.openxmlformats.org/drawingml/2006/picture">
+                <pic:pic xmlns:pic="http://schemas.openxmlformats.org/drawingml/2006/picture">
+                  <pic:nvPicPr>
+                    <pic:cNvPr id="0" name="Picture 23"/>
+                    <pic:cNvPicPr>
+                      <a:picLocks noChangeAspect="1" noChangeArrowheads="1"/>
+                    </pic:cNvPicPr>
+                  </pic:nvPicPr>
+                  <pic:blipFill>
+                    <a:blip r:embed="rId87">
+                      <a:extLst>
+                        <a:ext uri="{28A0092B-C50C-407E-A947-70E740481C1C}">
+                          <a14:useLocalDpi xmlns:a14="http://schemas.microsoft.com/office/drawing/2010/main" val="0"/>
+                        </a:ext>
+                      </a:extLst>
+                    </a:blip>
+                    <a:srcRect/>
+                    <a:stretch>
+                      <a:fillRect/>
+                    </a:stretch>
+                  </pic:blipFill>
+                  <pic:spPr bwMode="auto">
+                    <a:xfrm>
+                      <a:off x="0" y="0"/>
+                      <a:ext cx="5481151" cy="1892363"/>
+                    </a:xfrm>
+                    <a:prstGeom prst="rect">
+                      <a:avLst/>
+                    </a:prstGeom>
+                    <a:noFill/>
+                    <a:ln>
+                      <a:noFill/>
+                    </a:ln>
+                  </pic:spPr>
+                </pic:pic>
+              </a:graphicData>
+            </a:graphic>
+          </wp:inline>
+        </w:drawing>
+      </w:r>
+    </w:p>
+    <w:p>
+      <w:r>
+        <w:t xml:space="preserve">O </w:t>
+      </w:r>
+      <w:r>
+        <w:rPr>
+          <w:rFonts w:ascii="Consolas" w:hAnsi="Consolas"/>
+          <w:b/>
+          <w:bCs/>
+        </w:rPr>
+        <w:t>‘&amp;’</w:t>
+      </w:r>
+      <w:r>
+        <w:t xml:space="preserve"> converte o proc em um bloco, então deve ser usado sempre que um método espera um bloco como argumento.</w:t>
+      </w:r>
+    </w:p>
+    <w:p>
+      <w:pPr>
+        <w:pStyle w:val="Ttulo2"/>
+      </w:pPr>
+      <w:r>
+        <w:lastRenderedPageBreak/>
+        <w:t>Lambdas</w:t>
+      </w:r>
+    </w:p>
+    <w:p>
+      <w:r>
+        <w:t xml:space="preserve">Assim como Proc, uma Lambda é um bloco armazenado dentro de uma variável, e sua sintaxe é inclusive a mesma, trocando apenas </w:t>
+      </w:r>
+      <w:r>
+        <w:rPr>
+          <w:rFonts w:ascii="Consolas" w:hAnsi="Consolas"/>
+        </w:rPr>
+        <w:t>‘proc’</w:t>
+      </w:r>
+      <w:r>
+        <w:t xml:space="preserve"> por </w:t>
+      </w:r>
+      <w:r>
+        <w:rPr>
+          <w:rFonts w:ascii="Consolas" w:hAnsi="Consolas"/>
+          <w:b/>
+          <w:bCs/>
+        </w:rPr>
+        <w:t>‘lambda’</w:t>
+      </w:r>
+      <w:r>
+        <w:rPr>
+          <w:rFonts w:ascii="Consolas" w:hAnsi="Consolas"/>
+          <w:b/>
+          <w:bCs/>
+        </w:rPr>
+        <w:t xml:space="preserve"> </w:t>
+      </w:r>
+      <w:r>
+        <w:t xml:space="preserve">(ou </w:t>
+      </w:r>
+      <w:r>
+        <w:rPr>
+          <w:rFonts w:ascii="Consolas" w:hAnsi="Consolas"/>
+          <w:b/>
+          <w:bCs/>
+        </w:rPr>
+        <w:t>‘-&gt;’</w:t>
+      </w:r>
+      <w:r>
+        <w:t>)</w:t>
+      </w:r>
+      <w:r>
+        <w:t>.</w:t>
+      </w:r>
+    </w:p>
+    <w:p>
+      <w:r>
+        <w:rPr>
+          <w:noProof/>
+        </w:rPr>
+        <w:drawing>
+          <wp:inline distT="0" distB="0" distL="0" distR="0" wp14:anchorId="1B4AF567" wp14:editId="547B75F2">
+            <wp:extent cx="5257800" cy="2181270"/>
+            <wp:effectExtent l="0" t="0" r="0" b="9525"/>
+            <wp:docPr id="1304600580" name="Imagem 7"/>
+            <wp:cNvGraphicFramePr>
+              <a:graphicFrameLocks xmlns:a="http://schemas.openxmlformats.org/drawingml/2006/main" noChangeAspect="1"/>
+            </wp:cNvGraphicFramePr>
+            <a:graphic xmlns:a="http://schemas.openxmlformats.org/drawingml/2006/main">
+              <a:graphicData uri="http://schemas.openxmlformats.org/drawingml/2006/picture">
+                <pic:pic xmlns:pic="http://schemas.openxmlformats.org/drawingml/2006/picture">
+                  <pic:nvPicPr>
+                    <pic:cNvPr id="0" name="Picture 27"/>
+                    <pic:cNvPicPr>
+                      <a:picLocks noChangeAspect="1" noChangeArrowheads="1"/>
+                    </pic:cNvPicPr>
+                  </pic:nvPicPr>
+                  <pic:blipFill>
+                    <a:blip r:embed="rId88">
+                      <a:extLst>
+                        <a:ext uri="{28A0092B-C50C-407E-A947-70E740481C1C}">
+                          <a14:useLocalDpi xmlns:a14="http://schemas.microsoft.com/office/drawing/2010/main" val="0"/>
+                        </a:ext>
+                      </a:extLst>
+                    </a:blip>
+                    <a:srcRect/>
+                    <a:stretch>
+                      <a:fillRect/>
+                    </a:stretch>
+                  </pic:blipFill>
+                  <pic:spPr bwMode="auto">
+                    <a:xfrm>
+                      <a:off x="0" y="0"/>
+                      <a:ext cx="5260268" cy="2182294"/>
+                    </a:xfrm>
+                    <a:prstGeom prst="rect">
+                      <a:avLst/>
+                    </a:prstGeom>
+                    <a:noFill/>
+                    <a:ln>
+                      <a:noFill/>
+                    </a:ln>
+                  </pic:spPr>
+                </pic:pic>
+              </a:graphicData>
+            </a:graphic>
+          </wp:inline>
+        </w:drawing>
+      </w:r>
+    </w:p>
+    <w:p>
+      <w:r>
+        <w:t xml:space="preserve">Podemos substituir </w:t>
+      </w:r>
+      <w:r>
+        <w:rPr>
+          <w:rFonts w:ascii="Consolas" w:hAnsi="Consolas"/>
+        </w:rPr>
+        <w:t>‘lambda’</w:t>
+      </w:r>
+      <w:r>
+        <w:t xml:space="preserve"> por </w:t>
+      </w:r>
+      <w:r>
+        <w:rPr>
+          <w:rFonts w:ascii="Consolas" w:hAnsi="Consolas"/>
+          <w:b/>
+          <w:bCs/>
+        </w:rPr>
+        <w:t>‘-&gt;’</w:t>
+      </w:r>
+      <w:r>
+        <w:rPr>
+          <w:rFonts w:ascii="Consolas" w:hAnsi="Consolas"/>
+          <w:b/>
+          <w:bCs/>
+        </w:rPr>
+        <w:t xml:space="preserve"> </w:t>
+      </w:r>
+      <w:r>
+        <w:t xml:space="preserve">e </w:t>
+      </w:r>
+      <w:r>
+        <w:t>passar o elemento entre parênteses</w:t>
+      </w:r>
+      <w:r>
+        <w:t>. O resultado será o mesmo.</w:t>
+      </w:r>
+    </w:p>
+    <w:p>
+      <w:r>
+        <w:rPr>
+          <w:noProof/>
+        </w:rPr>
+        <w:drawing>
+          <wp:inline distT="0" distB="0" distL="0" distR="0" wp14:anchorId="10A07F9D" wp14:editId="3161C404">
+            <wp:extent cx="4705350" cy="2234267"/>
+            <wp:effectExtent l="0" t="0" r="0" b="0"/>
+            <wp:docPr id="806777039" name="Imagem 8"/>
+            <wp:cNvGraphicFramePr>
+              <a:graphicFrameLocks xmlns:a="http://schemas.openxmlformats.org/drawingml/2006/main" noChangeAspect="1"/>
+            </wp:cNvGraphicFramePr>
+            <a:graphic xmlns:a="http://schemas.openxmlformats.org/drawingml/2006/main">
+              <a:graphicData uri="http://schemas.openxmlformats.org/drawingml/2006/picture">
+                <pic:pic xmlns:pic="http://schemas.openxmlformats.org/drawingml/2006/picture">
+                  <pic:nvPicPr>
+                    <pic:cNvPr id="0" name="Picture 29"/>
+                    <pic:cNvPicPr>
+                      <a:picLocks noChangeAspect="1" noChangeArrowheads="1"/>
+                    </pic:cNvPicPr>
+                  </pic:nvPicPr>
+                  <pic:blipFill>
+                    <a:blip r:embed="rId89">
+                      <a:extLst>
+                        <a:ext uri="{28A0092B-C50C-407E-A947-70E740481C1C}">
+                          <a14:useLocalDpi xmlns:a14="http://schemas.microsoft.com/office/drawing/2010/main" val="0"/>
+                        </a:ext>
+                      </a:extLst>
+                    </a:blip>
+                    <a:srcRect/>
+                    <a:stretch>
+                      <a:fillRect/>
+                    </a:stretch>
+                  </pic:blipFill>
+                  <pic:spPr bwMode="auto">
+                    <a:xfrm>
+                      <a:off x="0" y="0"/>
+                      <a:ext cx="4730461" cy="2246191"/>
+                    </a:xfrm>
+                    <a:prstGeom prst="rect">
+                      <a:avLst/>
+                    </a:prstGeom>
+                    <a:noFill/>
+                    <a:ln>
+                      <a:noFill/>
+                    </a:ln>
+                  </pic:spPr>
+                </pic:pic>
+              </a:graphicData>
+            </a:graphic>
+          </wp:inline>
+        </w:drawing>
+      </w:r>
+    </w:p>
+    <w:p>
+      <w:pPr>
+        <w:pStyle w:val="Ttulo2"/>
+      </w:pPr>
+      <w:r>
+        <w:t xml:space="preserve">Procs vs. </w:t>
+      </w:r>
+      <w:r>
+        <w:t>Lambdas</w:t>
+      </w:r>
+    </w:p>
+    <w:p>
+      <w:r>
+        <w:t>P</w:t>
+      </w:r>
+      <w:r>
+        <w:t>ro</w:t>
+      </w:r>
+      <w:r>
+        <w:t>cs e Lambdas possuem d</w:t>
+      </w:r>
+      <w:r>
+        <w:t>uas principais diferenças:</w:t>
+      </w:r>
+    </w:p>
+    <w:p>
+      <w:r>
+        <w:t>Primeiro, l</w:t>
+      </w:r>
+      <w:r>
+        <w:t xml:space="preserve">ambdas verificam o número de argumentos passados </w:t>
+      </w:r>
+      <w:r>
+        <w:t>a</w:t>
+      </w:r>
+      <w:r>
+        <w:t xml:space="preserve"> el</w:t>
+      </w:r>
+      <w:r>
+        <w:t>a</w:t>
+      </w:r>
+      <w:r>
+        <w:t xml:space="preserve">, ou seja, </w:t>
+      </w:r>
+      <w:r>
+        <w:t xml:space="preserve">um lambda lançará um erro </w:t>
+      </w:r>
+      <w:r>
+        <w:t>caso passado</w:t>
+      </w:r>
+      <w:r>
+        <w:t xml:space="preserve"> o número errado de argumentos, enquanto um proc ignorará argumentos inesperados e atribuirá </w:t>
+      </w:r>
+      <w:r>
+        <w:rPr>
+          <w:rFonts w:ascii="Consolas" w:hAnsi="Consolas"/>
+        </w:rPr>
+        <w:t>‘nil’</w:t>
+      </w:r>
+      <w:r>
+        <w:t xml:space="preserve"> a qualquer um que estiver faltando.</w:t>
+      </w:r>
+    </w:p>
+    <w:p>
+      <w:r>
+        <w:lastRenderedPageBreak/>
+        <w:t>E segundo, ao retornar (</w:t>
+      </w:r>
+      <w:r>
+        <w:rPr>
+          <w:rFonts w:ascii="Consolas" w:hAnsi="Consolas"/>
+        </w:rPr>
+        <w:t>‘return’</w:t>
+      </w:r>
+      <w:r>
+        <w:t xml:space="preserve">) </w:t>
+      </w:r>
+      <w:proofErr w:type="gramStart"/>
+      <w:r>
+        <w:t>as lambdas</w:t>
+      </w:r>
+      <w:proofErr w:type="gramEnd"/>
+      <w:r>
+        <w:t xml:space="preserve"> não interrompem o método, ao contrário dos procs, que interromper o método assim que retornam um valor.</w:t>
+      </w:r>
+    </w:p>
+    <w:p>
+      <w:r>
+        <w:rPr>
+          <w:noProof/>
+        </w:rPr>
+        <w:drawing>
+          <wp:inline distT="0" distB="0" distL="0" distR="0" wp14:anchorId="10537CB8" wp14:editId="1F26A0FF">
+            <wp:extent cx="5057775" cy="3836153"/>
+            <wp:effectExtent l="0" t="0" r="0" b="0"/>
+            <wp:docPr id="152570950" name="Imagem 4"/>
+            <wp:cNvGraphicFramePr>
+              <a:graphicFrameLocks xmlns:a="http://schemas.openxmlformats.org/drawingml/2006/main" noChangeAspect="1"/>
+            </wp:cNvGraphicFramePr>
+            <a:graphic xmlns:a="http://schemas.openxmlformats.org/drawingml/2006/main">
+              <a:graphicData uri="http://schemas.openxmlformats.org/drawingml/2006/picture">
+                <pic:pic xmlns:pic="http://schemas.openxmlformats.org/drawingml/2006/picture">
+                  <pic:nvPicPr>
+                    <pic:cNvPr id="0" name="Picture 21"/>
+                    <pic:cNvPicPr>
+                      <a:picLocks noChangeAspect="1" noChangeArrowheads="1"/>
+                    </pic:cNvPicPr>
+                  </pic:nvPicPr>
+                  <pic:blipFill>
+                    <a:blip r:embed="rId90">
+                      <a:extLst>
+                        <a:ext uri="{28A0092B-C50C-407E-A947-70E740481C1C}">
+                          <a14:useLocalDpi xmlns:a14="http://schemas.microsoft.com/office/drawing/2010/main" val="0"/>
+                        </a:ext>
+                      </a:extLst>
+                    </a:blip>
+                    <a:srcRect/>
+                    <a:stretch>
+                      <a:fillRect/>
+                    </a:stretch>
+                  </pic:blipFill>
+                  <pic:spPr bwMode="auto">
+                    <a:xfrm>
+                      <a:off x="0" y="0"/>
+                      <a:ext cx="5064476" cy="3841235"/>
+                    </a:xfrm>
+                    <a:prstGeom prst="rect">
+                      <a:avLst/>
+                    </a:prstGeom>
+                    <a:noFill/>
+                    <a:ln>
+                      <a:noFill/>
+                    </a:ln>
+                  </pic:spPr>
+                </pic:pic>
+              </a:graphicData>
+            </a:graphic>
+          </wp:inline>
+        </w:drawing>
+      </w:r>
+    </w:p>
+    <w:p>
+      <w:pPr>
+        <w:pStyle w:val="Ttulo2"/>
+      </w:pPr>
+      <w:r>
+        <w:t>Método</w:t>
+      </w:r>
+      <w:r>
+        <w:rPr>
+          <w:rFonts w:ascii="Consolas" w:hAnsi="Consolas"/>
+        </w:rPr>
+        <w:t xml:space="preserve"> </w:t>
+      </w:r>
+      <w:proofErr w:type="gramStart"/>
+      <w:r>
+        <w:rPr>
+          <w:rFonts w:ascii="Consolas" w:hAnsi="Consolas"/>
+        </w:rPr>
+        <w:t>‘</w:t>
+      </w:r>
+      <w:r>
+        <w:rPr>
+          <w:rFonts w:ascii="Consolas" w:hAnsi="Consolas"/>
+        </w:rPr>
+        <w:t>.</w:t>
+      </w:r>
+      <w:r>
+        <w:rPr>
+          <w:rFonts w:ascii="Consolas" w:hAnsi="Consolas"/>
+        </w:rPr>
+        <w:t>call</w:t>
+      </w:r>
+      <w:proofErr w:type="gramEnd"/>
+      <w:r>
+        <w:rPr>
+          <w:rFonts w:ascii="Consolas" w:hAnsi="Consolas"/>
+        </w:rPr>
+        <w:t>’</w:t>
+      </w:r>
+    </w:p>
+    <w:p>
+      <w:r>
+        <w:t xml:space="preserve">O método </w:t>
+      </w:r>
+      <w:r>
+        <w:rPr>
+          <w:rFonts w:ascii="Consolas" w:hAnsi="Consolas"/>
+          <w:b/>
+          <w:bCs/>
+        </w:rPr>
+        <w:t>‘call’</w:t>
+      </w:r>
+      <w:r>
+        <w:t xml:space="preserve"> permite chamar procs</w:t>
+      </w:r>
+      <w:r>
+        <w:t xml:space="preserve"> </w:t>
+      </w:r>
+      <w:r>
+        <w:t>e lambdas</w:t>
+      </w:r>
+      <w:r>
+        <w:t xml:space="preserve"> de forma simples.</w:t>
+      </w:r>
+    </w:p>
+    <w:p>
+      <w:r>
+        <w:rPr>
+          <w:noProof/>
+        </w:rPr>
+        <w:drawing>
+          <wp:inline distT="0" distB="0" distL="0" distR="0" wp14:anchorId="347F6E0C" wp14:editId="4EB084FB">
+            <wp:extent cx="5400040" cy="1447165"/>
+            <wp:effectExtent l="0" t="0" r="0" b="635"/>
+            <wp:docPr id="1414709702" name="Imagem 2"/>
+            <wp:cNvGraphicFramePr>
+              <a:graphicFrameLocks xmlns:a="http://schemas.openxmlformats.org/drawingml/2006/main" noChangeAspect="1"/>
+            </wp:cNvGraphicFramePr>
+            <a:graphic xmlns:a="http://schemas.openxmlformats.org/drawingml/2006/main">
+              <a:graphicData uri="http://schemas.openxmlformats.org/drawingml/2006/picture">
+                <pic:pic xmlns:pic="http://schemas.openxmlformats.org/drawingml/2006/picture">
+                  <pic:nvPicPr>
+                    <pic:cNvPr id="0" name="Picture 17"/>
+                    <pic:cNvPicPr>
+                      <a:picLocks noChangeAspect="1" noChangeArrowheads="1"/>
+                    </pic:cNvPicPr>
+                  </pic:nvPicPr>
+                  <pic:blipFill>
+                    <a:blip r:embed="rId91">
+                      <a:extLst>
+                        <a:ext uri="{28A0092B-C50C-407E-A947-70E740481C1C}">
+                          <a14:useLocalDpi xmlns:a14="http://schemas.microsoft.com/office/drawing/2010/main" val="0"/>
+                        </a:ext>
+                      </a:extLst>
+                    </a:blip>
+                    <a:srcRect/>
+                    <a:stretch>
+                      <a:fillRect/>
+                    </a:stretch>
+                  </pic:blipFill>
+                  <pic:spPr bwMode="auto">
+                    <a:xfrm>
+                      <a:off x="0" y="0"/>
+                      <a:ext cx="5400040" cy="1447165"/>
+                    </a:xfrm>
+                    <a:prstGeom prst="rect">
+                      <a:avLst/>
+                    </a:prstGeom>
+                    <a:noFill/>
+                    <a:ln>
+                      <a:noFill/>
+                    </a:ln>
+                  </pic:spPr>
+                </pic:pic>
+              </a:graphicData>
+            </a:graphic>
+          </wp:inline>
+        </w:drawing>
+      </w:r>
+    </w:p>
+    <w:p>
+      <w:pPr>
+        <w:pStyle w:val="Ttulo2"/>
+      </w:pPr>
+      <w:r>
+        <w:t xml:space="preserve">Métodos para </w:t>
+      </w:r>
+      <w:r>
+        <w:t>Blocos</w:t>
+      </w:r>
+    </w:p>
+    <w:p>
+      <w:r>
+        <w:t xml:space="preserve">Usando o nome de um método e adicionando </w:t>
+      </w:r>
+      <w:r>
+        <w:rPr>
+          <w:rFonts w:ascii="Consolas" w:hAnsi="Consolas"/>
+          <w:b/>
+          <w:bCs/>
+        </w:rPr>
+        <w:t>‘:’</w:t>
+      </w:r>
+      <w:r>
+        <w:t xml:space="preserve"> ao início, fará com que se torne um símbolo. Adicion</w:t>
+      </w:r>
+      <w:r>
+        <w:t>ar</w:t>
+      </w:r>
+      <w:r>
+        <w:t xml:space="preserve"> </w:t>
+      </w:r>
+      <w:r>
+        <w:rPr>
+          <w:rFonts w:ascii="Consolas" w:hAnsi="Consolas"/>
+          <w:b/>
+          <w:bCs/>
+        </w:rPr>
+        <w:t>‘&amp;’</w:t>
+      </w:r>
+      <w:r>
+        <w:t xml:space="preserve"> antes desse </w:t>
+      </w:r>
+      <w:r>
+        <w:lastRenderedPageBreak/>
+        <w:t>símbolo</w:t>
+      </w:r>
+      <w:r>
+        <w:t xml:space="preserve"> fará com que se torne um bloco. Então fica: </w:t>
+      </w:r>
+      <w:r>
+        <w:rPr>
+          <w:rFonts w:ascii="Consolas" w:hAnsi="Consolas"/>
+          <w:b/>
+          <w:bCs/>
+        </w:rPr>
+        <w:t>‘&amp;:</w:t>
+      </w:r>
+      <w:r>
+        <w:rPr>
+          <w:rFonts w:ascii="Consolas" w:hAnsi="Consolas"/>
+          <w:b/>
+          <w:bCs/>
+        </w:rPr>
+        <w:t>&lt;nome_</w:t>
+      </w:r>
+      <w:r>
+        <w:rPr>
+          <w:rFonts w:ascii="Consolas" w:hAnsi="Consolas"/>
+          <w:b/>
+          <w:bCs/>
+        </w:rPr>
+        <w:t>metodo</w:t>
+      </w:r>
+      <w:r>
+        <w:rPr>
+          <w:rFonts w:ascii="Consolas" w:hAnsi="Consolas"/>
+          <w:b/>
+          <w:bCs/>
+        </w:rPr>
+        <w:t>&gt;</w:t>
+      </w:r>
+      <w:r>
+        <w:rPr>
+          <w:rFonts w:ascii="Consolas" w:hAnsi="Consolas"/>
+          <w:b/>
+          <w:bCs/>
+        </w:rPr>
+        <w:t>’</w:t>
+      </w:r>
+      <w:r>
+        <w:t>.</w:t>
+      </w:r>
+    </w:p>
+    <w:p>
+      <w:r>
+        <w:rPr>
+          <w:noProof/>
+        </w:rPr>
+        <w:drawing>
+          <wp:inline distT="0" distB="0" distL="0" distR="0" wp14:anchorId="2C94C0C3" wp14:editId="5AFA43E4">
+            <wp:extent cx="4600575" cy="2118250"/>
+            <wp:effectExtent l="0" t="0" r="0" b="0"/>
+            <wp:docPr id="2112286725" name="Imagem 3"/>
+            <wp:cNvGraphicFramePr>
+              <a:graphicFrameLocks xmlns:a="http://schemas.openxmlformats.org/drawingml/2006/main" noChangeAspect="1"/>
+            </wp:cNvGraphicFramePr>
+            <a:graphic xmlns:a="http://schemas.openxmlformats.org/drawingml/2006/main">
+              <a:graphicData uri="http://schemas.openxmlformats.org/drawingml/2006/picture">
+                <pic:pic xmlns:pic="http://schemas.openxmlformats.org/drawingml/2006/picture">
+                  <pic:nvPicPr>
+                    <pic:cNvPr id="0" name="Picture 19"/>
+                    <pic:cNvPicPr>
+                      <a:picLocks noChangeAspect="1" noChangeArrowheads="1"/>
+                    </pic:cNvPicPr>
+                  </pic:nvPicPr>
+                  <pic:blipFill>
+                    <a:blip r:embed="rId92">
+                      <a:extLst>
+                        <a:ext uri="{28A0092B-C50C-407E-A947-70E740481C1C}">
+                          <a14:useLocalDpi xmlns:a14="http://schemas.microsoft.com/office/drawing/2010/main" val="0"/>
+                        </a:ext>
+                      </a:extLst>
+                    </a:blip>
+                    <a:srcRect/>
+                    <a:stretch>
+                      <a:fillRect/>
+                    </a:stretch>
+                  </pic:blipFill>
+                  <pic:spPr bwMode="auto">
+                    <a:xfrm>
+                      <a:off x="0" y="0"/>
+                      <a:ext cx="4605750" cy="2120633"/>
+                    </a:xfrm>
+                    <a:prstGeom prst="rect">
+                      <a:avLst/>
+                    </a:prstGeom>
+                    <a:noFill/>
+                    <a:ln>
+                      <a:noFill/>
+                    </a:ln>
+                  </pic:spPr>
+                </pic:pic>
+              </a:graphicData>
+            </a:graphic>
+          </wp:inline>
+        </w:drawing>
+      </w:r>
+    </w:p>
+    <w:p>
+      <w:pPr>
+        <w:rPr>
+          <w:rFonts w:ascii="Calibri" w:hAnsi="Calibri" w:cs="Calibri"/>
+          <w:b/>
+          <w:bCs/>
+          <w:i/>
+          <w:iCs/>
+          <w:color w:val="004DBB"/>
+          <w:sz w:val="28"/>
+          <w:szCs w:val="28"/>
+        </w:rPr>
+      </w:pPr>
+      <w:r>
+        <w:rPr>
+          <w:rFonts w:ascii="Calibri" w:hAnsi="Calibri" w:cs="Calibri"/>
+          <w:b/>
+          <w:bCs/>
+          <w:i/>
+          <w:iCs/>
+          <w:color w:val="004DBB"/>
+          <w:sz w:val="28"/>
+          <w:szCs w:val="28"/>
+        </w:rPr>
+        <w:pict w14:anchorId="724E6F58">
+          <v:rect id="_x0000_i1039" style="width:0;height:1.5pt" o:hralign="center" o:hrstd="t" o:hr="t" fillcolor="#a0a0a0" stroked="f"/>
+        </w:pict>
+      </w:r>
+    </w:p>
+    <w:p>
+      <w:pPr>
+        <w:pStyle w:val="Ttulo1"/>
+      </w:pPr>
+      <w:r>
+        <w:t>Tratamento de Erros</w:t>
+      </w:r>
+    </w:p>
+    <w:p>
+      <w:r>
+        <w:t xml:space="preserve">Para tratar os erros são usados os blocos </w:t>
+      </w:r>
+      <w:r>
+        <w:rPr>
+          <w:rFonts w:ascii="Consolas" w:hAnsi="Consolas"/>
+          <w:b/>
+          <w:bCs/>
+        </w:rPr>
+        <w:t>‘begin’</w:t>
+      </w:r>
+      <w:r>
+        <w:t xml:space="preserve">, </w:t>
+      </w:r>
+      <w:r>
+        <w:rPr>
+          <w:rFonts w:ascii="Consolas" w:hAnsi="Consolas"/>
+          <w:b/>
+          <w:bCs/>
+        </w:rPr>
+        <w:t>‘rescue’</w:t>
+      </w:r>
+      <w:r>
+        <w:t xml:space="preserve">, </w:t>
+      </w:r>
+      <w:r>
+        <w:rPr>
+          <w:rFonts w:ascii="Consolas" w:hAnsi="Consolas"/>
+          <w:b/>
+          <w:bCs/>
+        </w:rPr>
+        <w:t>‘else’</w:t>
+      </w:r>
+      <w:r>
+        <w:t xml:space="preserve"> e </w:t>
+      </w:r>
+      <w:r>
+        <w:rPr>
+          <w:rFonts w:ascii="Consolas" w:hAnsi="Consolas"/>
+          <w:b/>
+          <w:bCs/>
+        </w:rPr>
+        <w:t>‘ensure’</w:t>
+      </w:r>
+      <w:r>
+        <w:t>.</w:t>
+      </w:r>
+    </w:p>
+    <w:p>
+      <w:pPr>
+        <w:pStyle w:val="PargrafodaLista"/>
+        <w:numPr>
+          <w:ilvl w:val="0"/>
+          <w:numId w:val="11"/>
+        </w:numPr>
+      </w:pPr>
+      <w:r>
+        <w:rPr>
+          <w:rFonts w:ascii="Consolas" w:hAnsi="Consolas"/>
+          <w:b/>
+          <w:bCs/>
+        </w:rPr>
+        <w:t>‘begin’:</w:t>
+      </w:r>
+      <w:r>
+        <w:t xml:space="preserve"> Contém o trecho de código que pode ocorrer alguma exceção. </w:t>
+      </w:r>
+      <w:r>
+        <w:br/>
+        <w:t>É apenas necessário caso o bloco em que pode ocorrer a exceção já não esteja dentro de um bloco.</w:t>
+      </w:r>
+    </w:p>
+    <w:p>
+      <w:pPr>
+        <w:pStyle w:val="PargrafodaLista"/>
+        <w:numPr>
+          <w:ilvl w:val="0"/>
+          <w:numId w:val="11"/>
+        </w:numPr>
+      </w:pPr>
+      <w:r>
+        <w:rPr>
+          <w:rFonts w:ascii="Consolas" w:hAnsi="Consolas"/>
+          <w:b/>
+          <w:bCs/>
+        </w:rPr>
+        <w:t>‘rescue’:</w:t>
+      </w:r>
+      <w:r>
+        <w:t xml:space="preserve"> Executa um bloco ao capturar uma exceção.</w:t>
+      </w:r>
+    </w:p>
+    <w:p>
+      <w:pPr>
+        <w:pStyle w:val="PargrafodaLista"/>
+        <w:numPr>
+          <w:ilvl w:val="0"/>
+          <w:numId w:val="11"/>
+        </w:numPr>
+      </w:pPr>
+      <w:r>
+        <w:rPr>
+          <w:rFonts w:ascii="Consolas" w:hAnsi="Consolas"/>
+          <w:b/>
+          <w:bCs/>
+        </w:rPr>
+        <w:t>‘else’:</w:t>
+      </w:r>
+      <w:r>
+        <w:t xml:space="preserve"> Este bloco executa caso não ocorra nenhuma exceção.</w:t>
+      </w:r>
+    </w:p>
+    <w:p>
+      <w:pPr>
+        <w:pStyle w:val="PargrafodaLista"/>
+        <w:numPr>
+          <w:ilvl w:val="0"/>
+          <w:numId w:val="11"/>
+        </w:numPr>
+      </w:pPr>
+      <w:r>
+        <w:rPr>
+          <w:rFonts w:ascii="Consolas" w:hAnsi="Consolas"/>
+          <w:b/>
+          <w:bCs/>
+        </w:rPr>
+        <w:t>‘ensure’:</w:t>
+      </w:r>
+      <w:r>
+        <w:t xml:space="preserve"> Este bloco executa sempre, mesmo que haja ou não exceções.</w:t>
+      </w:r>
+    </w:p>
+    <w:p>
+      <w:r>
+        <w:rPr>
+          <w:noProof/>
+        </w:rPr>
+        <w:lastRenderedPageBreak/>
+        <w:drawing>
+          <wp:inline distT="0" distB="0" distL="0" distR="0" wp14:anchorId="0CAFA2BE" wp14:editId="372F3823">
+            <wp:extent cx="5657850" cy="2771708"/>
+            <wp:effectExtent l="0" t="0" r="0" b="0"/>
+            <wp:docPr id="1925520247" name="Imagem 1"/>
+            <wp:cNvGraphicFramePr>
+              <a:graphicFrameLocks xmlns:a="http://schemas.openxmlformats.org/drawingml/2006/main" noChangeAspect="1"/>
+            </wp:cNvGraphicFramePr>
+            <a:graphic xmlns:a="http://schemas.openxmlformats.org/drawingml/2006/main">
+              <a:graphicData uri="http://schemas.openxmlformats.org/drawingml/2006/picture">
+                <pic:pic xmlns:pic="http://schemas.openxmlformats.org/drawingml/2006/picture">
+                  <pic:nvPicPr>
+                    <pic:cNvPr id="0" name="Picture 16"/>
+                    <pic:cNvPicPr>
+                      <a:picLocks noChangeAspect="1" noChangeArrowheads="1"/>
+                    </pic:cNvPicPr>
+                  </pic:nvPicPr>
+                  <pic:blipFill>
+                    <a:blip r:embed="rId93">
+                      <a:extLst>
+                        <a:ext uri="{28A0092B-C50C-407E-A947-70E740481C1C}">
+                          <a14:useLocalDpi xmlns:a14="http://schemas.microsoft.com/office/drawing/2010/main" val="0"/>
+                        </a:ext>
+                      </a:extLst>
+                    </a:blip>
+                    <a:srcRect/>
+                    <a:stretch>
+                      <a:fillRect/>
+                    </a:stretch>
+                  </pic:blipFill>
+                  <pic:spPr bwMode="auto">
+                    <a:xfrm>
+                      <a:off x="0" y="0"/>
+                      <a:ext cx="5670923" cy="2778112"/>
+                    </a:xfrm>
+                    <a:prstGeom prst="rect">
+                      <a:avLst/>
+                    </a:prstGeom>
+                    <a:noFill/>
+                    <a:ln>
+                      <a:noFill/>
+                    </a:ln>
+                  </pic:spPr>
+                </pic:pic>
+              </a:graphicData>
+            </a:graphic>
+          </wp:inline>
+        </w:drawing>
+      </w:r>
+    </w:p>
+    <w:p>
+      <w:r>
+        <w:t>Abaixo um programa de exemplo que verifica se um valor é par ou ímpar. Ele busca lançará uma exceção caso o valor passado pelo usuário não seja um número inteiro.</w:t>
+      </w:r>
+    </w:p>
+    <w:p>
+      <w:r>
+        <w:rPr>
+          <w:noProof/>
+        </w:rPr>
+        <w:drawing>
+          <wp:inline distT="0" distB="0" distL="0" distR="0" wp14:anchorId="4F37AEF2" wp14:editId="2CE3BF0B">
+            <wp:extent cx="5610225" cy="3768298"/>
+            <wp:effectExtent l="0" t="0" r="0" b="3810"/>
+            <wp:docPr id="206675012" name="Imagem 2"/>
+            <wp:cNvGraphicFramePr>
+              <a:graphicFrameLocks xmlns:a="http://schemas.openxmlformats.org/drawingml/2006/main" noChangeAspect="1"/>
+            </wp:cNvGraphicFramePr>
+            <a:graphic xmlns:a="http://schemas.openxmlformats.org/drawingml/2006/main">
+              <a:graphicData uri="http://schemas.openxmlformats.org/drawingml/2006/picture">
+                <pic:pic xmlns:pic="http://schemas.openxmlformats.org/drawingml/2006/picture">
+                  <pic:nvPicPr>
+                    <pic:cNvPr id="0" name="Picture 18"/>
+                    <pic:cNvPicPr>
+                      <a:picLocks noChangeAspect="1" noChangeArrowheads="1"/>
+                    </pic:cNvPicPr>
+                  </pic:nvPicPr>
+                  <pic:blipFill>
+                    <a:blip r:embed="rId94">
+                      <a:extLst>
+                        <a:ext uri="{28A0092B-C50C-407E-A947-70E740481C1C}">
+                          <a14:useLocalDpi xmlns:a14="http://schemas.microsoft.com/office/drawing/2010/main" val="0"/>
+                        </a:ext>
+                      </a:extLst>
+                    </a:blip>
+                    <a:srcRect/>
+                    <a:stretch>
+                      <a:fillRect/>
+                    </a:stretch>
+                  </pic:blipFill>
+                  <pic:spPr bwMode="auto">
+                    <a:xfrm>
+                      <a:off x="0" y="0"/>
+                      <a:ext cx="5612909" cy="3770101"/>
+                    </a:xfrm>
+                    <a:prstGeom prst="rect">
+                      <a:avLst/>
+                    </a:prstGeom>
+                    <a:noFill/>
+                    <a:ln>
+                      <a:noFill/>
+                    </a:ln>
+                  </pic:spPr>
+                </pic:pic>
+              </a:graphicData>
+            </a:graphic>
+          </wp:inline>
+        </w:drawing>
+      </w:r>
+    </w:p>
+    <w:p>
+      <w:r>
+        <w:t xml:space="preserve">Perceba que </w:t>
+      </w:r>
+      <w:r>
+        <w:rPr>
+          <w:rFonts w:ascii="Consolas" w:hAnsi="Consolas"/>
+          <w:b/>
+          <w:bCs/>
+        </w:rPr>
+        <w:t>‘loop do’</w:t>
+      </w:r>
+      <w:r>
+        <w:t xml:space="preserve"> substitui </w:t>
+      </w:r>
+      <w:r>
+        <w:rPr>
+          <w:rFonts w:ascii="Consolas" w:hAnsi="Consolas"/>
+        </w:rPr>
+        <w:t>‘begin’</w:t>
+      </w:r>
+      <w:r>
+        <w:t>, pois ali já está um bloco, não necessitando do ‘begin’ para estruturá-lo.</w:t>
+      </w:r>
+    </w:p>
+    <w:p>
+      <w:pPr>
+        <w:pStyle w:val="Ttulo2"/>
+        <w:rPr>
+          <w:rFonts w:ascii="Consolas" w:hAnsi="Consolas"/>
+        </w:rPr>
+      </w:pPr>
+      <w:r>
+        <w:rPr>
+          <w:rFonts w:ascii="Consolas" w:hAnsi="Consolas"/>
+        </w:rPr>
+        <w:t>‘raise’</w:t>
+      </w:r>
+    </w:p>
+    <w:p>
+      <w:r>
+        <w:lastRenderedPageBreak/>
+        <w:t>É usado para lançar uma exceção explicitamente, inclusive com uma mensagem personalizada opcional.</w:t>
+      </w:r>
+    </w:p>
+    <w:p>
+      <w:r>
+        <w:t>A sintaxe é a seguinte:</w:t>
+      </w:r>
+    </w:p>
+    <w:p>
+      <w:r>
+        <w:rPr>
+          <w:noProof/>
+        </w:rPr>
+        <w:drawing>
+          <wp:inline distT="0" distB="0" distL="0" distR="0" wp14:anchorId="3047D80F" wp14:editId="5E984728">
+            <wp:extent cx="5572125" cy="676203"/>
+            <wp:effectExtent l="0" t="0" r="0" b="0"/>
+            <wp:docPr id="1684994547" name="Imagem 4"/>
+            <wp:cNvGraphicFramePr>
+              <a:graphicFrameLocks xmlns:a="http://schemas.openxmlformats.org/drawingml/2006/main" noChangeAspect="1"/>
+            </wp:cNvGraphicFramePr>
+            <a:graphic xmlns:a="http://schemas.openxmlformats.org/drawingml/2006/main">
+              <a:graphicData uri="http://schemas.openxmlformats.org/drawingml/2006/picture">
+                <pic:pic xmlns:pic="http://schemas.openxmlformats.org/drawingml/2006/picture">
+                  <pic:nvPicPr>
+                    <pic:cNvPr id="0" name="Picture 22"/>
+                    <pic:cNvPicPr>
+                      <a:picLocks noChangeAspect="1" noChangeArrowheads="1"/>
+                    </pic:cNvPicPr>
+                  </pic:nvPicPr>
+                  <pic:blipFill>
+                    <a:blip r:embed="rId95">
+                      <a:extLst>
+                        <a:ext uri="{28A0092B-C50C-407E-A947-70E740481C1C}">
+                          <a14:useLocalDpi xmlns:a14="http://schemas.microsoft.com/office/drawing/2010/main" val="0"/>
+                        </a:ext>
+                      </a:extLst>
+                    </a:blip>
+                    <a:srcRect/>
+                    <a:stretch>
+                      <a:fillRect/>
+                    </a:stretch>
+                  </pic:blipFill>
+                  <pic:spPr bwMode="auto">
+                    <a:xfrm>
+                      <a:off x="0" y="0"/>
+                      <a:ext cx="5587077" cy="678018"/>
+                    </a:xfrm>
+                    <a:prstGeom prst="rect">
+                      <a:avLst/>
+                    </a:prstGeom>
+                    <a:noFill/>
+                    <a:ln>
+                      <a:noFill/>
+                    </a:ln>
+                  </pic:spPr>
+                </pic:pic>
+              </a:graphicData>
+            </a:graphic>
+          </wp:inline>
+        </w:drawing>
+      </w:r>
+    </w:p>
+    <w:p>
+      <w:r>
+        <w:t>Exemplo:</w:t>
+      </w:r>
+    </w:p>
+    <w:p>
+      <w:r>
+        <w:rPr>
+          <w:noProof/>
+        </w:rPr>
+        <w:drawing>
+          <wp:inline distT="0" distB="0" distL="0" distR="0" wp14:anchorId="4C88D6F7" wp14:editId="4D1C659E">
+            <wp:extent cx="5095875" cy="2770852"/>
+            <wp:effectExtent l="0" t="0" r="0" b="0"/>
+            <wp:docPr id="525430180" name="Imagem 5"/>
+            <wp:cNvGraphicFramePr>
+              <a:graphicFrameLocks xmlns:a="http://schemas.openxmlformats.org/drawingml/2006/main" noChangeAspect="1"/>
+            </wp:cNvGraphicFramePr>
+            <a:graphic xmlns:a="http://schemas.openxmlformats.org/drawingml/2006/main">
+              <a:graphicData uri="http://schemas.openxmlformats.org/drawingml/2006/picture">
+                <pic:pic xmlns:pic="http://schemas.openxmlformats.org/drawingml/2006/picture">
+                  <pic:nvPicPr>
+                    <pic:cNvPr id="0" name="Picture 24"/>
+                    <pic:cNvPicPr>
+                      <a:picLocks noChangeAspect="1" noChangeArrowheads="1"/>
+                    </pic:cNvPicPr>
+                  </pic:nvPicPr>
+                  <pic:blipFill>
+                    <a:blip r:embed="rId96">
+                      <a:extLst>
+                        <a:ext uri="{28A0092B-C50C-407E-A947-70E740481C1C}">
+                          <a14:useLocalDpi xmlns:a14="http://schemas.microsoft.com/office/drawing/2010/main" val="0"/>
+                        </a:ext>
+                      </a:extLst>
+                    </a:blip>
+                    <a:srcRect/>
+                    <a:stretch>
+                      <a:fillRect/>
+                    </a:stretch>
+                  </pic:blipFill>
+                  <pic:spPr bwMode="auto">
+                    <a:xfrm>
+                      <a:off x="0" y="0"/>
+                      <a:ext cx="5099212" cy="2772666"/>
+                    </a:xfrm>
+                    <a:prstGeom prst="rect">
+                      <a:avLst/>
+                    </a:prstGeom>
+                    <a:noFill/>
+                    <a:ln>
+                      <a:noFill/>
+                    </a:ln>
+                  </pic:spPr>
+                </pic:pic>
+              </a:graphicData>
+            </a:graphic>
+          </wp:inline>
+        </w:drawing>
+      </w:r>
+    </w:p>
+    <w:p>
+      <w:r>
+        <w:t>A mensagem não deve conter acentos, ou não será exibida.</w:t>
+      </w:r>
+    </w:p>
+    <w:p>
+      <w:r>
+        <w:t xml:space="preserve">Caso </w:t>
+      </w:r>
+      <w:r>
+        <w:rPr>
+          <w:rFonts w:ascii="Consolas" w:hAnsi="Consolas"/>
+          <w:b/>
+          <w:bCs/>
+        </w:rPr>
+        <w:t>‘raise’</w:t>
+      </w:r>
+      <w:r>
+        <w:t xml:space="preserve"> seja escrito sozinho, irá relançar a exceção capturada.</w:t>
+      </w:r>
+    </w:p>
     <w:sectPr>
       <w:pgSz w:w="11906" w:h="16838"/>
       <w:pgMar w:top="1417" w:right="1701" w:bottom="1417" w:left="1701" w:header="708" w:footer="708" w:gutter="0"/>
@@ -8421,9 +10422,9 @@
     </w:lvl>
   </w:abstractNum>
   <w:abstractNum w:abstractNumId="4" w15:restartNumberingAfterBreak="0">
-    <w:nsid w:val="382D5ADD"/>
+    <w:nsid w:val="3132777E"/>
     <w:multiLevelType w:val="hybridMultilevel"/>
-    <w:tmpl w:val="494EC8EE"/>
+    <w:tmpl w:val="C0F066A4"/>
     <w:lvl w:ilvl="0" w:tplc="04160001">
       <w:start w:val="1"/>
       <w:numFmt w:val="bullet"/>
@@ -8534,6 +10535,119 @@
     </w:lvl>
   </w:abstractNum>
   <w:abstractNum w:abstractNumId="5" w15:restartNumberingAfterBreak="0">
+    <w:nsid w:val="382D5ADD"/>
+    <w:multiLevelType w:val="hybridMultilevel"/>
+    <w:tmpl w:val="494EC8EE"/>
+    <w:lvl w:ilvl="0" w:tplc="04160001">
+      <w:start w:val="1"/>
+      <w:numFmt w:val="bullet"/>
+      <w:lvlText w:val=""/>
+      <w:lvlJc w:val="left"/>
+      <w:pPr>
+        <w:ind w:left="720" w:hanging="360"/>
+      </w:pPr>
+      <w:rPr>
+        <w:rFonts w:ascii="Symbol" w:hAnsi="Symbol" w:hint="default"/>
+      </w:rPr>
+    </w:lvl>
+    <w:lvl w:ilvl="1" w:tplc="04160003" w:tentative="1">
+      <w:start w:val="1"/>
+      <w:numFmt w:val="bullet"/>
+      <w:lvlText w:val="o"/>
+      <w:lvlJc w:val="left"/>
+      <w:pPr>
+        <w:ind w:left="1440" w:hanging="360"/>
+      </w:pPr>
+      <w:rPr>
+        <w:rFonts w:ascii="Courier New" w:hAnsi="Courier New" w:cs="Courier New" w:hint="default"/>
+      </w:rPr>
+    </w:lvl>
+    <w:lvl w:ilvl="2" w:tplc="04160005" w:tentative="1">
+      <w:start w:val="1"/>
+      <w:numFmt w:val="bullet"/>
+      <w:lvlText w:val=""/>
+      <w:lvlJc w:val="left"/>
+      <w:pPr>
+        <w:ind w:left="2160" w:hanging="360"/>
+      </w:pPr>
+      <w:rPr>
+        <w:rFonts w:ascii="Wingdings" w:hAnsi="Wingdings" w:hint="default"/>
+      </w:rPr>
+    </w:lvl>
+    <w:lvl w:ilvl="3" w:tplc="04160001" w:tentative="1">
+      <w:start w:val="1"/>
+      <w:numFmt w:val="bullet"/>
+      <w:lvlText w:val=""/>
+      <w:lvlJc w:val="left"/>
+      <w:pPr>
+        <w:ind w:left="2880" w:hanging="360"/>
+      </w:pPr>
+      <w:rPr>
+        <w:rFonts w:ascii="Symbol" w:hAnsi="Symbol" w:hint="default"/>
+      </w:rPr>
+    </w:lvl>
+    <w:lvl w:ilvl="4" w:tplc="04160003" w:tentative="1">
+      <w:start w:val="1"/>
+      <w:numFmt w:val="bullet"/>
+      <w:lvlText w:val="o"/>
+      <w:lvlJc w:val="left"/>
+      <w:pPr>
+        <w:ind w:left="3600" w:hanging="360"/>
+      </w:pPr>
+      <w:rPr>
+        <w:rFonts w:ascii="Courier New" w:hAnsi="Courier New" w:cs="Courier New" w:hint="default"/>
+      </w:rPr>
+    </w:lvl>
+    <w:lvl w:ilvl="5" w:tplc="04160005" w:tentative="1">
+      <w:start w:val="1"/>
+      <w:numFmt w:val="bullet"/>
+      <w:lvlText w:val=""/>
+      <w:lvlJc w:val="left"/>
+      <w:pPr>
+        <w:ind w:left="4320" w:hanging="360"/>
+      </w:pPr>
+      <w:rPr>
+        <w:rFonts w:ascii="Wingdings" w:hAnsi="Wingdings" w:hint="default"/>
+      </w:rPr>
+    </w:lvl>
+    <w:lvl w:ilvl="6" w:tplc="04160001" w:tentative="1">
+      <w:start w:val="1"/>
+      <w:numFmt w:val="bullet"/>
+      <w:lvlText w:val=""/>
+      <w:lvlJc w:val="left"/>
+      <w:pPr>
+        <w:ind w:left="5040" w:hanging="360"/>
+      </w:pPr>
+      <w:rPr>
+        <w:rFonts w:ascii="Symbol" w:hAnsi="Symbol" w:hint="default"/>
+      </w:rPr>
+    </w:lvl>
+    <w:lvl w:ilvl="7" w:tplc="04160003" w:tentative="1">
+      <w:start w:val="1"/>
+      <w:numFmt w:val="bullet"/>
+      <w:lvlText w:val="o"/>
+      <w:lvlJc w:val="left"/>
+      <w:pPr>
+        <w:ind w:left="5760" w:hanging="360"/>
+      </w:pPr>
+      <w:rPr>
+        <w:rFonts w:ascii="Courier New" w:hAnsi="Courier New" w:cs="Courier New" w:hint="default"/>
+      </w:rPr>
+    </w:lvl>
+    <w:lvl w:ilvl="8" w:tplc="04160005" w:tentative="1">
+      <w:start w:val="1"/>
+      <w:numFmt w:val="bullet"/>
+      <w:lvlText w:val=""/>
+      <w:lvlJc w:val="left"/>
+      <w:pPr>
+        <w:ind w:left="6480" w:hanging="360"/>
+      </w:pPr>
+      <w:rPr>
+        <w:rFonts w:ascii="Wingdings" w:hAnsi="Wingdings" w:hint="default"/>
+      </w:rPr>
+    </w:lvl>
+  </w:abstractNum>
+  <w:abstractNum w:abstractNumId="6" w15:restartNumberingAfterBreak="0">
     <w:nsid w:val="3D6C11D6"/>
     <w:multiLevelType w:val="hybridMultilevel"/>
     <w:tmpl w:val="B066B1FE"/>
@@ -8624,7 +10738,7 @@
       </w:pPr>
     </w:lvl>
   </w:abstractNum>
-  <w:abstractNum w:abstractNumId="6" w15:restartNumberingAfterBreak="0">
+  <w:abstractNum w:abstractNumId="7" w15:restartNumberingAfterBreak="0">
     <w:nsid w:val="40E14921"/>
     <w:multiLevelType w:val="hybridMultilevel"/>
     <w:tmpl w:val="61D6AD52"/>
@@ -8737,7 +10851,7 @@
       </w:rPr>
     </w:lvl>
   </w:abstractNum>
-  <w:abstractNum w:abstractNumId="7" w15:restartNumberingAfterBreak="0">
+  <w:abstractNum w:abstractNumId="8" w15:restartNumberingAfterBreak="0">
     <w:nsid w:val="42916508"/>
     <w:multiLevelType w:val="hybridMultilevel"/>
     <w:tmpl w:val="82520AE4"/>
@@ -8850,7 +10964,120 @@
       </w:rPr>
     </w:lvl>
   </w:abstractNum>
-  <w:abstractNum w:abstractNumId="8" w15:restartNumberingAfterBreak="0">
+  <w:abstractNum w:abstractNumId="9" w15:restartNumberingAfterBreak="0">
+    <w:nsid w:val="550C7C3B"/>
+    <w:multiLevelType w:val="hybridMultilevel"/>
+    <w:tmpl w:val="57BE9824"/>
+    <w:lvl w:ilvl="0" w:tplc="04160001">
+      <w:start w:val="1"/>
+      <w:numFmt w:val="bullet"/>
+      <w:lvlText w:val=""/>
+      <w:lvlJc w:val="left"/>
+      <w:pPr>
+        <w:ind w:left="720" w:hanging="360"/>
+      </w:pPr>
+      <w:rPr>
+        <w:rFonts w:ascii="Symbol" w:hAnsi="Symbol" w:hint="default"/>
+      </w:rPr>
+    </w:lvl>
+    <w:lvl w:ilvl="1" w:tplc="04160003" w:tentative="1">
+      <w:start w:val="1"/>
+      <w:numFmt w:val="bullet"/>
+      <w:lvlText w:val="o"/>
+      <w:lvlJc w:val="left"/>
+      <w:pPr>
+        <w:ind w:left="1440" w:hanging="360"/>
+      </w:pPr>
+      <w:rPr>
+        <w:rFonts w:ascii="Courier New" w:hAnsi="Courier New" w:cs="Courier New" w:hint="default"/>
+      </w:rPr>
+    </w:lvl>
+    <w:lvl w:ilvl="2" w:tplc="04160005" w:tentative="1">
+      <w:start w:val="1"/>
+      <w:numFmt w:val="bullet"/>
+      <w:lvlText w:val=""/>
+      <w:lvlJc w:val="left"/>
+      <w:pPr>
+        <w:ind w:left="2160" w:hanging="360"/>
+      </w:pPr>
+      <w:rPr>
+        <w:rFonts w:ascii="Wingdings" w:hAnsi="Wingdings" w:hint="default"/>
+      </w:rPr>
+    </w:lvl>
+    <w:lvl w:ilvl="3" w:tplc="04160001" w:tentative="1">
+      <w:start w:val="1"/>
+      <w:numFmt w:val="bullet"/>
+      <w:lvlText w:val=""/>
+      <w:lvlJc w:val="left"/>
+      <w:pPr>
+        <w:ind w:left="2880" w:hanging="360"/>
+      </w:pPr>
+      <w:rPr>
+        <w:rFonts w:ascii="Symbol" w:hAnsi="Symbol" w:hint="default"/>
+      </w:rPr>
+    </w:lvl>
+    <w:lvl w:ilvl="4" w:tplc="04160003" w:tentative="1">
+      <w:start w:val="1"/>
+      <w:numFmt w:val="bullet"/>
+      <w:lvlText w:val="o"/>
+      <w:lvlJc w:val="left"/>
+      <w:pPr>
+        <w:ind w:left="3600" w:hanging="360"/>
+      </w:pPr>
+      <w:rPr>
+        <w:rFonts w:ascii="Courier New" w:hAnsi="Courier New" w:cs="Courier New" w:hint="default"/>
+      </w:rPr>
+    </w:lvl>
+    <w:lvl w:ilvl="5" w:tplc="04160005" w:tentative="1">
+      <w:start w:val="1"/>
+      <w:numFmt w:val="bullet"/>
+      <w:lvlText w:val=""/>
+      <w:lvlJc w:val="left"/>
+      <w:pPr>
+        <w:ind w:left="4320" w:hanging="360"/>
+      </w:pPr>
+      <w:rPr>
+        <w:rFonts w:ascii="Wingdings" w:hAnsi="Wingdings" w:hint="default"/>
+      </w:rPr>
+    </w:lvl>
+    <w:lvl w:ilvl="6" w:tplc="04160001" w:tentative="1">
+      <w:start w:val="1"/>
+      <w:numFmt w:val="bullet"/>
+      <w:lvlText w:val=""/>
+      <w:lvlJc w:val="left"/>
+      <w:pPr>
+        <w:ind w:left="5040" w:hanging="360"/>
+      </w:pPr>
+      <w:rPr>
+        <w:rFonts w:ascii="Symbol" w:hAnsi="Symbol" w:hint="default"/>
+      </w:rPr>
+    </w:lvl>
+    <w:lvl w:ilvl="7" w:tplc="04160003" w:tentative="1">
+      <w:start w:val="1"/>
+      <w:numFmt w:val="bullet"/>
+      <w:lvlText w:val="o"/>
+      <w:lvlJc w:val="left"/>
+      <w:pPr>
+        <w:ind w:left="5760" w:hanging="360"/>
+      </w:pPr>
+      <w:rPr>
+        <w:rFonts w:ascii="Courier New" w:hAnsi="Courier New" w:cs="Courier New" w:hint="default"/>
+      </w:rPr>
+    </w:lvl>
+    <w:lvl w:ilvl="8" w:tplc="04160005" w:tentative="1">
+      <w:start w:val="1"/>
+      <w:numFmt w:val="bullet"/>
+      <w:lvlText w:val=""/>
+      <w:lvlJc w:val="left"/>
+      <w:pPr>
+        <w:ind w:left="6480" w:hanging="360"/>
+      </w:pPr>
+      <w:rPr>
+        <w:rFonts w:ascii="Wingdings" w:hAnsi="Wingdings" w:hint="default"/>
+      </w:rPr>
+    </w:lvl>
+  </w:abstractNum>
+  <w:abstractNum w:abstractNumId="10" w15:restartNumberingAfterBreak="0">
     <w:nsid w:val="6C041C62"/>
     <w:multiLevelType w:val="hybridMultilevel"/>
     <w:tmpl w:val="23C80506"/>
@@ -8948,25 +11175,31 @@
     <w:abstractNumId w:val="1"/>
   </w:num>
   <w:num w:numId="3" w16cid:durableId="2146772869">
+    <w:abstractNumId w:val="7"/>
+  </w:num>
+  <w:num w:numId="4" w16cid:durableId="1171215500">
     <w:abstractNumId w:val="6"/>
   </w:num>
-  <w:num w:numId="4" w16cid:durableId="1171215500">
+  <w:num w:numId="5" w16cid:durableId="1598364152">
+    <w:abstractNumId w:val="10"/>
+  </w:num>
+  <w:num w:numId="6" w16cid:durableId="1806503754">
     <w:abstractNumId w:val="5"/>
   </w:num>
-  <w:num w:numId="5" w16cid:durableId="1598364152">
+  <w:num w:numId="7" w16cid:durableId="1759935784">
     <w:abstractNumId w:val="8"/>
-  </w:num>
-  <w:num w:numId="6" w16cid:durableId="1806503754">
-    <w:abstractNumId w:val="4"/>
-  </w:num>
-  <w:num w:numId="7" w16cid:durableId="1759935784">
-    <w:abstractNumId w:val="7"/>
   </w:num>
   <w:num w:numId="8" w16cid:durableId="87389575">
     <w:abstractNumId w:val="0"/>
   </w:num>
   <w:num w:numId="9" w16cid:durableId="52432477">
     <w:abstractNumId w:val="2"/>
+  </w:num>
+  <w:num w:numId="10" w16cid:durableId="2091585934">
+    <w:abstractNumId w:val="4"/>
+  </w:num>
+  <w:num w:numId="11" w16cid:durableId="1380395849">
+    <w:abstractNumId w:val="9"/>
   </w:num>
 </w:numbering>
 </file>

</xml_diff>